<commit_message>
Changed titles to Dr.
</commit_message>
<xml_diff>
--- a/Machine learning assignment.docx
+++ b/Machine learning assignment.docx
@@ -697,21 +697,13 @@
               <w:rPr>
                 <w:rFonts w:ascii="Times New Roman" w:hAnsi="Times New Roman" w:cs="Times New Roman"/>
               </w:rPr>
-              <w:t xml:space="preserve">UD1, </w:t>
+              <w:t>Dr.</w:t>
             </w:r>
-            <w:proofErr w:type="spellStart"/>
             <w:r>
               <w:rPr>
                 <w:rFonts w:ascii="Times New Roman" w:hAnsi="Times New Roman" w:cs="Times New Roman"/>
               </w:rPr>
-              <w:t>Güven</w:t>
-            </w:r>
-            <w:proofErr w:type="spellEnd"/>
-            <w:r>
-              <w:rPr>
-                <w:rFonts w:ascii="Times New Roman" w:hAnsi="Times New Roman" w:cs="Times New Roman"/>
-              </w:rPr>
-              <w:t xml:space="preserve"> </w:t>
+              <w:t xml:space="preserve">, Güven </w:t>
             </w:r>
             <w:r>
               <w:rPr>
@@ -772,21 +764,13 @@
               <w:rPr>
                 <w:rFonts w:ascii="Times New Roman" w:hAnsi="Times New Roman" w:cs="Times New Roman"/>
               </w:rPr>
-              <w:t xml:space="preserve">UD1, </w:t>
+              <w:t>Dr.</w:t>
             </w:r>
-            <w:proofErr w:type="spellStart"/>
             <w:r>
               <w:rPr>
                 <w:rFonts w:ascii="Times New Roman" w:hAnsi="Times New Roman" w:cs="Times New Roman"/>
               </w:rPr>
-              <w:t>Önal</w:t>
-            </w:r>
-            <w:proofErr w:type="spellEnd"/>
-            <w:r>
-              <w:rPr>
-                <w:rFonts w:ascii="Times New Roman" w:hAnsi="Times New Roman" w:cs="Times New Roman"/>
-              </w:rPr>
-              <w:t>, I.</w:t>
+              <w:t>, Önal, I.</w:t>
             </w:r>
           </w:p>
         </w:tc>
@@ -1286,7 +1270,6 @@
           <w:lang w:val="nl-NL"/>
         </w:rPr>
       </w:pPr>
-      <w:proofErr w:type="spellStart"/>
       <w:r>
         <w:rPr>
           <w:rFonts w:ascii="Times New Roman" w:hAnsi="Times New Roman" w:cs="Times New Roman"/>
@@ -1295,10 +1278,11 @@
           <w:szCs w:val="28"/>
           <w:lang w:val="nl-NL"/>
         </w:rPr>
-        <w:t>Explaining</w:t>
-      </w:r>
-      <w:proofErr w:type="spellEnd"/>
-      <w:r>
+        <w:t>Explaining Sourcetree</w:t>
+      </w:r>
+    </w:p>
+    <w:p>
+      <w:pPr>
         <w:rPr>
           <w:rFonts w:ascii="Times New Roman" w:hAnsi="Times New Roman" w:cs="Times New Roman"/>
           <w:color w:val="000000"/>
@@ -1306,11 +1290,8 @@
           <w:szCs w:val="28"/>
           <w:lang w:val="nl-NL"/>
         </w:rPr>
-        <w:t xml:space="preserve"> Sourcetree</w:t>
-      </w:r>
-    </w:p>
-    <w:p>
-      <w:pPr>
+      </w:pPr>
+      <w:r>
         <w:rPr>
           <w:rFonts w:ascii="Times New Roman" w:hAnsi="Times New Roman" w:cs="Times New Roman"/>
           <w:color w:val="000000"/>
@@ -1318,8 +1299,11 @@
           <w:szCs w:val="28"/>
           <w:lang w:val="nl-NL"/>
         </w:rPr>
-      </w:pPr>
-      <w:r>
+        <w:t>Joost Oudesluijs</w:t>
+      </w:r>
+    </w:p>
+    <w:p>
+      <w:pPr>
         <w:rPr>
           <w:rFonts w:ascii="Times New Roman" w:hAnsi="Times New Roman" w:cs="Times New Roman"/>
           <w:color w:val="000000"/>
@@ -1327,11 +1311,8 @@
           <w:szCs w:val="28"/>
           <w:lang w:val="nl-NL"/>
         </w:rPr>
-        <w:t>Joost Oudesluijs</w:t>
-      </w:r>
-    </w:p>
-    <w:p>
-      <w:pPr>
+      </w:pPr>
+      <w:r>
         <w:rPr>
           <w:rFonts w:ascii="Times New Roman" w:hAnsi="Times New Roman" w:cs="Times New Roman"/>
           <w:color w:val="000000"/>
@@ -1339,8 +1320,11 @@
           <w:szCs w:val="28"/>
           <w:lang w:val="nl-NL"/>
         </w:rPr>
-      </w:pPr>
-      <w:r>
+        <w:t>Joost Schutte</w:t>
+      </w:r>
+    </w:p>
+    <w:p>
+      <w:pPr>
         <w:rPr>
           <w:rFonts w:ascii="Times New Roman" w:hAnsi="Times New Roman" w:cs="Times New Roman"/>
           <w:color w:val="000000"/>
@@ -1348,18 +1332,6 @@
           <w:szCs w:val="28"/>
           <w:lang w:val="nl-NL"/>
         </w:rPr>
-        <w:t>Joost Schutte</w:t>
-      </w:r>
-    </w:p>
-    <w:p>
-      <w:pPr>
-        <w:rPr>
-          <w:rFonts w:ascii="Times New Roman" w:hAnsi="Times New Roman" w:cs="Times New Roman"/>
-          <w:color w:val="000000"/>
-          <w:sz w:val="28"/>
-          <w:szCs w:val="28"/>
-          <w:lang w:val="nl-NL"/>
-        </w:rPr>
       </w:pPr>
     </w:p>
     <w:p>
@@ -1370,21 +1342,12 @@
           <w:lang w:val="nl-NL"/>
         </w:rPr>
       </w:pPr>
-      <w:proofErr w:type="spellStart"/>
       <w:r>
         <w:rPr>
           <w:rFonts w:ascii="Times New Roman" w:hAnsi="Times New Roman" w:cs="Times New Roman"/>
           <w:lang w:val="nl-NL"/>
         </w:rPr>
-        <w:t>Task</w:t>
-      </w:r>
-      <w:proofErr w:type="spellEnd"/>
-      <w:r>
-        <w:rPr>
-          <w:rFonts w:ascii="Times New Roman" w:hAnsi="Times New Roman" w:cs="Times New Roman"/>
-          <w:lang w:val="nl-NL"/>
-        </w:rPr>
-        <w:t xml:space="preserve"> 2</w:t>
+        <w:t>Task 2</w:t>
       </w:r>
     </w:p>
     <w:p>

</xml_diff>

<commit_message>
Task 1 is done
</commit_message>
<xml_diff>
--- a/Machine learning assignment.docx
+++ b/Machine learning assignment.docx
@@ -902,16 +902,7 @@
           <w:bCs/>
           <w:lang w:val="en-US"/>
         </w:rPr>
-        <w:t>Support vector machine</w:t>
-      </w:r>
-      <w:r>
-        <w:rPr>
-          <w:rFonts w:cstheme="minorHAnsi"/>
-          <w:b/>
-          <w:bCs/>
-          <w:lang w:val="en-US"/>
-        </w:rPr>
-        <w:t xml:space="preserve"> </w:t>
+        <w:t xml:space="preserve">Support vector machine </w:t>
       </w:r>
     </w:p>
     <w:p>
@@ -927,7 +918,35 @@
           <w:rFonts w:cstheme="minorHAnsi"/>
           <w:lang w:val="en-US"/>
         </w:rPr>
-        <w:t>Support vector machines are algorithms that find a hyperplane that classifies all the datapoints to categories in an N-dimensional space (</w:t>
+        <w:t xml:space="preserve">Support vector machines </w:t>
+      </w:r>
+      <w:r>
+        <w:rPr>
+          <w:rFonts w:cstheme="minorHAnsi"/>
+          <w:lang w:val="en-US"/>
+        </w:rPr>
+        <w:t>is an</w:t>
+      </w:r>
+      <w:r>
+        <w:rPr>
+          <w:rFonts w:cstheme="minorHAnsi"/>
+          <w:lang w:val="en-US"/>
+        </w:rPr>
+        <w:t xml:space="preserve"> algorithm that </w:t>
+      </w:r>
+      <w:r>
+        <w:rPr>
+          <w:rFonts w:cstheme="minorHAnsi"/>
+          <w:lang w:val="en-US"/>
+        </w:rPr>
+        <w:t xml:space="preserve">fits </w:t>
+      </w:r>
+      <w:r>
+        <w:rPr>
+          <w:rFonts w:cstheme="minorHAnsi"/>
+          <w:lang w:val="en-US"/>
+        </w:rPr>
+        <w:t>a hyperplane that classifies all datapoints to categories in an N-dimensional space (</w:t>
       </w:r>
       <w:proofErr w:type="spellStart"/>
       <w:r>
@@ -943,49 +962,7 @@
           <w:rFonts w:cstheme="minorHAnsi"/>
           <w:lang w:val="en-US"/>
         </w:rPr>
-        <w:t xml:space="preserve">, 2018). This hyperplane </w:t>
-      </w:r>
-      <w:r>
-        <w:rPr>
-          <w:rFonts w:cstheme="minorHAnsi"/>
-          <w:lang w:val="en-US"/>
-        </w:rPr>
-        <w:t xml:space="preserve">(black line) </w:t>
-      </w:r>
-      <w:r>
-        <w:rPr>
-          <w:rFonts w:cstheme="minorHAnsi"/>
-          <w:lang w:val="en-US"/>
-        </w:rPr>
-        <w:t xml:space="preserve">maximizes the distance or margin </w:t>
-      </w:r>
-      <w:r>
-        <w:rPr>
-          <w:rFonts w:cstheme="minorHAnsi"/>
-          <w:lang w:val="en-US"/>
-        </w:rPr>
-        <w:t xml:space="preserve">(light blue area) </w:t>
-      </w:r>
-      <w:r>
-        <w:rPr>
-          <w:rFonts w:cstheme="minorHAnsi"/>
-          <w:lang w:val="en-US"/>
-        </w:rPr>
-        <w:t>between different classes. The support vectors are the closest points to the classifier and determine the position of the hyperplane</w:t>
-      </w:r>
-      <w:r>
-        <w:rPr>
-          <w:rFonts w:cstheme="minorHAnsi"/>
-          <w:lang w:val="en-US"/>
-        </w:rPr>
-        <w:t xml:space="preserve"> (see Figure 1)</w:t>
-      </w:r>
-      <w:r>
-        <w:rPr>
-          <w:rFonts w:cstheme="minorHAnsi"/>
-          <w:lang w:val="en-US"/>
-        </w:rPr>
-        <w:t xml:space="preserve">. </w:t>
+        <w:t xml:space="preserve">, 2018). This hyperplane (black line) maximizes the distance or margin (light blue area) between different classes. The support vectors are the closest points to the classifier and determine the position of the hyperplane (see Figure 1). </w:t>
       </w:r>
     </w:p>
     <w:p>
@@ -997,6 +974,7 @@
       </w:pPr>
       <w:r>
         <w:rPr>
+          <w:rFonts w:cstheme="minorHAnsi"/>
           <w:noProof/>
         </w:rPr>
         <w:drawing>
@@ -1047,31 +1025,7 @@
         <w:rPr>
           <w:rFonts w:cstheme="minorHAnsi"/>
         </w:rPr>
-        <w:t xml:space="preserve">Figure </w:t>
-      </w:r>
-      <w:r>
-        <w:rPr>
-          <w:rFonts w:cstheme="minorHAnsi"/>
-        </w:rPr>
-        <w:t>1</w:t>
-      </w:r>
-      <w:r>
-        <w:rPr>
-          <w:rFonts w:cstheme="minorHAnsi"/>
-        </w:rPr>
-        <w:t>: Vi</w:t>
-      </w:r>
-      <w:r>
-        <w:rPr>
-          <w:rFonts w:cstheme="minorHAnsi"/>
-        </w:rPr>
-        <w:t>s</w:t>
-      </w:r>
-      <w:r>
-        <w:rPr>
-          <w:rFonts w:cstheme="minorHAnsi"/>
-        </w:rPr>
-        <w:t xml:space="preserve">ualized support vector machine. </w:t>
+        <w:t xml:space="preserve">Figure 1: Visualized support vector machine. </w:t>
       </w:r>
     </w:p>
     <w:p>
@@ -1085,13 +1039,31 @@
         <w:rPr>
           <w:rFonts w:cstheme="minorHAnsi"/>
         </w:rPr>
-        <w:t>To correctly classify the datapoints, a kernel function projects low-dimensional data into a higher-dimensional space. Enhancing the dimensions makes it possible to better divide the observations into classes. Therefore support vector machines works more effective in high dimensional spaces, or datasets with a high number of input features</w:t>
-      </w:r>
-      <w:r>
-        <w:rPr>
-          <w:rFonts w:cstheme="minorHAnsi"/>
-        </w:rPr>
-        <w:t xml:space="preserve"> (</w:t>
+        <w:t xml:space="preserve">To correctly classify the datapoints, a kernel function projects low-dimensional data into a higher-dimensional space. Enhancing the dimensions makes it possible to </w:t>
+      </w:r>
+      <w:r>
+        <w:rPr>
+          <w:rFonts w:cstheme="minorHAnsi"/>
+        </w:rPr>
+        <w:t xml:space="preserve">appropriately </w:t>
+      </w:r>
+      <w:r>
+        <w:rPr>
+          <w:rFonts w:cstheme="minorHAnsi"/>
+        </w:rPr>
+        <w:t xml:space="preserve">divide the observations into </w:t>
+      </w:r>
+      <w:r>
+        <w:rPr>
+          <w:rFonts w:cstheme="minorHAnsi"/>
+        </w:rPr>
+        <w:t xml:space="preserve">different </w:t>
+      </w:r>
+      <w:r>
+        <w:rPr>
+          <w:rFonts w:cstheme="minorHAnsi"/>
+        </w:rPr>
+        <w:t>classes. Therefore support vector machines works more effective in high dimensional spaces, or datasets with a high number of input features (</w:t>
       </w:r>
       <w:proofErr w:type="spellStart"/>
       <w:r>
@@ -1105,13 +1077,31 @@
         <w:rPr>
           <w:rFonts w:cstheme="minorHAnsi"/>
         </w:rPr>
-        <w:t>, 2018)</w:t>
-      </w:r>
-      <w:r>
-        <w:rPr>
-          <w:rFonts w:cstheme="minorHAnsi"/>
-        </w:rPr>
-        <w:t xml:space="preserve">. </w:t>
+        <w:t xml:space="preserve">, 2018). </w:t>
+      </w:r>
+      <w:r>
+        <w:rPr>
+          <w:rFonts w:cstheme="minorHAnsi"/>
+        </w:rPr>
+        <w:t xml:space="preserve">Since </w:t>
+      </w:r>
+      <w:r>
+        <w:rPr>
+          <w:rFonts w:cstheme="minorHAnsi"/>
+        </w:rPr>
+        <w:t xml:space="preserve">SVM can handle multiclass classification problems and works well with a high number of input features, </w:t>
+      </w:r>
+      <w:r>
+        <w:rPr>
+          <w:rFonts w:cstheme="minorHAnsi"/>
+        </w:rPr>
+        <w:t xml:space="preserve">this model </w:t>
+      </w:r>
+      <w:r>
+        <w:rPr>
+          <w:rFonts w:cstheme="minorHAnsi"/>
+        </w:rPr>
+        <w:t>is applied for task 1.</w:t>
       </w:r>
     </w:p>
     <w:p>
@@ -1143,22 +1133,46 @@
         <w:rPr>
           <w:rFonts w:cstheme="minorHAnsi"/>
         </w:rPr>
-        <w:t xml:space="preserve">To represent the image data from the </w:t>
+        <w:t xml:space="preserve">To represent the image data from </w:t>
+      </w:r>
+      <w:r>
+        <w:rPr>
+          <w:rFonts w:cstheme="minorHAnsi"/>
+        </w:rPr>
+        <w:t>“</w:t>
       </w:r>
       <w:proofErr w:type="spellStart"/>
       <w:r>
         <w:rPr>
           <w:rFonts w:cstheme="minorHAnsi"/>
         </w:rPr>
-        <w:t>train_data_label.npz</w:t>
+        <w:t>train_data_label.np</w:t>
+      </w:r>
+      <w:r>
+        <w:rPr>
+          <w:rFonts w:cstheme="minorHAnsi"/>
+        </w:rPr>
+        <w:t>z</w:t>
       </w:r>
       <w:proofErr w:type="spellEnd"/>
       <w:r>
         <w:rPr>
           <w:rFonts w:cstheme="minorHAnsi"/>
         </w:rPr>
+        <w:t>”</w:t>
+      </w:r>
+      <w:r>
+        <w:rPr>
+          <w:rFonts w:cstheme="minorHAnsi"/>
+        </w:rPr>
         <w:t xml:space="preserve"> and </w:t>
       </w:r>
+      <w:r>
+        <w:rPr>
+          <w:rFonts w:cstheme="minorHAnsi"/>
+        </w:rPr>
+        <w:t>“</w:t>
+      </w:r>
       <w:proofErr w:type="spellStart"/>
       <w:r>
         <w:rPr>
@@ -1171,7 +1185,13 @@
         <w:rPr>
           <w:rFonts w:cstheme="minorHAnsi"/>
         </w:rPr>
-        <w:t xml:space="preserve"> the vectors  are standardized with the </w:t>
+        <w:t>”</w:t>
+      </w:r>
+      <w:r>
+        <w:rPr>
+          <w:rFonts w:cstheme="minorHAnsi"/>
+        </w:rPr>
+        <w:t xml:space="preserve"> the vectors are standardized with the </w:t>
       </w:r>
       <w:proofErr w:type="spellStart"/>
       <w:r>
@@ -1216,32 +1236,62 @@
         <w:rPr>
           <w:rFonts w:cstheme="minorHAnsi"/>
         </w:rPr>
-        <w:t>sklearn.preprocessing</w:t>
+        <w:t>sklearn</w:t>
       </w:r>
       <w:proofErr w:type="spellEnd"/>
       <w:r>
         <w:rPr>
           <w:rFonts w:cstheme="minorHAnsi"/>
         </w:rPr>
-        <w:t xml:space="preserve">. This means that the mean is subtracted from every observation and is divided by its standard deviation. Particularly for SVM, the algorithm </w:t>
-      </w:r>
-      <w:r>
-        <w:t xml:space="preserve">assumes that all features are centered around 0 and have variance in the same order </w:t>
-      </w:r>
-      <w:r>
-        <w:rPr>
-          <w:rFonts w:cstheme="minorHAnsi"/>
-        </w:rPr>
-        <w:t>(Scikit-learn, 2021)</w:t>
-      </w:r>
-      <w:r>
-        <w:t>. The data is not splitted into a train</w:t>
-      </w:r>
-      <w:r>
+        <w:t xml:space="preserve">. </w:t>
+      </w:r>
+      <w:r>
+        <w:rPr>
+          <w:rFonts w:cstheme="minorHAnsi"/>
+        </w:rPr>
+        <w:t xml:space="preserve">Hence </w:t>
+      </w:r>
+      <w:r>
+        <w:rPr>
+          <w:rFonts w:cstheme="minorHAnsi"/>
+        </w:rPr>
+        <w:t xml:space="preserve">the mean is subtracted from every observation and is divided by its standard deviation. Particularly for SVM, the algorithm assumes that all features are centered around </w:t>
+      </w:r>
+      <w:r>
+        <w:rPr>
+          <w:rFonts w:cstheme="minorHAnsi"/>
+        </w:rPr>
+        <w:t xml:space="preserve">zero </w:t>
+      </w:r>
+      <w:r>
+        <w:rPr>
+          <w:rFonts w:cstheme="minorHAnsi"/>
+        </w:rPr>
+        <w:t>and have variance in the same order (Scikit-learn, 2021). The data is not splitted into a train</w:t>
+      </w:r>
+      <w:r>
+        <w:rPr>
+          <w:rFonts w:cstheme="minorHAnsi"/>
+        </w:rPr>
         <w:t>ing</w:t>
       </w:r>
       <w:r>
-        <w:t xml:space="preserve"> and a validation set because cross-validation is applied. </w:t>
+        <w:rPr>
+          <w:rFonts w:cstheme="minorHAnsi"/>
+        </w:rPr>
+        <w:t xml:space="preserve"> and a validation set </w:t>
+      </w:r>
+      <w:r>
+        <w:rPr>
+          <w:rFonts w:cstheme="minorHAnsi"/>
+        </w:rPr>
+        <w:t>due to</w:t>
+      </w:r>
+      <w:r>
+        <w:rPr>
+          <w:rFonts w:cstheme="minorHAnsi"/>
+        </w:rPr>
+        <w:t xml:space="preserve"> cross-validation. </w:t>
       </w:r>
     </w:p>
     <w:p>
@@ -1265,13 +1315,58 @@
     <w:p>
       <w:pPr>
         <w:spacing w:line="276" w:lineRule="auto"/>
-      </w:pPr>
-      <w:r>
-        <w:rPr>
-          <w:rFonts w:cstheme="minorHAnsi"/>
-          <w:lang w:val="en-US"/>
-        </w:rPr>
-        <w:t xml:space="preserve">To optimize the SVM (training) model a pipeline is created. Multiple hyperparameter settings are evaluated. First the </w:t>
+        <w:rPr>
+          <w:rFonts w:cstheme="minorHAnsi"/>
+        </w:rPr>
+      </w:pPr>
+      <w:r>
+        <w:rPr>
+          <w:rFonts w:cstheme="minorHAnsi"/>
+          <w:lang w:val="en-US"/>
+        </w:rPr>
+        <w:t xml:space="preserve">To optimize </w:t>
+      </w:r>
+      <w:r>
+        <w:rPr>
+          <w:rFonts w:cstheme="minorHAnsi"/>
+          <w:lang w:val="en-US"/>
+        </w:rPr>
+        <w:t xml:space="preserve">this </w:t>
+      </w:r>
+      <w:r>
+        <w:rPr>
+          <w:rFonts w:cstheme="minorHAnsi"/>
+          <w:lang w:val="en-US"/>
+        </w:rPr>
+        <w:t>model a pipeline is created</w:t>
+      </w:r>
+      <w:r>
+        <w:rPr>
+          <w:rFonts w:cstheme="minorHAnsi"/>
+          <w:lang w:val="en-US"/>
+        </w:rPr>
+        <w:t xml:space="preserve"> where m</w:t>
+      </w:r>
+      <w:r>
+        <w:rPr>
+          <w:rFonts w:cstheme="minorHAnsi"/>
+          <w:lang w:val="en-US"/>
+        </w:rPr>
+        <w:t>ultiple hyperparameter settings are evaluated. First</w:t>
+      </w:r>
+      <w:r>
+        <w:rPr>
+          <w:rFonts w:cstheme="minorHAnsi"/>
+          <w:lang w:val="en-US"/>
+        </w:rPr>
+        <w:t>,</w:t>
+      </w:r>
+      <w:r>
+        <w:rPr>
+          <w:rFonts w:cstheme="minorHAnsi"/>
+          <w:lang w:val="en-US"/>
+        </w:rPr>
+        <w:t xml:space="preserve"> </w:t>
       </w:r>
       <w:r>
         <w:rPr>
@@ -1306,21 +1401,85 @@
           <w:rFonts w:cstheme="minorHAnsi"/>
           <w:lang w:val="en-US"/>
         </w:rPr>
-        <w:t>nalysis (PCA) is a</w:t>
-      </w:r>
-      <w:r>
-        <w:rPr>
-          <w:rFonts w:cstheme="minorHAnsi"/>
-          <w:lang w:val="en-US"/>
-        </w:rPr>
-        <w:t xml:space="preserve">pplied. </w:t>
-      </w:r>
-      <w:r>
-        <w:rPr>
-          <w:rFonts w:cstheme="minorHAnsi"/>
-          <w:lang w:val="en-US"/>
-        </w:rPr>
-        <w:t>PCA is often used to reduce the dimensionality and could therefore be seen as a denoising method</w:t>
+        <w:t>nalysis (PCA) is applied to reduce the dimensionality</w:t>
+      </w:r>
+      <w:r>
+        <w:rPr>
+          <w:rFonts w:cstheme="minorHAnsi"/>
+          <w:lang w:val="en-US"/>
+        </w:rPr>
+        <w:t xml:space="preserve"> and the noise </w:t>
+      </w:r>
+      <w:r>
+        <w:rPr>
+          <w:rFonts w:cstheme="minorHAnsi"/>
+        </w:rPr>
+        <w:t>(</w:t>
+      </w:r>
+      <w:proofErr w:type="spellStart"/>
+      <w:r>
+        <w:rPr>
+          <w:rFonts w:cstheme="minorHAnsi"/>
+          <w:lang w:val="en-US"/>
+        </w:rPr>
+        <w:t>Husson</w:t>
+      </w:r>
+      <w:proofErr w:type="spellEnd"/>
+      <w:r>
+        <w:rPr>
+          <w:rFonts w:cstheme="minorHAnsi"/>
+          <w:lang w:val="en-US"/>
+        </w:rPr>
+        <w:t xml:space="preserve"> et al., 2010). </w:t>
+      </w:r>
+      <w:r>
+        <w:rPr>
+          <w:rFonts w:cstheme="minorHAnsi"/>
+          <w:lang w:val="en-US"/>
+        </w:rPr>
+        <w:t>T</w:t>
+      </w:r>
+      <w:r>
+        <w:rPr>
+          <w:rFonts w:cstheme="minorHAnsi"/>
+          <w:lang w:val="en-US"/>
+        </w:rPr>
+        <w:t xml:space="preserve">he </w:t>
+      </w:r>
+      <w:proofErr w:type="spellStart"/>
+      <w:r>
+        <w:rPr>
+          <w:rFonts w:cstheme="minorHAnsi"/>
+        </w:rPr>
+        <w:t>n_components</w:t>
+      </w:r>
+      <w:proofErr w:type="spellEnd"/>
+      <w:r>
+        <w:rPr>
+          <w:rFonts w:cstheme="minorHAnsi"/>
+        </w:rPr>
+        <w:t xml:space="preserve"> function is applied from </w:t>
+      </w:r>
+      <w:r>
+        <w:rPr>
+          <w:rFonts w:cstheme="minorHAnsi"/>
+          <w:lang w:val="en-US"/>
+        </w:rPr>
+        <w:t>75</w:t>
+      </w:r>
+      <w:r>
+        <w:rPr>
+          <w:rFonts w:cstheme="minorHAnsi"/>
+          <w:lang w:val="en-US"/>
+        </w:rPr>
+        <w:t>-1</w:t>
+      </w:r>
+      <w:r>
+        <w:rPr>
+          <w:rFonts w:cstheme="minorHAnsi"/>
+          <w:lang w:val="en-US"/>
+        </w:rPr>
+        <w:t>00 percent</w:t>
       </w:r>
       <w:r>
         <w:rPr>
@@ -1332,16 +1491,286 @@
       <w:r>
         <w:rPr>
           <w:rFonts w:cstheme="minorHAnsi"/>
+          <w:lang w:val="en-US"/>
+        </w:rPr>
+        <w:t xml:space="preserve">with </w:t>
+      </w:r>
+      <w:r>
+        <w:rPr>
+          <w:rFonts w:cstheme="minorHAnsi"/>
+          <w:lang w:val="en-US"/>
+        </w:rPr>
+        <w:t xml:space="preserve">increments of </w:t>
+      </w:r>
+      <w:r>
+        <w:rPr>
+          <w:rFonts w:cstheme="minorHAnsi"/>
+          <w:lang w:val="en-US"/>
+        </w:rPr>
+        <w:t>1 percent</w:t>
+      </w:r>
+      <w:r>
+        <w:rPr>
+          <w:rFonts w:cstheme="minorHAnsi"/>
+          <w:lang w:val="en-US"/>
+        </w:rPr>
+        <w:t xml:space="preserve">. E.g. </w:t>
+      </w:r>
+      <w:r>
+        <w:rPr>
+          <w:rFonts w:cstheme="minorHAnsi"/>
+          <w:lang w:val="en-US"/>
+        </w:rPr>
+        <w:t xml:space="preserve">90 percent </w:t>
+      </w:r>
+      <w:r>
+        <w:rPr>
+          <w:rFonts w:cstheme="minorHAnsi"/>
+          <w:lang w:val="en-US"/>
+        </w:rPr>
+        <w:t xml:space="preserve">of all variance </w:t>
+      </w:r>
+      <w:r>
+        <w:rPr>
+          <w:rFonts w:cstheme="minorHAnsi"/>
+          <w:lang w:val="en-US"/>
+        </w:rPr>
+        <w:t xml:space="preserve">is </w:t>
+      </w:r>
+      <w:r>
+        <w:rPr>
+          <w:rFonts w:cstheme="minorHAnsi"/>
+          <w:lang w:val="en-US"/>
+        </w:rPr>
+        <w:t xml:space="preserve">explained </w:t>
+      </w:r>
+      <w:r>
+        <w:rPr>
+          <w:rFonts w:cstheme="minorHAnsi"/>
+          <w:lang w:val="en-US"/>
+        </w:rPr>
+        <w:t xml:space="preserve">with </w:t>
+      </w:r>
+      <w:r>
+        <w:rPr>
+          <w:rFonts w:cstheme="minorHAnsi"/>
+          <w:lang w:val="en-US"/>
+        </w:rPr>
+        <w:t xml:space="preserve">58 features, which is a reduction of </w:t>
+      </w:r>
+      <w:r>
+        <w:rPr>
+          <w:rFonts w:cstheme="minorHAnsi"/>
+          <w:lang w:val="en-US"/>
         </w:rPr>
         <w:t>(</w:t>
       </w:r>
+      <w:r>
+        <w:rPr>
+          <w:rFonts w:cstheme="minorHAnsi"/>
+          <w:lang w:val="en-US"/>
+        </w:rPr>
+        <w:t>784-58</w:t>
+      </w:r>
+      <w:r>
+        <w:rPr>
+          <w:rFonts w:cstheme="minorHAnsi"/>
+          <w:lang w:val="en-US"/>
+        </w:rPr>
+        <w:t>)</w:t>
+      </w:r>
+      <w:r>
+        <w:rPr>
+          <w:rFonts w:cstheme="minorHAnsi"/>
+          <w:lang w:val="en-US"/>
+        </w:rPr>
+        <w:t xml:space="preserve"> 726 dimensions </w:t>
+      </w:r>
+      <w:r>
+        <w:rPr>
+          <w:rFonts w:cstheme="minorHAnsi"/>
+          <w:lang w:val="en-US"/>
+        </w:rPr>
+        <w:t xml:space="preserve">for model </w:t>
+      </w:r>
+      <w:r>
+        <w:rPr>
+          <w:rFonts w:cstheme="minorHAnsi"/>
+          <w:lang w:val="en-US"/>
+        </w:rPr>
+        <w:t xml:space="preserve">training. </w:t>
+      </w:r>
+      <w:r>
+        <w:rPr>
+          <w:rFonts w:cstheme="minorHAnsi"/>
+          <w:lang w:val="en-US"/>
+        </w:rPr>
+        <w:t>T</w:t>
+      </w:r>
+      <w:r>
+        <w:rPr>
+          <w:rFonts w:cstheme="minorHAnsi"/>
+        </w:rPr>
+        <w:t xml:space="preserve">he </w:t>
+      </w:r>
+      <w:r>
+        <w:rPr>
+          <w:rFonts w:cstheme="minorHAnsi"/>
+        </w:rPr>
+        <w:t xml:space="preserve">cost </w:t>
+      </w:r>
+      <w:r>
+        <w:rPr>
+          <w:rFonts w:cstheme="minorHAnsi"/>
+        </w:rPr>
+        <w:t>parameter</w:t>
+      </w:r>
+      <w:r>
+        <w:rPr>
+          <w:rFonts w:cstheme="minorHAnsi"/>
+        </w:rPr>
+        <w:t xml:space="preserve"> (C) is applied to find a good amount of samples allowed in the margin to find </w:t>
+      </w:r>
+      <w:r>
+        <w:rPr>
+          <w:rFonts w:cstheme="minorHAnsi"/>
+          <w:lang w:val="en-US"/>
+        </w:rPr>
+        <w:t xml:space="preserve">the lowest </w:t>
+      </w:r>
+      <w:r>
+        <w:rPr>
+          <w:rFonts w:cstheme="minorHAnsi"/>
+          <w:lang w:val="en-US"/>
+        </w:rPr>
+        <w:t xml:space="preserve">overall error </w:t>
+      </w:r>
+      <w:r>
+        <w:rPr>
+          <w:rFonts w:cstheme="minorHAnsi"/>
+          <w:lang w:val="en-US"/>
+        </w:rPr>
+        <w:t xml:space="preserve">(Scikit-learn, 2021). </w:t>
+      </w:r>
+      <w:r>
+        <w:rPr>
+          <w:rFonts w:cstheme="minorHAnsi"/>
+          <w:lang w:val="en-US"/>
+        </w:rPr>
+        <w:t xml:space="preserve">Values between </w:t>
+      </w:r>
+      <w:r>
+        <w:rPr>
+          <w:rFonts w:cstheme="minorHAnsi"/>
+          <w:lang w:val="en-US"/>
+        </w:rPr>
+        <w:t>1-6 are applied with increments of 1</w:t>
+      </w:r>
+      <w:r>
+        <w:rPr>
+          <w:rFonts w:cstheme="minorHAnsi"/>
+          <w:lang w:val="en-US"/>
+        </w:rPr>
+        <w:t xml:space="preserve">. </w:t>
+      </w:r>
+      <w:r>
+        <w:rPr>
+          <w:rFonts w:cstheme="minorHAnsi"/>
+          <w:lang w:val="en-US"/>
+        </w:rPr>
+        <w:t>To transform low dimensional input to a higher dimensional space</w:t>
+      </w:r>
+      <w:r>
+        <w:rPr>
+          <w:rFonts w:cstheme="minorHAnsi"/>
+          <w:lang w:val="en-US"/>
+        </w:rPr>
+        <w:t>,</w:t>
+      </w:r>
+      <w:r>
+        <w:rPr>
+          <w:rFonts w:cstheme="minorHAnsi"/>
+          <w:lang w:val="en-US"/>
+        </w:rPr>
+        <w:t xml:space="preserve"> multiple kernels are applied</w:t>
+      </w:r>
+      <w:r>
+        <w:rPr>
+          <w:rFonts w:cstheme="minorHAnsi"/>
+          <w:lang w:val="en-US"/>
+        </w:rPr>
+        <w:t xml:space="preserve">; </w:t>
+      </w:r>
+      <w:r>
+        <w:rPr>
+          <w:rFonts w:cstheme="minorHAnsi"/>
+          <w:lang w:val="en-US"/>
+        </w:rPr>
+        <w:t xml:space="preserve">polynomial, </w:t>
+      </w:r>
+      <w:r>
+        <w:rPr>
+          <w:rFonts w:cstheme="minorHAnsi"/>
+          <w:lang w:val="en-US"/>
+        </w:rPr>
+        <w:t>R</w:t>
+      </w:r>
+      <w:r>
+        <w:rPr>
+          <w:rFonts w:cstheme="minorHAnsi"/>
+          <w:lang w:val="en-US"/>
+        </w:rPr>
+        <w:t xml:space="preserve">adial </w:t>
+      </w:r>
+      <w:r>
+        <w:rPr>
+          <w:rFonts w:cstheme="minorHAnsi"/>
+          <w:lang w:val="en-US"/>
+        </w:rPr>
+        <w:t>B</w:t>
+      </w:r>
+      <w:r>
+        <w:rPr>
+          <w:rFonts w:cstheme="minorHAnsi"/>
+          <w:lang w:val="en-US"/>
+        </w:rPr>
+        <w:t xml:space="preserve">asis </w:t>
+      </w:r>
+      <w:r>
+        <w:rPr>
+          <w:rFonts w:cstheme="minorHAnsi"/>
+          <w:lang w:val="en-US"/>
+        </w:rPr>
+        <w:t>F</w:t>
+      </w:r>
+      <w:r>
+        <w:rPr>
+          <w:rFonts w:cstheme="minorHAnsi"/>
+          <w:lang w:val="en-US"/>
+        </w:rPr>
+        <w:t>unction (RBF) and sigmoid. Lastly</w:t>
+      </w:r>
+      <w:r>
+        <w:rPr>
+          <w:rFonts w:cstheme="minorHAnsi"/>
+          <w:lang w:val="en-US"/>
+        </w:rPr>
+        <w:t>,</w:t>
+      </w:r>
+      <w:r>
+        <w:rPr>
+          <w:rFonts w:cstheme="minorHAnsi"/>
+          <w:lang w:val="en-US"/>
+        </w:rPr>
+        <w:t xml:space="preserve"> to find the best parameter settings the </w:t>
+      </w:r>
       <w:proofErr w:type="spellStart"/>
       <w:r>
         <w:rPr>
           <w:rFonts w:cstheme="minorHAnsi"/>
           <w:lang w:val="en-US"/>
         </w:rPr>
-        <w:t>Husson</w:t>
+        <w:t>GridsearchCV</w:t>
       </w:r>
       <w:proofErr w:type="spellEnd"/>
       <w:r>
@@ -1349,151 +1778,103 @@
           <w:rFonts w:cstheme="minorHAnsi"/>
           <w:lang w:val="en-US"/>
         </w:rPr>
-        <w:t xml:space="preserve"> et al., 2010). The first dimensions extract the most essential information, while the last dimensions extracts mainly noise. </w:t>
-      </w:r>
-      <w:r>
-        <w:rPr>
-          <w:rFonts w:cstheme="minorHAnsi"/>
-          <w:lang w:val="en-US"/>
-        </w:rPr>
-        <w:t xml:space="preserve">In this particular case the </w:t>
+        <w:t xml:space="preserve"> function from </w:t>
       </w:r>
       <w:proofErr w:type="spellStart"/>
       <w:r>
         <w:rPr>
           <w:rFonts w:cstheme="minorHAnsi"/>
-        </w:rPr>
-        <w:t>n_components</w:t>
+          <w:lang w:val="en-US"/>
+        </w:rPr>
+        <w:t>sklearn</w:t>
       </w:r>
       <w:proofErr w:type="spellEnd"/>
       <w:r>
         <w:rPr>
           <w:rFonts w:cstheme="minorHAnsi"/>
-        </w:rPr>
-        <w:t xml:space="preserve"> function is applied with a range from </w:t>
-      </w:r>
-      <w:r>
-        <w:rPr>
-          <w:rFonts w:cstheme="minorHAnsi"/>
-          <w:lang w:val="en-US"/>
-        </w:rPr>
-        <w:t xml:space="preserve">0.80-1 and increments of 0.01. E.g. 0.90% of all variance will be explained in this case </w:t>
-      </w:r>
-      <w:r>
-        <w:rPr>
-          <w:rFonts w:cstheme="minorHAnsi"/>
-          <w:lang w:val="en-US"/>
-        </w:rPr>
-        <w:t xml:space="preserve">with </w:t>
-      </w:r>
-      <w:r>
-        <w:rPr>
-          <w:rFonts w:cstheme="minorHAnsi"/>
-          <w:lang w:val="en-US"/>
-        </w:rPr>
-        <w:t xml:space="preserve">58 features used, which is a reduction of 784-58 = 726 dimensions or features for training the model. To transform low dimensional input to a higher dimensional space multiple kernels are applied. For this case a polynomial, radial basis function (RBF) and a sigmoid kernel are used. Lastly to find the best parameter settings the </w:t>
+          <w:lang w:val="en-US"/>
+        </w:rPr>
+        <w:t xml:space="preserve"> is applied with a cross-</w:t>
+      </w:r>
+      <w:r>
+        <w:rPr>
+          <w:rFonts w:cstheme="minorHAnsi"/>
+          <w:lang w:val="en-US"/>
+        </w:rPr>
+        <w:lastRenderedPageBreak/>
+        <w:t xml:space="preserve">validation of five. </w:t>
+      </w:r>
+      <w:r>
+        <w:rPr>
+          <w:rFonts w:cstheme="minorHAnsi"/>
+          <w:lang w:val="en-US"/>
+        </w:rPr>
+        <w:t xml:space="preserve">This means that </w:t>
+      </w:r>
+      <w:r>
+        <w:rPr>
+          <w:rFonts w:cstheme="minorHAnsi"/>
+        </w:rPr>
+        <w:t>every part of the training data is used four times for training and one time for validation</w:t>
+      </w:r>
+      <w:r>
+        <w:rPr>
+          <w:rFonts w:cstheme="minorHAnsi"/>
+        </w:rPr>
+        <w:t xml:space="preserve"> purposes</w:t>
+      </w:r>
+      <w:r>
+        <w:rPr>
+          <w:rFonts w:cstheme="minorHAnsi"/>
+        </w:rPr>
+        <w:t xml:space="preserve"> </w:t>
+      </w:r>
+      <w:r>
+        <w:rPr>
+          <w:rFonts w:cstheme="minorHAnsi"/>
+          <w:lang w:val="en-US"/>
+        </w:rPr>
+        <w:t>(</w:t>
+      </w:r>
+      <w:r>
+        <w:rPr>
+          <w:rFonts w:cstheme="minorHAnsi"/>
+        </w:rPr>
+        <w:t xml:space="preserve">Souza, </w:t>
       </w:r>
       <w:proofErr w:type="spellStart"/>
       <w:r>
         <w:rPr>
           <w:rFonts w:cstheme="minorHAnsi"/>
-          <w:lang w:val="en-US"/>
-        </w:rPr>
-        <w:t>GridsearchCV</w:t>
+        </w:rPr>
+        <w:t>Matwin</w:t>
       </w:r>
       <w:proofErr w:type="spellEnd"/>
       <w:r>
         <w:rPr>
           <w:rFonts w:cstheme="minorHAnsi"/>
-          <w:lang w:val="en-US"/>
-        </w:rPr>
-        <w:t xml:space="preserve"> function from </w:t>
+        </w:rPr>
+        <w:t xml:space="preserve">, </w:t>
       </w:r>
       <w:proofErr w:type="spellStart"/>
       <w:r>
         <w:rPr>
           <w:rFonts w:cstheme="minorHAnsi"/>
-          <w:lang w:val="en-US"/>
-        </w:rPr>
-        <w:t>sklearn.model_selection</w:t>
+        </w:rPr>
+        <w:t>Japkowicz</w:t>
       </w:r>
       <w:proofErr w:type="spellEnd"/>
       <w:r>
         <w:rPr>
           <w:rFonts w:cstheme="minorHAnsi"/>
-          <w:lang w:val="en-US"/>
-        </w:rPr>
-        <w:t xml:space="preserve"> is applied with a cross-</w:t>
-      </w:r>
-      <w:r>
-        <w:rPr>
-          <w:rFonts w:cstheme="minorHAnsi"/>
-          <w:lang w:val="en-US"/>
-        </w:rPr>
-        <w:lastRenderedPageBreak/>
-        <w:t>validation of five (</w:t>
-      </w:r>
-      <w:r>
-        <w:rPr>
-          <w:rFonts w:cstheme="minorHAnsi"/>
-        </w:rPr>
-        <w:t>Souza</w:t>
-      </w:r>
-      <w:r>
-        <w:rPr>
-          <w:rFonts w:ascii="Cambria Math" w:hAnsi="Cambria Math" w:cs="Cambria Math"/>
-        </w:rPr>
-        <w:t>,</w:t>
-      </w:r>
-      <w:r>
-        <w:rPr>
-          <w:rFonts w:cstheme="minorHAnsi"/>
-        </w:rPr>
-        <w:t xml:space="preserve"> </w:t>
-      </w:r>
-      <w:proofErr w:type="spellStart"/>
-      <w:r>
-        <w:rPr>
-          <w:rFonts w:cstheme="minorHAnsi"/>
-        </w:rPr>
-        <w:t>Matwin</w:t>
-      </w:r>
-      <w:proofErr w:type="spellEnd"/>
-      <w:r>
-        <w:rPr>
-          <w:rFonts w:cstheme="minorHAnsi"/>
-        </w:rPr>
-        <w:t>,</w:t>
-      </w:r>
-      <w:r>
-        <w:rPr>
-          <w:rFonts w:cstheme="minorHAnsi"/>
-        </w:rPr>
-        <w:t xml:space="preserve"> </w:t>
-      </w:r>
-      <w:proofErr w:type="spellStart"/>
-      <w:r>
-        <w:rPr>
-          <w:rFonts w:cstheme="minorHAnsi"/>
-        </w:rPr>
-        <w:t>Japkowicz</w:t>
-      </w:r>
-      <w:proofErr w:type="spellEnd"/>
-      <w:r>
-        <w:rPr>
-          <w:rFonts w:cstheme="minorHAnsi"/>
         </w:rPr>
         <w:t>, 2002)</w:t>
       </w:r>
       <w:r>
         <w:rPr>
           <w:rFonts w:cstheme="minorHAnsi"/>
-          <w:lang w:val="en-US"/>
         </w:rPr>
         <w:t xml:space="preserve">. </w:t>
-      </w:r>
-      <w:r>
-        <w:t xml:space="preserve">In this particular case every part of the training data is used four times for training and one time for validation. </w:t>
       </w:r>
     </w:p>
     <w:p>
@@ -1529,7 +1910,182 @@
           <w:rFonts w:cstheme="minorHAnsi"/>
           <w:lang w:val="en-US"/>
         </w:rPr>
-        <w:t xml:space="preserve">After hyperparameter tuning the best settings from the cross-validation are with a dimensionality of 0.91% variance explained and 65 features used. The best SVM kernel is RBF. And the training score is approximately 0.99. Since the RBF kernel and the Standardscalar both squeeze their observations to a (near) Gaussian distribution, the RBF kernel could be the best fit (Scikit-learn, 2021). </w:t>
+        <w:t xml:space="preserve">The obtained training score </w:t>
+      </w:r>
+      <w:r>
+        <w:rPr>
+          <w:rFonts w:cstheme="minorHAnsi"/>
+          <w:lang w:val="en-US"/>
+        </w:rPr>
+        <w:t xml:space="preserve">after hyperparameter tuning </w:t>
+      </w:r>
+      <w:r>
+        <w:rPr>
+          <w:rFonts w:cstheme="minorHAnsi"/>
+          <w:lang w:val="en-US"/>
+        </w:rPr>
+        <w:t>is approximately 99 percent</w:t>
+      </w:r>
+      <w:r>
+        <w:rPr>
+          <w:rFonts w:cstheme="minorHAnsi"/>
+          <w:lang w:val="en-US"/>
+        </w:rPr>
+        <w:t>.</w:t>
+      </w:r>
+      <w:r>
+        <w:rPr>
+          <w:rFonts w:cstheme="minorHAnsi"/>
+          <w:lang w:val="en-US"/>
+        </w:rPr>
+        <w:t xml:space="preserve"> </w:t>
+      </w:r>
+      <w:r>
+        <w:rPr>
+          <w:rFonts w:cstheme="minorHAnsi"/>
+          <w:lang w:val="en-US"/>
+        </w:rPr>
+        <w:t>T</w:t>
+      </w:r>
+      <w:r>
+        <w:rPr>
+          <w:rFonts w:cstheme="minorHAnsi"/>
+          <w:lang w:val="en-US"/>
+        </w:rPr>
+        <w:t>he best settings</w:t>
+      </w:r>
+      <w:r>
+        <w:rPr>
+          <w:rFonts w:cstheme="minorHAnsi"/>
+          <w:lang w:val="en-US"/>
+        </w:rPr>
+        <w:t xml:space="preserve"> </w:t>
+      </w:r>
+      <w:r>
+        <w:rPr>
+          <w:rFonts w:cstheme="minorHAnsi"/>
+          <w:lang w:val="en-US"/>
+        </w:rPr>
+        <w:t>are with a dimensionality of 91</w:t>
+      </w:r>
+      <w:r>
+        <w:rPr>
+          <w:rFonts w:cstheme="minorHAnsi"/>
+          <w:lang w:val="en-US"/>
+        </w:rPr>
+        <w:t xml:space="preserve"> percent </w:t>
+      </w:r>
+      <w:r>
+        <w:rPr>
+          <w:rFonts w:cstheme="minorHAnsi"/>
+          <w:lang w:val="en-US"/>
+        </w:rPr>
+        <w:t>variance explained</w:t>
+      </w:r>
+      <w:r>
+        <w:rPr>
+          <w:rFonts w:cstheme="minorHAnsi"/>
+          <w:lang w:val="en-US"/>
+        </w:rPr>
+        <w:t xml:space="preserve">. This </w:t>
+      </w:r>
+      <w:r>
+        <w:rPr>
+          <w:rFonts w:cstheme="minorHAnsi"/>
+          <w:lang w:val="en-US"/>
+        </w:rPr>
+        <w:t xml:space="preserve">reduces the 784 features to </w:t>
+      </w:r>
+      <w:r>
+        <w:rPr>
+          <w:rFonts w:cstheme="minorHAnsi"/>
+          <w:lang w:val="en-US"/>
+        </w:rPr>
+        <w:t xml:space="preserve">65 features. </w:t>
+      </w:r>
+      <w:r>
+        <w:rPr>
+          <w:rFonts w:cstheme="minorHAnsi"/>
+          <w:lang w:val="en-US"/>
+        </w:rPr>
+        <w:t xml:space="preserve">The </w:t>
+      </w:r>
+      <w:r>
+        <w:rPr>
+          <w:rFonts w:cstheme="minorHAnsi"/>
+          <w:lang w:val="en-US"/>
+        </w:rPr>
+        <w:t xml:space="preserve">best </w:t>
+      </w:r>
+      <w:r>
+        <w:rPr>
+          <w:rFonts w:cstheme="minorHAnsi"/>
+          <w:lang w:val="en-US"/>
+        </w:rPr>
+        <w:t>parameter</w:t>
+      </w:r>
+      <w:r>
+        <w:rPr>
+          <w:rFonts w:cstheme="minorHAnsi"/>
+          <w:lang w:val="en-US"/>
+        </w:rPr>
+        <w:t xml:space="preserve">s for C are </w:t>
+      </w:r>
+      <w:r>
+        <w:rPr>
+          <w:rFonts w:cstheme="minorHAnsi"/>
+          <w:lang w:val="en-US"/>
+        </w:rPr>
+        <w:t>5. Lastly</w:t>
+      </w:r>
+      <w:r>
+        <w:rPr>
+          <w:rFonts w:cstheme="minorHAnsi"/>
+          <w:lang w:val="en-US"/>
+        </w:rPr>
+        <w:t>,</w:t>
+      </w:r>
+      <w:r>
+        <w:rPr>
+          <w:rFonts w:cstheme="minorHAnsi"/>
+          <w:lang w:val="en-US"/>
+        </w:rPr>
+        <w:t xml:space="preserve"> the </w:t>
+      </w:r>
+      <w:r>
+        <w:rPr>
+          <w:rFonts w:cstheme="minorHAnsi"/>
+          <w:lang w:val="en-US"/>
+        </w:rPr>
+        <w:t xml:space="preserve">best SVM kernel is RBF. </w:t>
+      </w:r>
+      <w:r>
+        <w:rPr>
+          <w:rFonts w:cstheme="minorHAnsi"/>
+          <w:lang w:val="en-US"/>
+        </w:rPr>
+        <w:t xml:space="preserve">This makes sense since </w:t>
+      </w:r>
+      <w:r>
+        <w:rPr>
+          <w:rFonts w:cstheme="minorHAnsi"/>
+          <w:lang w:val="en-US"/>
+        </w:rPr>
+        <w:t xml:space="preserve">the RBF kernel and the Standardscalar both squeeze their observations to a (near) Gaussian distribution, </w:t>
+      </w:r>
+      <w:r>
+        <w:rPr>
+          <w:rFonts w:cstheme="minorHAnsi"/>
+          <w:lang w:val="en-US"/>
+        </w:rPr>
+        <w:t xml:space="preserve">therefore </w:t>
+      </w:r>
+      <w:r>
+        <w:rPr>
+          <w:rFonts w:cstheme="minorHAnsi"/>
+          <w:lang w:val="en-US"/>
+        </w:rPr>
+        <w:t xml:space="preserve">the RBF kernel could be the best fit (Scikit-learn, 2021). </w:t>
       </w:r>
     </w:p>
     <w:p>
@@ -1563,43 +2119,43 @@
         <w:rPr>
           <w:rFonts w:cstheme="minorHAnsi"/>
         </w:rPr>
-        <w:t xml:space="preserve">The created hyperplane from the training set, with the appropriate hyperparameter settings, gives </w:t>
-      </w:r>
-      <w:r>
-        <w:rPr>
-          <w:rFonts w:cstheme="minorHAnsi"/>
-        </w:rPr>
-        <w:t xml:space="preserve">an </w:t>
-      </w:r>
-      <w:r>
-        <w:rPr>
-          <w:rFonts w:cstheme="minorHAnsi"/>
-        </w:rPr>
-        <w:t>accuracy</w:t>
-      </w:r>
-      <w:r>
-        <w:rPr>
-          <w:rFonts w:cstheme="minorHAnsi"/>
-        </w:rPr>
-        <w:t xml:space="preserve"> of 0.88 on the test set</w:t>
-      </w:r>
-      <w:r>
-        <w:rPr>
-          <w:rFonts w:cstheme="minorHAnsi"/>
-        </w:rPr>
-        <w:t xml:space="preserve">. </w:t>
-      </w:r>
-      <w:r>
-        <w:rPr>
-          <w:rFonts w:cstheme="minorHAnsi"/>
-        </w:rPr>
-        <w:t xml:space="preserve">This </w:t>
-      </w:r>
-      <w:r>
-        <w:rPr>
-          <w:rFonts w:cstheme="minorHAnsi"/>
-        </w:rPr>
-        <w:t xml:space="preserve">means that almost 90 percent of all images are correctly classified (see </w:t>
+        <w:t xml:space="preserve">The created hyperplane from the training set, with the appropriate hyperparameter settings, gives an accuracy of 0.88 on the test set. This means that almost 90 percent of all </w:t>
+      </w:r>
+      <w:r>
+        <w:rPr>
+          <w:rFonts w:cstheme="minorHAnsi"/>
+        </w:rPr>
+        <w:t xml:space="preserve">test </w:t>
+      </w:r>
+      <w:r>
+        <w:rPr>
+          <w:rFonts w:cstheme="minorHAnsi"/>
+        </w:rPr>
+        <w:t xml:space="preserve">images are correctly classified </w:t>
+      </w:r>
+      <w:r>
+        <w:rPr>
+          <w:rFonts w:cstheme="minorHAnsi"/>
+        </w:rPr>
+        <w:t xml:space="preserve">based on the hyperplane from the </w:t>
+      </w:r>
+      <w:r>
+        <w:rPr>
+          <w:rFonts w:cstheme="minorHAnsi"/>
+        </w:rPr>
+        <w:t xml:space="preserve">trained </w:t>
+      </w:r>
+      <w:r>
+        <w:rPr>
+          <w:rFonts w:cstheme="minorHAnsi"/>
+        </w:rPr>
+        <w:t xml:space="preserve">model </w:t>
+      </w:r>
+      <w:r>
+        <w:rPr>
+          <w:rFonts w:cstheme="minorHAnsi"/>
+        </w:rPr>
+        <w:t xml:space="preserve">(see </w:t>
       </w:r>
       <w:r>
         <w:rPr>
@@ -1611,19 +2167,169 @@
         <w:rPr>
           <w:rFonts w:cstheme="minorHAnsi"/>
         </w:rPr>
-        <w:t xml:space="preserve">). The most difficult label to classify is label 17; the letter “R”. The letters V,K,Y U and W were mostly incorrectly classified as an R with 39,39,33,31 and 18 times respectively. The other way around, R incorrectly classified U and V most often 35 and 21 times respectively. For the similarities in the pictures see Appendix </w:t>
-      </w:r>
-      <w:r>
-        <w:rPr>
-          <w:rFonts w:cstheme="minorHAnsi"/>
-        </w:rPr>
-        <w:t>3</w:t>
-      </w:r>
-      <w:r>
-        <w:rPr>
-          <w:rFonts w:cstheme="minorHAnsi"/>
-        </w:rPr>
-        <w:t>.</w:t>
+        <w:t>). The most difficult label to classify is the letter R. The letters V,</w:t>
+      </w:r>
+      <w:r>
+        <w:rPr>
+          <w:rFonts w:cstheme="minorHAnsi"/>
+        </w:rPr>
+        <w:t xml:space="preserve"> Y, </w:t>
+      </w:r>
+      <w:r>
+        <w:rPr>
+          <w:rFonts w:cstheme="minorHAnsi"/>
+        </w:rPr>
+        <w:t>K,</w:t>
+      </w:r>
+      <w:r>
+        <w:rPr>
+          <w:rFonts w:cstheme="minorHAnsi"/>
+        </w:rPr>
+        <w:t xml:space="preserve"> </w:t>
+      </w:r>
+      <w:r>
+        <w:rPr>
+          <w:rFonts w:cstheme="minorHAnsi"/>
+        </w:rPr>
+        <w:t xml:space="preserve">U and W were </w:t>
+      </w:r>
+      <w:r>
+        <w:rPr>
+          <w:rFonts w:cstheme="minorHAnsi"/>
+        </w:rPr>
+        <w:t>most often</w:t>
+      </w:r>
+      <w:r>
+        <w:rPr>
+          <w:rFonts w:cstheme="minorHAnsi"/>
+        </w:rPr>
+        <w:t xml:space="preserve"> incorrectly classified as an R with 3</w:t>
+      </w:r>
+      <w:r>
+        <w:rPr>
+          <w:rFonts w:cstheme="minorHAnsi"/>
+        </w:rPr>
+        <w:t>8</w:t>
+      </w:r>
+      <w:r>
+        <w:rPr>
+          <w:rFonts w:cstheme="minorHAnsi"/>
+        </w:rPr>
+        <w:t>,</w:t>
+      </w:r>
+      <w:r>
+        <w:rPr>
+          <w:rFonts w:cstheme="minorHAnsi"/>
+        </w:rPr>
+        <w:t xml:space="preserve"> </w:t>
+      </w:r>
+      <w:r>
+        <w:rPr>
+          <w:rFonts w:cstheme="minorHAnsi"/>
+        </w:rPr>
+        <w:t>35</w:t>
+      </w:r>
+      <w:r>
+        <w:rPr>
+          <w:rFonts w:cstheme="minorHAnsi"/>
+        </w:rPr>
+        <w:t>,</w:t>
+      </w:r>
+      <w:r>
+        <w:rPr>
+          <w:rFonts w:cstheme="minorHAnsi"/>
+        </w:rPr>
+        <w:t xml:space="preserve"> </w:t>
+      </w:r>
+      <w:r>
+        <w:rPr>
+          <w:rFonts w:cstheme="minorHAnsi"/>
+        </w:rPr>
+        <w:t>29</w:t>
+      </w:r>
+      <w:r>
+        <w:rPr>
+          <w:rFonts w:cstheme="minorHAnsi"/>
+        </w:rPr>
+        <w:t>,</w:t>
+      </w:r>
+      <w:r>
+        <w:rPr>
+          <w:rFonts w:cstheme="minorHAnsi"/>
+        </w:rPr>
+        <w:t xml:space="preserve"> 27 </w:t>
+      </w:r>
+      <w:r>
+        <w:rPr>
+          <w:rFonts w:cstheme="minorHAnsi"/>
+        </w:rPr>
+        <w:t xml:space="preserve">and </w:t>
+      </w:r>
+      <w:r>
+        <w:rPr>
+          <w:rFonts w:cstheme="minorHAnsi"/>
+        </w:rPr>
+        <w:t>21</w:t>
+      </w:r>
+      <w:r>
+        <w:rPr>
+          <w:rFonts w:cstheme="minorHAnsi"/>
+        </w:rPr>
+        <w:t xml:space="preserve"> times respectively. R incorrectly classified U and V most often 35 and 21 times respectively.</w:t>
+      </w:r>
+      <w:r>
+        <w:rPr>
+          <w:rFonts w:cstheme="minorHAnsi"/>
+        </w:rPr>
+        <w:t xml:space="preserve"> Therefore the main problem </w:t>
+      </w:r>
+      <w:r>
+        <w:rPr>
+          <w:rFonts w:cstheme="minorHAnsi"/>
+        </w:rPr>
+        <w:t xml:space="preserve">with R </w:t>
+      </w:r>
+      <w:r>
+        <w:rPr>
+          <w:rFonts w:cstheme="minorHAnsi"/>
+        </w:rPr>
+        <w:t xml:space="preserve">is </w:t>
+      </w:r>
+      <w:r>
+        <w:rPr>
+          <w:rFonts w:cstheme="minorHAnsi"/>
+        </w:rPr>
+        <w:t xml:space="preserve">with </w:t>
+      </w:r>
+      <w:r>
+        <w:rPr>
+          <w:rFonts w:cstheme="minorHAnsi"/>
+        </w:rPr>
+        <w:t>f</w:t>
+      </w:r>
+      <w:r>
+        <w:rPr>
+          <w:rFonts w:cstheme="minorHAnsi"/>
+        </w:rPr>
+        <w:t xml:space="preserve">alse positives, a </w:t>
+      </w:r>
+      <w:r>
+        <w:rPr>
+          <w:rFonts w:cstheme="minorHAnsi"/>
+        </w:rPr>
+        <w:t>precision</w:t>
+      </w:r>
+      <w:r>
+        <w:rPr>
+          <w:rFonts w:cstheme="minorHAnsi"/>
+        </w:rPr>
+        <w:t xml:space="preserve"> </w:t>
+      </w:r>
+      <w:r>
+        <w:rPr>
+          <w:rFonts w:cstheme="minorHAnsi"/>
+        </w:rPr>
+        <w:t>problem.</w:t>
       </w:r>
     </w:p>
     <w:p>
@@ -1680,37 +2386,19 @@
         <w:rPr>
           <w:rFonts w:cstheme="minorHAnsi"/>
         </w:rPr>
-        <w:t>D</w:t>
-      </w:r>
-      <w:r>
-        <w:rPr>
-          <w:rFonts w:cstheme="minorHAnsi"/>
-        </w:rPr>
-        <w:t xml:space="preserve">ecision trees </w:t>
-      </w:r>
-      <w:r>
-        <w:rPr>
-          <w:rFonts w:cstheme="minorHAnsi"/>
-        </w:rPr>
-        <w:t xml:space="preserve">is on the basis of random forest. </w:t>
-      </w:r>
-      <w:r>
-        <w:rPr>
-          <w:rFonts w:cstheme="minorHAnsi"/>
-        </w:rPr>
-        <w:t xml:space="preserve">Decision trees is </w:t>
-      </w:r>
-      <w:r>
-        <w:rPr>
-          <w:rFonts w:cstheme="minorHAnsi"/>
-        </w:rPr>
-        <w:t xml:space="preserve">a </w:t>
-      </w:r>
-      <w:r>
-        <w:rPr>
-          <w:rFonts w:cstheme="minorHAnsi"/>
-        </w:rPr>
-        <w:t>supervised learning model and is often used for classification tasks (James et al., 2013). The architecture of the decision tree is comparable with a regular tree</w:t>
+        <w:t>Random Forest (RF) is built upon decision trees</w:t>
+      </w:r>
+      <w:r>
+        <w:rPr>
+          <w:rFonts w:cstheme="minorHAnsi"/>
+        </w:rPr>
+        <w:t xml:space="preserve">. </w:t>
+      </w:r>
+      <w:r>
+        <w:rPr>
+          <w:rFonts w:cstheme="minorHAnsi"/>
+        </w:rPr>
+        <w:t>Decision trees is a supervised learning model and is often used for classification tasks (James et al., 2013). The architecture of the decision tree is comparable with a regular tree</w:t>
       </w:r>
       <w:r>
         <w:rPr>
@@ -1722,7 +2410,19 @@
         <w:rPr>
           <w:rFonts w:cstheme="minorHAnsi"/>
         </w:rPr>
-        <w:t xml:space="preserve">roots, nodes, branches and leaves (Sato &amp; </w:t>
+        <w:t>roots, nodes, branches and leaves. The root node is the starting point of the tree and splits every node with recursive partitioning based on the largest information gain</w:t>
+      </w:r>
+      <w:r>
+        <w:rPr>
+          <w:rFonts w:cstheme="minorHAnsi"/>
+        </w:rPr>
+        <w:t xml:space="preserve"> </w:t>
+      </w:r>
+      <w:r>
+        <w:rPr>
+          <w:rFonts w:cstheme="minorHAnsi"/>
+        </w:rPr>
+        <w:t xml:space="preserve">(Sato &amp; </w:t>
       </w:r>
       <w:proofErr w:type="spellStart"/>
       <w:r>
@@ -1736,7 +2436,13 @@
         <w:rPr>
           <w:rFonts w:cstheme="minorHAnsi"/>
         </w:rPr>
-        <w:t xml:space="preserve">, 2001). The root node is the starting point of the tree and splits every node with recursive partitioning based on the largest information gain. At each coming leaf node, the data splits into partitions based on the feature with the second largest information gain. This process is done until a base case is reached or when the label is small enough. </w:t>
+        <w:t>, 2001)</w:t>
+      </w:r>
+      <w:r>
+        <w:rPr>
+          <w:rFonts w:cstheme="minorHAnsi"/>
+        </w:rPr>
+        <w:t xml:space="preserve">. At each coming leaf node, the data splits into partitions based on the feature with the second largest information gain. This process is done until a base case is reached or when the label is small enough. </w:t>
       </w:r>
     </w:p>
     <w:p>
@@ -1749,97 +2455,25 @@
       <w:r>
         <w:rPr>
           <w:rFonts w:cstheme="minorHAnsi"/>
-        </w:rPr>
-        <w:t>Although decision trees are transparent and easily interpretable, this model overfits the data quite often. To overcome overfitting, random forests are introduced. Random forests differentiate on decision trees by generating multiple trees. The process of generating multiple trees is done by random sampling with replacement of training data and random subsets of features when splitting nodes (</w:t>
-      </w:r>
-      <w:proofErr w:type="spellStart"/>
-      <w:r>
-        <w:rPr>
-          <w:rFonts w:cstheme="minorHAnsi"/>
-        </w:rPr>
-        <w:t>Koehrsen</w:t>
-      </w:r>
-      <w:proofErr w:type="spellEnd"/>
-      <w:r>
-        <w:rPr>
-          <w:rFonts w:cstheme="minorHAnsi"/>
-        </w:rPr>
-        <w:t>, 2018). The random selection of features in each node allows variables to enter the model that otherwise would be overlooked (</w:t>
-      </w:r>
-      <w:r>
-        <w:rPr>
-          <w:rFonts w:cstheme="minorHAnsi"/>
-          <w:lang w:val="en-US"/>
-        </w:rPr>
-        <w:t>Strobl et al., 2008</w:t>
-      </w:r>
-      <w:r>
-        <w:rPr>
-          <w:rFonts w:cstheme="minorHAnsi"/>
-        </w:rPr>
-        <w:t xml:space="preserve">). The model is then trained with these random samples and subsets to decrease the total variance. When the predictions are made the bagging approach is applied. Therefore different features combinations </w:t>
-      </w:r>
-      <w:r>
-        <w:rPr>
-          <w:rFonts w:cstheme="minorHAnsi"/>
-        </w:rPr>
-        <w:t xml:space="preserve">could </w:t>
-      </w:r>
-      <w:r>
-        <w:rPr>
-          <w:rFonts w:cstheme="minorHAnsi"/>
-        </w:rPr>
-        <w:t xml:space="preserve">generate different predictions, the </w:t>
-      </w:r>
-      <w:r>
-        <w:rPr>
-          <w:rFonts w:cstheme="minorHAnsi"/>
-        </w:rPr>
-        <w:t xml:space="preserve">final prediction is based on a </w:t>
-      </w:r>
-      <w:r>
-        <w:rPr>
-          <w:rFonts w:cstheme="minorHAnsi"/>
-        </w:rPr>
-        <w:t xml:space="preserve">majority </w:t>
-      </w:r>
-      <w:r>
-        <w:rPr>
-          <w:rFonts w:cstheme="minorHAnsi"/>
-        </w:rPr>
-        <w:t>vote.</w:t>
-      </w:r>
-    </w:p>
-    <w:p>
-      <w:pPr>
-        <w:spacing w:line="276" w:lineRule="auto"/>
-        <w:rPr>
-          <w:rFonts w:cstheme="minorHAnsi"/>
-          <w:b/>
-          <w:bCs/>
-        </w:rPr>
-      </w:pPr>
-      <w:r>
-        <w:rPr>
           <w:noProof/>
         </w:rPr>
         <w:drawing>
-          <wp:anchor distT="0" distB="0" distL="114300" distR="114300" simplePos="0" relativeHeight="251658240" behindDoc="0" locked="0" layoutInCell="1" allowOverlap="1" wp14:anchorId="08476631" wp14:editId="47F94DBB">
+          <wp:anchor distT="0" distB="0" distL="114300" distR="114300" simplePos="0" relativeHeight="251658240" behindDoc="0" locked="0" layoutInCell="1" allowOverlap="1" wp14:anchorId="08476631" wp14:editId="3289E758">
             <wp:simplePos x="0" y="0"/>
             <wp:positionH relativeFrom="margin">
-              <wp:posOffset>13997</wp:posOffset>
+              <wp:posOffset>21102</wp:posOffset>
             </wp:positionH>
             <wp:positionV relativeFrom="paragraph">
-              <wp:posOffset>-3092</wp:posOffset>
+              <wp:posOffset>1576021</wp:posOffset>
             </wp:positionV>
-            <wp:extent cx="2933700" cy="1714500"/>
-            <wp:effectExtent l="0" t="0" r="0" b="0"/>
+            <wp:extent cx="2700655" cy="1576705"/>
+            <wp:effectExtent l="0" t="0" r="4445" b="4445"/>
             <wp:wrapThrough wrapText="bothSides">
               <wp:wrapPolygon edited="0">
                 <wp:start x="0" y="0"/>
-                <wp:lineTo x="0" y="21360"/>
-                <wp:lineTo x="21460" y="21360"/>
-                <wp:lineTo x="21460" y="0"/>
+                <wp:lineTo x="0" y="21400"/>
+                <wp:lineTo x="21483" y="21400"/>
+                <wp:lineTo x="21483" y="0"/>
                 <wp:lineTo x="0" y="0"/>
               </wp:wrapPolygon>
             </wp:wrapThrough>
@@ -1869,7 +2503,7 @@
                   <pic:spPr>
                     <a:xfrm>
                       <a:off x="0" y="0"/>
-                      <a:ext cx="2933700" cy="1714500"/>
+                      <a:ext cx="2700655" cy="1576705"/>
                     </a:xfrm>
                     <a:prstGeom prst="rect">
                       <a:avLst/>
@@ -1887,6 +2521,141 @@
           </wp:anchor>
         </w:drawing>
       </w:r>
+      <w:r>
+        <w:rPr>
+          <w:rFonts w:cstheme="minorHAnsi"/>
+        </w:rPr>
+        <w:t xml:space="preserve">Although decision trees are transparent and easily interpretable, this model overfits the data quite often. To overcome </w:t>
+      </w:r>
+      <w:r>
+        <w:rPr>
+          <w:rFonts w:cstheme="minorHAnsi"/>
+        </w:rPr>
+        <w:t>this</w:t>
+      </w:r>
+      <w:r>
+        <w:rPr>
+          <w:rFonts w:cstheme="minorHAnsi"/>
+        </w:rPr>
+        <w:t xml:space="preserve"> problem</w:t>
+      </w:r>
+      <w:r>
+        <w:rPr>
+          <w:rFonts w:cstheme="minorHAnsi"/>
+        </w:rPr>
+        <w:t xml:space="preserve">, </w:t>
+      </w:r>
+      <w:r>
+        <w:rPr>
+          <w:rFonts w:cstheme="minorHAnsi"/>
+        </w:rPr>
+        <w:t xml:space="preserve">RF is </w:t>
+      </w:r>
+      <w:r>
+        <w:rPr>
+          <w:rFonts w:cstheme="minorHAnsi"/>
+        </w:rPr>
+        <w:t xml:space="preserve">introduced. </w:t>
+      </w:r>
+      <w:r>
+        <w:rPr>
+          <w:rFonts w:cstheme="minorHAnsi"/>
+        </w:rPr>
+        <w:t xml:space="preserve">RF </w:t>
+      </w:r>
+      <w:r>
+        <w:rPr>
+          <w:rFonts w:cstheme="minorHAnsi"/>
+        </w:rPr>
+        <w:t>differentiate on decision trees by generating multiple trees. The process of generating multiple trees is done by random sampling with replacement of training data and random subsets of features when splitting nodes (</w:t>
+      </w:r>
+      <w:proofErr w:type="spellStart"/>
+      <w:r>
+        <w:rPr>
+          <w:rFonts w:cstheme="minorHAnsi"/>
+        </w:rPr>
+        <w:t>Koehrsen</w:t>
+      </w:r>
+      <w:proofErr w:type="spellEnd"/>
+      <w:r>
+        <w:rPr>
+          <w:rFonts w:cstheme="minorHAnsi"/>
+        </w:rPr>
+        <w:t>, 2018). The random selection of features in each node allows variables to enter the model that otherwise would be overlooked (</w:t>
+      </w:r>
+      <w:r>
+        <w:rPr>
+          <w:rFonts w:cstheme="minorHAnsi"/>
+          <w:lang w:val="en-US"/>
+        </w:rPr>
+        <w:t>Strobl et al., 2008</w:t>
+      </w:r>
+      <w:r>
+        <w:rPr>
+          <w:rFonts w:cstheme="minorHAnsi"/>
+        </w:rPr>
+        <w:t xml:space="preserve">). The model is then trained with these random samples and subsets to decrease the total variance. </w:t>
+      </w:r>
+      <w:r>
+        <w:rPr>
+          <w:rFonts w:cstheme="minorHAnsi"/>
+        </w:rPr>
+        <w:t xml:space="preserve">However, </w:t>
+      </w:r>
+      <w:r>
+        <w:rPr>
+          <w:rFonts w:cstheme="minorHAnsi"/>
+        </w:rPr>
+        <w:t xml:space="preserve">different features combinations </w:t>
+      </w:r>
+      <w:r>
+        <w:rPr>
+          <w:rFonts w:cstheme="minorHAnsi"/>
+        </w:rPr>
+        <w:t xml:space="preserve">could </w:t>
+      </w:r>
+      <w:r>
+        <w:rPr>
+          <w:rFonts w:cstheme="minorHAnsi"/>
+        </w:rPr>
+        <w:t xml:space="preserve">generate different predictions, </w:t>
+      </w:r>
+      <w:r>
+        <w:rPr>
+          <w:rFonts w:cstheme="minorHAnsi"/>
+        </w:rPr>
+        <w:t xml:space="preserve">therefore </w:t>
+      </w:r>
+      <w:r>
+        <w:rPr>
+          <w:rFonts w:cstheme="minorHAnsi"/>
+        </w:rPr>
+        <w:t xml:space="preserve">the </w:t>
+      </w:r>
+      <w:r>
+        <w:rPr>
+          <w:rFonts w:cstheme="minorHAnsi"/>
+        </w:rPr>
+        <w:t xml:space="preserve">final prediction is based on a </w:t>
+      </w:r>
+      <w:r>
+        <w:rPr>
+          <w:rFonts w:cstheme="minorHAnsi"/>
+        </w:rPr>
+        <w:t xml:space="preserve">majority </w:t>
+      </w:r>
+      <w:r>
+        <w:rPr>
+          <w:rFonts w:cstheme="minorHAnsi"/>
+        </w:rPr>
+        <w:t>vote.</w:t>
+      </w:r>
+      <w:r>
+        <w:rPr>
+          <w:rFonts w:cstheme="minorHAnsi"/>
+        </w:rPr>
+        <w:t xml:space="preserve"> </w:t>
+      </w:r>
     </w:p>
     <w:p>
       <w:pPr>
@@ -1939,7 +2708,6 @@
         <w:rPr>
           <w:rFonts w:cstheme="minorHAnsi"/>
         </w:rPr>
-        <w:lastRenderedPageBreak/>
         <w:t xml:space="preserve">Figure </w:t>
       </w:r>
       <w:r>
@@ -1970,6 +2738,7 @@
           <w:b/>
           <w:bCs/>
         </w:rPr>
+        <w:lastRenderedPageBreak/>
         <w:t xml:space="preserve">Hyperparameter tuning </w:t>
       </w:r>
     </w:p>
@@ -1990,16 +2759,296 @@
         <w:rPr>
           <w:rFonts w:cstheme="minorHAnsi"/>
         </w:rPr>
-        <w:t xml:space="preserve">To increase performance of random forest hyperparameter can be tuned in multiple ways. The number of decision trees that comprise the random forest. The number of features available for splitting each tree node. The maximal size of terminal nodes. </w:t>
-      </w:r>
-    </w:p>
-    <w:p>
-      <w:pPr>
-        <w:spacing w:line="276" w:lineRule="auto"/>
-        <w:rPr>
-          <w:rFonts w:cstheme="minorHAnsi"/>
-        </w:rPr>
-      </w:pPr>
+        <w:t xml:space="preserve">To increase performance of </w:t>
+      </w:r>
+      <w:r>
+        <w:rPr>
+          <w:rFonts w:cstheme="minorHAnsi"/>
+        </w:rPr>
+        <w:t xml:space="preserve">the </w:t>
+      </w:r>
+      <w:r>
+        <w:rPr>
+          <w:rFonts w:cstheme="minorHAnsi"/>
+        </w:rPr>
+        <w:t xml:space="preserve">RF </w:t>
+      </w:r>
+      <w:r>
+        <w:rPr>
+          <w:rFonts w:cstheme="minorHAnsi"/>
+        </w:rPr>
+        <w:t>hyperparameter</w:t>
+      </w:r>
+      <w:r>
+        <w:rPr>
+          <w:rFonts w:cstheme="minorHAnsi"/>
+        </w:rPr>
+        <w:t>s</w:t>
+      </w:r>
+      <w:r>
+        <w:rPr>
+          <w:rFonts w:cstheme="minorHAnsi"/>
+        </w:rPr>
+        <w:t xml:space="preserve"> can be tuned in multiple ways. </w:t>
+      </w:r>
+      <w:r>
+        <w:rPr>
+          <w:rFonts w:cstheme="minorHAnsi"/>
+        </w:rPr>
+        <w:t>To set the</w:t>
+      </w:r>
+      <w:r>
+        <w:rPr>
+          <w:rFonts w:cstheme="minorHAnsi"/>
+        </w:rPr>
+        <w:t xml:space="preserve"> number of decision trees that comprise the random forest the </w:t>
+      </w:r>
+      <w:proofErr w:type="spellStart"/>
+      <w:r>
+        <w:rPr>
+          <w:rFonts w:cstheme="minorHAnsi"/>
+        </w:rPr>
+        <w:t>n_estimator</w:t>
+      </w:r>
+      <w:proofErr w:type="spellEnd"/>
+      <w:r>
+        <w:rPr>
+          <w:rFonts w:cstheme="minorHAnsi"/>
+        </w:rPr>
+        <w:t xml:space="preserve"> parameter is include</w:t>
+      </w:r>
+      <w:r>
+        <w:rPr>
+          <w:rFonts w:cstheme="minorHAnsi"/>
+        </w:rPr>
+        <w:t>d</w:t>
+      </w:r>
+      <w:r>
+        <w:rPr>
+          <w:rFonts w:cstheme="minorHAnsi"/>
+        </w:rPr>
+        <w:t xml:space="preserve"> in the pipeline. </w:t>
+      </w:r>
+      <w:r>
+        <w:rPr>
+          <w:rFonts w:cstheme="minorHAnsi"/>
+        </w:rPr>
+        <w:t xml:space="preserve">To prevent that every leave is pure </w:t>
+      </w:r>
+      <w:r>
+        <w:rPr>
+          <w:rFonts w:cstheme="minorHAnsi"/>
+        </w:rPr>
+        <w:t xml:space="preserve">and prevent potential overfitting </w:t>
+      </w:r>
+      <w:r>
+        <w:rPr>
+          <w:rFonts w:cstheme="minorHAnsi"/>
+        </w:rPr>
+        <w:t xml:space="preserve">the </w:t>
+      </w:r>
+      <w:proofErr w:type="spellStart"/>
+      <w:r>
+        <w:rPr>
+          <w:rFonts w:cstheme="minorHAnsi"/>
+        </w:rPr>
+        <w:t>max_depth</w:t>
+      </w:r>
+      <w:proofErr w:type="spellEnd"/>
+      <w:r>
+        <w:rPr>
+          <w:rFonts w:cstheme="minorHAnsi"/>
+        </w:rPr>
+        <w:t xml:space="preserve"> parameter</w:t>
+      </w:r>
+      <w:r>
+        <w:rPr>
+          <w:rFonts w:cstheme="minorHAnsi"/>
+        </w:rPr>
+        <w:t xml:space="preserve"> is applied</w:t>
+      </w:r>
+      <w:r>
+        <w:rPr>
+          <w:rFonts w:cstheme="minorHAnsi"/>
+        </w:rPr>
+        <w:t xml:space="preserve">. </w:t>
+      </w:r>
+      <w:r>
+        <w:rPr>
+          <w:rFonts w:cstheme="minorHAnsi"/>
+        </w:rPr>
+        <w:t xml:space="preserve">To consider different splits in features the </w:t>
+      </w:r>
+      <w:proofErr w:type="spellStart"/>
+      <w:r>
+        <w:rPr>
+          <w:rFonts w:cstheme="minorHAnsi"/>
+        </w:rPr>
+        <w:t>max_features</w:t>
+      </w:r>
+      <w:proofErr w:type="spellEnd"/>
+      <w:r>
+        <w:rPr>
+          <w:rFonts w:cstheme="minorHAnsi"/>
+        </w:rPr>
+        <w:t xml:space="preserve"> parameter </w:t>
+      </w:r>
+      <w:r>
+        <w:rPr>
+          <w:rFonts w:cstheme="minorHAnsi"/>
+        </w:rPr>
+        <w:t>is used</w:t>
+      </w:r>
+      <w:r>
+        <w:rPr>
+          <w:rFonts w:cstheme="minorHAnsi"/>
+        </w:rPr>
+        <w:t xml:space="preserve">. To set a penalty at the minimum number of samples used per leaf node the </w:t>
+      </w:r>
+      <w:proofErr w:type="spellStart"/>
+      <w:r>
+        <w:rPr>
+          <w:rFonts w:cstheme="minorHAnsi"/>
+        </w:rPr>
+        <w:t>min_samples_leaf</w:t>
+      </w:r>
+      <w:proofErr w:type="spellEnd"/>
+      <w:r>
+        <w:rPr>
+          <w:rFonts w:cstheme="minorHAnsi"/>
+        </w:rPr>
+        <w:t xml:space="preserve"> parameter </w:t>
+      </w:r>
+      <w:r>
+        <w:rPr>
+          <w:rFonts w:cstheme="minorHAnsi"/>
+        </w:rPr>
+        <w:t xml:space="preserve">is included. </w:t>
+      </w:r>
+      <w:r>
+        <w:rPr>
+          <w:rFonts w:cstheme="minorHAnsi"/>
+        </w:rPr>
+        <w:t xml:space="preserve">The parameter </w:t>
+      </w:r>
+      <w:proofErr w:type="spellStart"/>
+      <w:r>
+        <w:rPr>
+          <w:rFonts w:cstheme="minorHAnsi"/>
+        </w:rPr>
+        <w:t>min_samples_split</w:t>
+      </w:r>
+      <w:proofErr w:type="spellEnd"/>
+      <w:r>
+        <w:rPr>
+          <w:rFonts w:cstheme="minorHAnsi"/>
+        </w:rPr>
+        <w:t xml:space="preserve"> is also included to set a baseline for the minimum number of samples required to split an internal node. </w:t>
+      </w:r>
+      <w:r>
+        <w:rPr>
+          <w:rFonts w:cstheme="minorHAnsi"/>
+        </w:rPr>
+        <w:t>All hyper</w:t>
+      </w:r>
+      <w:r>
+        <w:rPr>
+          <w:rFonts w:cstheme="minorHAnsi"/>
+        </w:rPr>
+        <w:t xml:space="preserve"> hyperparameters are set into a pipeline to find the best parameter settings </w:t>
+      </w:r>
+      <w:r>
+        <w:rPr>
+          <w:rFonts w:cstheme="minorHAnsi"/>
+        </w:rPr>
+        <w:t xml:space="preserve">from 1-20 with increments of 1 </w:t>
+      </w:r>
+      <w:r>
+        <w:rPr>
+          <w:rFonts w:cstheme="minorHAnsi"/>
+        </w:rPr>
+        <w:t xml:space="preserve">through the </w:t>
+      </w:r>
+      <w:proofErr w:type="spellStart"/>
+      <w:r>
+        <w:rPr>
+          <w:rFonts w:cstheme="minorHAnsi"/>
+        </w:rPr>
+        <w:t>Gridsearchcv</w:t>
+      </w:r>
+      <w:proofErr w:type="spellEnd"/>
+      <w:r>
+        <w:rPr>
+          <w:rFonts w:cstheme="minorHAnsi"/>
+        </w:rPr>
+        <w:t xml:space="preserve"> </w:t>
+      </w:r>
+      <w:r>
+        <w:rPr>
+          <w:rFonts w:cstheme="minorHAnsi"/>
+        </w:rPr>
+        <w:t xml:space="preserve">algorithm </w:t>
+      </w:r>
+      <w:r>
+        <w:rPr>
+          <w:rFonts w:cstheme="minorHAnsi"/>
+        </w:rPr>
+        <w:t>with a cross-validation of 5.</w:t>
+      </w:r>
+      <w:r>
+        <w:rPr>
+          <w:rFonts w:cstheme="minorHAnsi"/>
+        </w:rPr>
+        <w:t xml:space="preserve"> </w:t>
+      </w:r>
+      <w:r>
+        <w:rPr>
+          <w:rFonts w:cstheme="minorHAnsi"/>
+        </w:rPr>
+        <w:t xml:space="preserve">PCA is included from 0.8-1.0 explained variance with increment of 0.01. </w:t>
+      </w:r>
+      <w:r>
+        <w:rPr>
+          <w:rFonts w:cstheme="minorHAnsi"/>
+        </w:rPr>
+        <w:t>Lastly, a</w:t>
+      </w:r>
+      <w:r>
+        <w:rPr>
+          <w:rFonts w:cstheme="minorHAnsi"/>
+        </w:rPr>
+        <w:t xml:space="preserve">n untuned </w:t>
+      </w:r>
+      <w:r>
+        <w:rPr>
+          <w:rFonts w:cstheme="minorHAnsi"/>
+        </w:rPr>
+        <w:t xml:space="preserve">model was also </w:t>
+      </w:r>
+      <w:r>
+        <w:rPr>
+          <w:rFonts w:cstheme="minorHAnsi"/>
+        </w:rPr>
+        <w:t>ex</w:t>
+      </w:r>
+      <w:r>
+        <w:rPr>
+          <w:rFonts w:cstheme="minorHAnsi"/>
+        </w:rPr>
+        <w:t>e</w:t>
+      </w:r>
+      <w:r>
+        <w:rPr>
+          <w:rFonts w:cstheme="minorHAnsi"/>
+        </w:rPr>
+        <w:t>cuted</w:t>
+      </w:r>
+      <w:r>
+        <w:rPr>
+          <w:rFonts w:cstheme="minorHAnsi"/>
+        </w:rPr>
+        <w:t>.</w:t>
+      </w:r>
     </w:p>
     <w:p>
       <w:pPr>
@@ -2026,6 +3075,20 @@
           <w:rFonts w:cstheme="minorHAnsi"/>
         </w:rPr>
       </w:pPr>
+      <w:r>
+        <w:rPr>
+          <w:rFonts w:cstheme="minorHAnsi"/>
+          <w:lang w:val="en-US"/>
+        </w:rPr>
+        <w:t>T</w:t>
+      </w:r>
+      <w:r>
+        <w:rPr>
+          <w:rFonts w:cstheme="minorHAnsi"/>
+          <w:lang w:val="en-US"/>
+        </w:rPr>
+        <w:t xml:space="preserve">he best settings from the </w:t>
+      </w:r>
       <w:proofErr w:type="spellStart"/>
       <w:r>
         <w:rPr>
@@ -2034,14 +3097,12 @@
         <w:t>RandomForestClassifier</w:t>
       </w:r>
       <w:proofErr w:type="spellEnd"/>
-    </w:p>
-    <w:p>
-      <w:pPr>
-        <w:spacing w:line="276" w:lineRule="auto"/>
-        <w:rPr>
-          <w:rFonts w:cstheme="minorHAnsi"/>
-        </w:rPr>
-      </w:pPr>
+      <w:r>
+        <w:rPr>
+          <w:rFonts w:cstheme="minorHAnsi"/>
+        </w:rPr>
+        <w:t xml:space="preserve"> from </w:t>
+      </w:r>
       <w:proofErr w:type="spellStart"/>
       <w:r>
         <w:rPr>
@@ -2056,14 +3117,60 @@
         </w:rPr>
         <w:t xml:space="preserve"> </w:t>
       </w:r>
-    </w:p>
-    <w:p>
-      <w:pPr>
-        <w:spacing w:line="276" w:lineRule="auto"/>
-        <w:rPr>
-          <w:rFonts w:cstheme="minorHAnsi"/>
-        </w:rPr>
-      </w:pPr>
+      <w:r>
+        <w:rPr>
+          <w:rFonts w:cstheme="minorHAnsi"/>
+        </w:rPr>
+        <w:t xml:space="preserve">was the untuned model. </w:t>
+      </w:r>
+      <w:r>
+        <w:rPr>
+          <w:rFonts w:cstheme="minorHAnsi"/>
+        </w:rPr>
+        <w:t>With a training set score of approximately 10</w:t>
+      </w:r>
+      <w:r>
+        <w:rPr>
+          <w:rFonts w:cstheme="minorHAnsi"/>
+        </w:rPr>
+        <w:t>0 percent</w:t>
+      </w:r>
+      <w:r>
+        <w:rPr>
+          <w:rFonts w:cstheme="minorHAnsi"/>
+        </w:rPr>
+        <w:t>. The second best model is the tuned model</w:t>
+      </w:r>
+      <w:r>
+        <w:rPr>
+          <w:rFonts w:cstheme="minorHAnsi"/>
+        </w:rPr>
+        <w:t xml:space="preserve">, </w:t>
+      </w:r>
+      <w:r>
+        <w:rPr>
+          <w:rFonts w:cstheme="minorHAnsi"/>
+        </w:rPr>
+        <w:t xml:space="preserve">see Appendix </w:t>
+      </w:r>
+      <w:r>
+        <w:rPr>
+          <w:rFonts w:cstheme="minorHAnsi"/>
+        </w:rPr>
+        <w:t>3</w:t>
+      </w:r>
+      <w:r>
+        <w:rPr>
+          <w:rFonts w:cstheme="minorHAnsi"/>
+        </w:rPr>
+        <w:t xml:space="preserve"> for the hyperparameter settings.</w:t>
+      </w:r>
+      <w:r>
+        <w:rPr>
+          <w:rFonts w:cstheme="minorHAnsi"/>
+        </w:rPr>
+        <w:t xml:space="preserve"> </w:t>
+      </w:r>
     </w:p>
     <w:p>
       <w:pPr>
@@ -2089,9 +3196,188 @@
           <w:rFonts w:cstheme="minorHAnsi"/>
           <w:b/>
           <w:bCs/>
-          <w:lang w:val="en-US"/>
-        </w:rPr>
-      </w:pPr>
+        </w:rPr>
+      </w:pPr>
+      <w:r>
+        <w:rPr>
+          <w:rFonts w:cstheme="minorHAnsi"/>
+        </w:rPr>
+        <w:t>The untuned model gives an accuracy of approximately 81 percent</w:t>
+      </w:r>
+      <w:r>
+        <w:rPr>
+          <w:rFonts w:cstheme="minorHAnsi"/>
+        </w:rPr>
+        <w:t xml:space="preserve"> on the test set</w:t>
+      </w:r>
+      <w:r>
+        <w:rPr>
+          <w:rFonts w:cstheme="minorHAnsi"/>
+        </w:rPr>
+        <w:t xml:space="preserve">, which is 11 percent better than the best tuned </w:t>
+      </w:r>
+      <w:r>
+        <w:rPr>
+          <w:rFonts w:cstheme="minorHAnsi"/>
+        </w:rPr>
+        <w:t>model</w:t>
+      </w:r>
+      <w:r>
+        <w:rPr>
+          <w:rFonts w:cstheme="minorHAnsi"/>
+        </w:rPr>
+        <w:t>.</w:t>
+      </w:r>
+      <w:r>
+        <w:rPr>
+          <w:rFonts w:cstheme="minorHAnsi"/>
+        </w:rPr>
+        <w:t xml:space="preserve"> Again, the most difficult label to classify is </w:t>
+      </w:r>
+      <w:r>
+        <w:rPr>
+          <w:rFonts w:cstheme="minorHAnsi"/>
+        </w:rPr>
+        <w:t>the letter</w:t>
+      </w:r>
+      <w:r>
+        <w:rPr>
+          <w:rFonts w:cstheme="minorHAnsi"/>
+        </w:rPr>
+        <w:t xml:space="preserve"> R. </w:t>
+      </w:r>
+      <w:r>
+        <w:rPr>
+          <w:rFonts w:cstheme="minorHAnsi"/>
+        </w:rPr>
+        <w:t>T</w:t>
+      </w:r>
+      <w:r>
+        <w:rPr>
+          <w:rFonts w:cstheme="minorHAnsi"/>
+        </w:rPr>
+        <w:t>he same letters are most often incorrectly classified for R as with the SVM model.</w:t>
+      </w:r>
+      <w:r>
+        <w:rPr>
+          <w:rFonts w:cstheme="minorHAnsi"/>
+        </w:rPr>
+        <w:t xml:space="preserve"> However, the order only differs. </w:t>
+      </w:r>
+      <w:r>
+        <w:rPr>
+          <w:rFonts w:cstheme="minorHAnsi"/>
+        </w:rPr>
+        <w:t xml:space="preserve">Furthermore </w:t>
+      </w:r>
+      <w:r>
+        <w:rPr>
+          <w:rFonts w:cstheme="minorHAnsi"/>
+        </w:rPr>
+        <w:t>the letter</w:t>
+      </w:r>
+      <w:r>
+        <w:rPr>
+          <w:rFonts w:cstheme="minorHAnsi"/>
+        </w:rPr>
+        <w:t>s S and</w:t>
+      </w:r>
+      <w:r>
+        <w:rPr>
+          <w:rFonts w:cstheme="minorHAnsi"/>
+        </w:rPr>
+        <w:t xml:space="preserve"> </w:t>
+      </w:r>
+      <w:r>
+        <w:rPr>
+          <w:rFonts w:cstheme="minorHAnsi"/>
+        </w:rPr>
+        <w:t xml:space="preserve">W </w:t>
+      </w:r>
+      <w:r>
+        <w:rPr>
+          <w:rFonts w:cstheme="minorHAnsi"/>
+        </w:rPr>
+        <w:t xml:space="preserve">are </w:t>
+      </w:r>
+      <w:r>
+        <w:rPr>
+          <w:rFonts w:cstheme="minorHAnsi"/>
+        </w:rPr>
+        <w:t xml:space="preserve">also difficult to classify </w:t>
+      </w:r>
+      <w:r>
+        <w:rPr>
+          <w:rFonts w:cstheme="minorHAnsi"/>
+        </w:rPr>
+        <w:t xml:space="preserve">but </w:t>
+      </w:r>
+      <w:r>
+        <w:rPr>
+          <w:rFonts w:cstheme="minorHAnsi"/>
+        </w:rPr>
+        <w:t xml:space="preserve">still </w:t>
+      </w:r>
+      <w:r>
+        <w:rPr>
+          <w:rFonts w:cstheme="minorHAnsi"/>
+        </w:rPr>
+        <w:t xml:space="preserve">performs </w:t>
+      </w:r>
+      <w:r>
+        <w:rPr>
+          <w:rFonts w:cstheme="minorHAnsi"/>
+        </w:rPr>
+        <w:t xml:space="preserve">slightly better than the </w:t>
+      </w:r>
+      <w:r>
+        <w:rPr>
+          <w:rFonts w:cstheme="minorHAnsi"/>
+        </w:rPr>
+        <w:t>letter R</w:t>
+      </w:r>
+      <w:r>
+        <w:rPr>
+          <w:rFonts w:cstheme="minorHAnsi"/>
+        </w:rPr>
+        <w:t xml:space="preserve"> </w:t>
+      </w:r>
+      <w:r>
+        <w:rPr>
+          <w:rFonts w:cstheme="minorHAnsi"/>
+        </w:rPr>
+        <w:t xml:space="preserve">(see Appendix </w:t>
+      </w:r>
+      <w:r>
+        <w:rPr>
+          <w:rFonts w:cstheme="minorHAnsi"/>
+        </w:rPr>
+        <w:t>4</w:t>
+      </w:r>
+      <w:r>
+        <w:rPr>
+          <w:rFonts w:cstheme="minorHAnsi"/>
+        </w:rPr>
+        <w:t>)</w:t>
+      </w:r>
+      <w:r>
+        <w:rPr>
+          <w:rFonts w:cstheme="minorHAnsi"/>
+        </w:rPr>
+        <w:t>.</w:t>
+      </w:r>
+      <w:r>
+        <w:rPr>
+          <w:rFonts w:cstheme="minorHAnsi"/>
+        </w:rPr>
+        <w:t xml:space="preserve"> </w:t>
+      </w:r>
+      <w:r>
+        <w:rPr>
+          <w:rFonts w:cstheme="minorHAnsi"/>
+        </w:rPr>
+        <w:t>All these three letters have in common that they show higher false positives rates, therefore performing worse on precision compared to recall.</w:t>
+      </w:r>
     </w:p>
     <w:p>
       <w:pPr>
@@ -2116,17 +3402,218 @@
       <w:pPr>
         <w:rPr>
           <w:rFonts w:cstheme="minorHAnsi"/>
-          <w:b/>
-          <w:bCs/>
-          <w:lang w:val="en-US"/>
-        </w:rPr>
-      </w:pPr>
-      <w:r>
-        <w:rPr>
-          <w:rFonts w:cstheme="minorHAnsi"/>
-          <w:b/>
-          <w:bCs/>
-          <w:lang w:val="en-US"/>
+          <w:lang w:val="en-US"/>
+        </w:rPr>
+      </w:pPr>
+      <w:r>
+        <w:rPr>
+          <w:rFonts w:cstheme="minorHAnsi"/>
+          <w:lang w:val="en-US"/>
+        </w:rPr>
+        <w:t xml:space="preserve">The SVM model </w:t>
+      </w:r>
+      <w:r>
+        <w:rPr>
+          <w:rFonts w:cstheme="minorHAnsi"/>
+          <w:lang w:val="en-US"/>
+        </w:rPr>
+        <w:t>shows</w:t>
+      </w:r>
+      <w:r>
+        <w:rPr>
+          <w:rFonts w:cstheme="minorHAnsi"/>
+          <w:lang w:val="en-US"/>
+        </w:rPr>
+        <w:t xml:space="preserve"> a better test performance </w:t>
+      </w:r>
+      <w:r>
+        <w:rPr>
+          <w:rFonts w:cstheme="minorHAnsi"/>
+          <w:lang w:val="en-US"/>
+        </w:rPr>
+        <w:t xml:space="preserve">compared to </w:t>
+      </w:r>
+      <w:r>
+        <w:rPr>
+          <w:rFonts w:cstheme="minorHAnsi"/>
+          <w:lang w:val="en-US"/>
+        </w:rPr>
+        <w:t xml:space="preserve">the RF model. </w:t>
+      </w:r>
+      <w:r>
+        <w:rPr>
+          <w:rFonts w:cstheme="minorHAnsi"/>
+          <w:lang w:val="en-US"/>
+        </w:rPr>
+        <w:t>The accuracy scores from both models show a difference of 8 percent</w:t>
+      </w:r>
+      <w:r>
+        <w:rPr>
+          <w:rFonts w:cstheme="minorHAnsi"/>
+          <w:lang w:val="en-US"/>
+        </w:rPr>
+        <w:t xml:space="preserve"> in total</w:t>
+      </w:r>
+      <w:r>
+        <w:rPr>
+          <w:rFonts w:cstheme="minorHAnsi"/>
+          <w:lang w:val="en-US"/>
+        </w:rPr>
+        <w:t>.</w:t>
+      </w:r>
+      <w:r>
+        <w:rPr>
+          <w:rFonts w:cstheme="minorHAnsi"/>
+          <w:lang w:val="en-US"/>
+        </w:rPr>
+        <w:t xml:space="preserve"> </w:t>
+      </w:r>
+      <w:r>
+        <w:rPr>
+          <w:rFonts w:cstheme="minorHAnsi"/>
+          <w:lang w:val="en-US"/>
+        </w:rPr>
+        <w:t>This difference is mainly caused by the letters S and W</w:t>
+      </w:r>
+      <w:r>
+        <w:rPr>
+          <w:rFonts w:cstheme="minorHAnsi"/>
+          <w:lang w:val="en-US"/>
+        </w:rPr>
+        <w:t xml:space="preserve"> that perform approximately 20 percent worse on the RF model</w:t>
+      </w:r>
+      <w:r>
+        <w:rPr>
+          <w:rFonts w:cstheme="minorHAnsi"/>
+          <w:lang w:val="en-US"/>
+        </w:rPr>
+        <w:t xml:space="preserve">. </w:t>
+      </w:r>
+      <w:r>
+        <w:rPr>
+          <w:rFonts w:cstheme="minorHAnsi"/>
+          <w:lang w:val="en-US"/>
+        </w:rPr>
+        <w:t xml:space="preserve">Other letters stayed roughly the same; within 5 percent of each other. </w:t>
+      </w:r>
+      <w:r>
+        <w:rPr>
+          <w:rFonts w:cstheme="minorHAnsi"/>
+          <w:lang w:val="en-US"/>
+        </w:rPr>
+        <w:t xml:space="preserve">A remarkable finding is that both models seem to have problems to correctly classify the letter R. </w:t>
+      </w:r>
+      <w:r>
+        <w:rPr>
+          <w:rFonts w:cstheme="minorHAnsi"/>
+          <w:lang w:val="en-US"/>
+        </w:rPr>
+        <w:t xml:space="preserve">Furthermore, both models tend to show higher rates of false positives, and performs less on precision, on the letters with low test performance. </w:t>
+      </w:r>
+      <w:r>
+        <w:rPr>
+          <w:rFonts w:cstheme="minorHAnsi"/>
+          <w:lang w:val="en-US"/>
+        </w:rPr>
+        <w:t>A last comparison is runtime. T</w:t>
+      </w:r>
+      <w:r>
+        <w:rPr>
+          <w:rFonts w:cstheme="minorHAnsi"/>
+          <w:lang w:val="en-US"/>
+        </w:rPr>
+        <w:t xml:space="preserve">he runtime </w:t>
+      </w:r>
+      <w:r>
+        <w:rPr>
+          <w:rFonts w:cstheme="minorHAnsi"/>
+          <w:lang w:val="en-US"/>
+        </w:rPr>
+        <w:t xml:space="preserve">to complete the trained model contains </w:t>
+      </w:r>
+      <w:r>
+        <w:rPr>
+          <w:rFonts w:cstheme="minorHAnsi"/>
+          <w:lang w:val="en-US"/>
+        </w:rPr>
+        <w:t xml:space="preserve">only </w:t>
+      </w:r>
+      <w:r>
+        <w:rPr>
+          <w:rFonts w:cstheme="minorHAnsi"/>
+          <w:lang w:val="en-US"/>
+        </w:rPr>
+        <w:t xml:space="preserve">contains </w:t>
+      </w:r>
+      <w:r>
+        <w:rPr>
+          <w:rFonts w:cstheme="minorHAnsi"/>
+          <w:lang w:val="en-US"/>
+        </w:rPr>
+        <w:t>15 seconds</w:t>
+      </w:r>
+      <w:r>
+        <w:rPr>
+          <w:rFonts w:cstheme="minorHAnsi"/>
+          <w:lang w:val="en-US"/>
+        </w:rPr>
+        <w:t xml:space="preserve"> for the </w:t>
+      </w:r>
+      <w:r>
+        <w:rPr>
+          <w:rFonts w:cstheme="minorHAnsi"/>
+          <w:lang w:val="en-US"/>
+        </w:rPr>
+        <w:t>RF model</w:t>
+      </w:r>
+      <w:r>
+        <w:rPr>
+          <w:rFonts w:cstheme="minorHAnsi"/>
+          <w:lang w:val="en-US"/>
+        </w:rPr>
+        <w:t xml:space="preserve">, while the SVM model </w:t>
+      </w:r>
+      <w:r>
+        <w:rPr>
+          <w:rFonts w:cstheme="minorHAnsi"/>
+          <w:lang w:val="en-US"/>
+        </w:rPr>
+        <w:t>needs four times as much</w:t>
+      </w:r>
+      <w:r>
+        <w:rPr>
+          <w:rFonts w:cstheme="minorHAnsi"/>
+          <w:lang w:val="en-US"/>
+        </w:rPr>
+        <w:t>.</w:t>
+      </w:r>
+      <w:r>
+        <w:rPr>
+          <w:rFonts w:cstheme="minorHAnsi"/>
+          <w:lang w:val="en-US"/>
+        </w:rPr>
+        <w:t xml:space="preserve"> However, this difference is only a small absolute difference. Therefore the SVM model is the overall best model.</w:t>
+      </w:r>
+      <w:r>
+        <w:rPr>
+          <w:rFonts w:cstheme="minorHAnsi"/>
+          <w:lang w:val="en-US"/>
+        </w:rPr>
+        <w:t xml:space="preserve"> </w:t>
+      </w:r>
+    </w:p>
+    <w:p>
+      <w:pPr>
+        <w:rPr>
+          <w:rFonts w:eastAsiaTheme="majorEastAsia" w:cstheme="minorHAnsi"/>
+          <w:color w:val="2F5496" w:themeColor="accent1" w:themeShade="BF"/>
+          <w:sz w:val="32"/>
+          <w:szCs w:val="32"/>
+        </w:rPr>
+      </w:pPr>
+      <w:r>
+        <w:rPr>
+          <w:rFonts w:cstheme="minorHAnsi"/>
         </w:rPr>
         <w:br w:type="page"/>
       </w:r>
@@ -2573,13 +4060,7 @@
         <w:rPr>
           <w:rFonts w:cstheme="minorHAnsi"/>
         </w:rPr>
-        <w:t>Souza</w:t>
-      </w:r>
-      <w:r>
-        <w:rPr>
-          <w:rFonts w:cstheme="minorHAnsi"/>
-        </w:rPr>
-        <w:t xml:space="preserve">, J., </w:t>
+        <w:t xml:space="preserve">Souza, J., </w:t>
       </w:r>
       <w:proofErr w:type="spellStart"/>
       <w:r>
@@ -2716,7 +4197,6 @@
           <w:color w:val="000000"/>
           <w:sz w:val="28"/>
           <w:szCs w:val="28"/>
-          <w:lang w:val="nl-NL"/>
         </w:rPr>
       </w:pPr>
       <w:r>
@@ -2725,7 +4205,6 @@
           <w:color w:val="000000"/>
           <w:sz w:val="28"/>
           <w:szCs w:val="28"/>
-          <w:lang w:val="nl-NL"/>
         </w:rPr>
         <w:t>Stefan Winter</w:t>
       </w:r>
@@ -3166,9 +4645,25 @@
           <w:noProof/>
         </w:rPr>
         <w:drawing>
-          <wp:inline distT="0" distB="0" distL="0" distR="0" wp14:anchorId="18761413" wp14:editId="04ECD075">
-            <wp:extent cx="2788467" cy="3137649"/>
-            <wp:effectExtent l="0" t="0" r="0" b="5715"/>
+          <wp:anchor distT="0" distB="0" distL="114300" distR="114300" simplePos="0" relativeHeight="251659264" behindDoc="0" locked="0" layoutInCell="1" allowOverlap="1" wp14:anchorId="18761413" wp14:editId="572693E0">
+            <wp:simplePos x="0" y="0"/>
+            <wp:positionH relativeFrom="column">
+              <wp:posOffset>537</wp:posOffset>
+            </wp:positionH>
+            <wp:positionV relativeFrom="paragraph">
+              <wp:posOffset>-977</wp:posOffset>
+            </wp:positionV>
+            <wp:extent cx="3383280" cy="3806948"/>
+            <wp:effectExtent l="0" t="0" r="7620" b="3175"/>
+            <wp:wrapThrough wrapText="bothSides">
+              <wp:wrapPolygon edited="0">
+                <wp:start x="0" y="0"/>
+                <wp:lineTo x="0" y="21510"/>
+                <wp:lineTo x="21527" y="21510"/>
+                <wp:lineTo x="21527" y="0"/>
+                <wp:lineTo x="0" y="0"/>
+              </wp:wrapPolygon>
+            </wp:wrapThrough>
             <wp:docPr id="8" name="Picture 8"/>
             <wp:cNvGraphicFramePr>
               <a:graphicFrameLocks xmlns:a="http://schemas.openxmlformats.org/drawingml/2006/main" noChangeAspect="1"/>
@@ -3181,7 +4676,13 @@
                     <pic:cNvPicPr/>
                   </pic:nvPicPr>
                   <pic:blipFill>
-                    <a:blip r:embed="rId15"/>
+                    <a:blip r:embed="rId15">
+                      <a:extLst>
+                        <a:ext uri="{28A0092B-C50C-407E-A947-70E740481C1C}">
+                          <a14:useLocalDpi xmlns:a14="http://schemas.microsoft.com/office/drawing/2010/main" val="0"/>
+                        </a:ext>
+                      </a:extLst>
+                    </a:blip>
                     <a:stretch>
                       <a:fillRect/>
                     </a:stretch>
@@ -3189,7 +4690,7 @@
                   <pic:spPr>
                     <a:xfrm>
                       <a:off x="0" y="0"/>
-                      <a:ext cx="2807986" cy="3159613"/>
+                      <a:ext cx="3383280" cy="3806948"/>
                     </a:xfrm>
                     <a:prstGeom prst="rect">
                       <a:avLst/>
@@ -3198,7 +4699,13 @@
                 </pic:pic>
               </a:graphicData>
             </a:graphic>
-          </wp:inline>
+            <wp14:sizeRelH relativeFrom="page">
+              <wp14:pctWidth>0</wp14:pctWidth>
+            </wp14:sizeRelH>
+            <wp14:sizeRelV relativeFrom="page">
+              <wp14:pctHeight>0</wp14:pctHeight>
+            </wp14:sizeRelV>
+          </wp:anchor>
         </w:drawing>
       </w:r>
     </w:p>
@@ -3209,7 +4716,6 @@
           <w:color w:val="000000"/>
           <w:sz w:val="28"/>
           <w:szCs w:val="28"/>
-          <w:lang w:val="nl-NL"/>
         </w:rPr>
       </w:pPr>
       <w:r>
@@ -3218,7 +4724,6 @@
           <w:color w:val="000000"/>
           <w:sz w:val="28"/>
           <w:szCs w:val="28"/>
-          <w:lang w:val="nl-NL"/>
         </w:rPr>
         <w:br w:type="page"/>
       </w:r>
@@ -3226,28 +4731,505 @@
     <w:p>
       <w:pPr>
         <w:pStyle w:val="Heading2"/>
-        <w:rPr>
-          <w:rFonts w:asciiTheme="minorHAnsi" w:hAnsiTheme="minorHAnsi" w:cstheme="minorHAnsi"/>
-        </w:rPr>
-      </w:pPr>
-      <w:r>
-        <w:rPr>
-          <w:rFonts w:asciiTheme="minorHAnsi" w:hAnsiTheme="minorHAnsi" w:cstheme="minorHAnsi"/>
-        </w:rPr>
+      </w:pPr>
+      <w:r>
         <w:lastRenderedPageBreak/>
-        <w:t>3</w:t>
-      </w:r>
-      <w:r>
-        <w:rPr>
-          <w:rFonts w:asciiTheme="minorHAnsi" w:hAnsiTheme="minorHAnsi" w:cstheme="minorHAnsi"/>
-        </w:rPr>
-        <w:t xml:space="preserve"> </w:t>
-      </w:r>
-      <w:r>
-        <w:rPr>
-          <w:rFonts w:asciiTheme="minorHAnsi" w:hAnsiTheme="minorHAnsi" w:cstheme="minorHAnsi"/>
-        </w:rPr>
-        <w:t xml:space="preserve">Images </w:t>
+        <w:t xml:space="preserve">3 </w:t>
+      </w:r>
+      <w:r>
+        <w:t>Results tuned model RF</w:t>
+      </w:r>
+    </w:p>
+    <w:tbl>
+      <w:tblPr>
+        <w:tblStyle w:val="TableGrid"/>
+        <w:tblW w:w="9351" w:type="dxa"/>
+        <w:tblLook w:val="04A0" w:firstRow="1" w:lastRow="0" w:firstColumn="1" w:lastColumn="0" w:noHBand="0" w:noVBand="1"/>
+      </w:tblPr>
+      <w:tblGrid>
+        <w:gridCol w:w="3020"/>
+        <w:gridCol w:w="3212"/>
+        <w:gridCol w:w="3119"/>
+      </w:tblGrid>
+      <w:tr>
+        <w:tc>
+          <w:tcPr>
+            <w:tcW w:w="3020" w:type="dxa"/>
+          </w:tcPr>
+          <w:p>
+            <w:pPr>
+              <w:tabs>
+                <w:tab w:val="left" w:pos="1883"/>
+              </w:tabs>
+              <w:rPr>
+                <w:rFonts w:cstheme="minorHAnsi"/>
+                <w:b/>
+                <w:bCs/>
+                <w:color w:val="000000"/>
+                <w:sz w:val="28"/>
+                <w:szCs w:val="28"/>
+              </w:rPr>
+            </w:pPr>
+            <w:r>
+              <w:rPr>
+                <w:rFonts w:cstheme="minorHAnsi"/>
+                <w:b/>
+                <w:bCs/>
+                <w:color w:val="000000"/>
+                <w:sz w:val="28"/>
+                <w:szCs w:val="28"/>
+              </w:rPr>
+              <w:t>Parameters</w:t>
+            </w:r>
+            <w:r>
+              <w:rPr>
+                <w:rFonts w:cstheme="minorHAnsi"/>
+                <w:b/>
+                <w:bCs/>
+                <w:color w:val="000000"/>
+                <w:sz w:val="28"/>
+                <w:szCs w:val="28"/>
+              </w:rPr>
+              <w:tab/>
+            </w:r>
+          </w:p>
+        </w:tc>
+        <w:tc>
+          <w:tcPr>
+            <w:tcW w:w="3212" w:type="dxa"/>
+          </w:tcPr>
+          <w:p>
+            <w:pPr>
+              <w:rPr>
+                <w:rFonts w:cstheme="minorHAnsi"/>
+                <w:b/>
+                <w:bCs/>
+                <w:color w:val="000000"/>
+                <w:sz w:val="28"/>
+                <w:szCs w:val="28"/>
+              </w:rPr>
+            </w:pPr>
+            <w:r>
+              <w:rPr>
+                <w:rFonts w:cstheme="minorHAnsi"/>
+                <w:b/>
+                <w:bCs/>
+                <w:color w:val="000000"/>
+                <w:sz w:val="28"/>
+                <w:szCs w:val="28"/>
+              </w:rPr>
+              <w:t>Tuned parameter scores</w:t>
+            </w:r>
+          </w:p>
+        </w:tc>
+        <w:tc>
+          <w:tcPr>
+            <w:tcW w:w="3119" w:type="dxa"/>
+          </w:tcPr>
+          <w:p>
+            <w:pPr>
+              <w:rPr>
+                <w:rFonts w:cstheme="minorHAnsi"/>
+                <w:b/>
+                <w:bCs/>
+                <w:color w:val="000000"/>
+                <w:sz w:val="28"/>
+                <w:szCs w:val="28"/>
+              </w:rPr>
+            </w:pPr>
+            <w:r>
+              <w:rPr>
+                <w:rFonts w:cstheme="minorHAnsi"/>
+                <w:b/>
+                <w:bCs/>
+                <w:color w:val="000000"/>
+                <w:sz w:val="28"/>
+                <w:szCs w:val="28"/>
+              </w:rPr>
+              <w:t>Test set score</w:t>
+            </w:r>
+          </w:p>
+        </w:tc>
+      </w:tr>
+      <w:tr>
+        <w:tc>
+          <w:tcPr>
+            <w:tcW w:w="3020" w:type="dxa"/>
+          </w:tcPr>
+          <w:p>
+            <w:pPr>
+              <w:rPr>
+                <w:rFonts w:cstheme="minorHAnsi"/>
+                <w:color w:val="000000"/>
+                <w:sz w:val="28"/>
+                <w:szCs w:val="28"/>
+              </w:rPr>
+            </w:pPr>
+            <w:proofErr w:type="spellStart"/>
+            <w:r>
+              <w:rPr>
+                <w:rFonts w:cstheme="minorHAnsi"/>
+                <w:color w:val="000000"/>
+                <w:sz w:val="28"/>
+                <w:szCs w:val="28"/>
+              </w:rPr>
+              <w:t>n_components</w:t>
+            </w:r>
+            <w:proofErr w:type="spellEnd"/>
+            <w:r>
+              <w:rPr>
+                <w:rFonts w:cstheme="minorHAnsi"/>
+                <w:color w:val="000000"/>
+                <w:sz w:val="28"/>
+                <w:szCs w:val="28"/>
+              </w:rPr>
+              <w:t xml:space="preserve"> </w:t>
+            </w:r>
+            <w:r>
+              <w:rPr>
+                <w:rFonts w:cstheme="minorHAnsi"/>
+                <w:color w:val="000000"/>
+                <w:sz w:val="28"/>
+                <w:szCs w:val="28"/>
+              </w:rPr>
+              <w:t>(PCA)</w:t>
+            </w:r>
+          </w:p>
+          <w:p>
+            <w:pPr>
+              <w:rPr>
+                <w:rFonts w:cstheme="minorHAnsi"/>
+                <w:color w:val="000000"/>
+                <w:sz w:val="28"/>
+                <w:szCs w:val="28"/>
+              </w:rPr>
+            </w:pPr>
+            <w:proofErr w:type="spellStart"/>
+            <w:r>
+              <w:rPr>
+                <w:rFonts w:cstheme="minorHAnsi"/>
+                <w:color w:val="000000"/>
+                <w:sz w:val="28"/>
+                <w:szCs w:val="28"/>
+              </w:rPr>
+              <w:t>max_depth</w:t>
+            </w:r>
+            <w:proofErr w:type="spellEnd"/>
+            <w:r>
+              <w:rPr>
+                <w:rFonts w:cstheme="minorHAnsi"/>
+                <w:color w:val="000000"/>
+                <w:sz w:val="28"/>
+                <w:szCs w:val="28"/>
+              </w:rPr>
+              <w:t xml:space="preserve"> </w:t>
+            </w:r>
+          </w:p>
+          <w:p>
+            <w:pPr>
+              <w:rPr>
+                <w:rFonts w:cstheme="minorHAnsi"/>
+                <w:color w:val="000000"/>
+                <w:sz w:val="28"/>
+                <w:szCs w:val="28"/>
+              </w:rPr>
+            </w:pPr>
+            <w:proofErr w:type="spellStart"/>
+            <w:r>
+              <w:rPr>
+                <w:rFonts w:cstheme="minorHAnsi"/>
+                <w:color w:val="000000"/>
+                <w:sz w:val="28"/>
+                <w:szCs w:val="28"/>
+              </w:rPr>
+              <w:t>max_features</w:t>
+            </w:r>
+            <w:proofErr w:type="spellEnd"/>
+            <w:r>
+              <w:rPr>
+                <w:rFonts w:cstheme="minorHAnsi"/>
+                <w:color w:val="000000"/>
+                <w:sz w:val="28"/>
+                <w:szCs w:val="28"/>
+              </w:rPr>
+              <w:t xml:space="preserve"> </w:t>
+            </w:r>
+          </w:p>
+          <w:p>
+            <w:pPr>
+              <w:rPr>
+                <w:rFonts w:cstheme="minorHAnsi"/>
+                <w:color w:val="000000"/>
+                <w:sz w:val="28"/>
+                <w:szCs w:val="28"/>
+              </w:rPr>
+            </w:pPr>
+            <w:proofErr w:type="spellStart"/>
+            <w:r>
+              <w:rPr>
+                <w:rFonts w:cstheme="minorHAnsi"/>
+                <w:color w:val="000000"/>
+                <w:sz w:val="28"/>
+                <w:szCs w:val="28"/>
+              </w:rPr>
+              <w:t>min_samples_leaf</w:t>
+            </w:r>
+            <w:proofErr w:type="spellEnd"/>
+            <w:r>
+              <w:rPr>
+                <w:rFonts w:cstheme="minorHAnsi"/>
+                <w:color w:val="000000"/>
+                <w:sz w:val="28"/>
+                <w:szCs w:val="28"/>
+              </w:rPr>
+              <w:t xml:space="preserve"> </w:t>
+            </w:r>
+          </w:p>
+          <w:p>
+            <w:pPr>
+              <w:rPr>
+                <w:rFonts w:cstheme="minorHAnsi"/>
+                <w:color w:val="000000"/>
+                <w:sz w:val="28"/>
+                <w:szCs w:val="28"/>
+              </w:rPr>
+            </w:pPr>
+            <w:proofErr w:type="spellStart"/>
+            <w:r>
+              <w:rPr>
+                <w:rFonts w:cstheme="minorHAnsi"/>
+                <w:color w:val="000000"/>
+                <w:sz w:val="28"/>
+                <w:szCs w:val="28"/>
+              </w:rPr>
+              <w:t>min_samples_split</w:t>
+            </w:r>
+            <w:proofErr w:type="spellEnd"/>
+            <w:r>
+              <w:rPr>
+                <w:rFonts w:cstheme="minorHAnsi"/>
+                <w:color w:val="000000"/>
+                <w:sz w:val="28"/>
+                <w:szCs w:val="28"/>
+              </w:rPr>
+              <w:t xml:space="preserve"> </w:t>
+            </w:r>
+          </w:p>
+          <w:p>
+            <w:pPr>
+              <w:rPr>
+                <w:rFonts w:cstheme="minorHAnsi"/>
+                <w:color w:val="000000"/>
+                <w:sz w:val="28"/>
+                <w:szCs w:val="28"/>
+              </w:rPr>
+            </w:pPr>
+            <w:proofErr w:type="spellStart"/>
+            <w:r>
+              <w:rPr>
+                <w:rFonts w:cstheme="minorHAnsi"/>
+                <w:color w:val="000000"/>
+                <w:sz w:val="28"/>
+                <w:szCs w:val="28"/>
+              </w:rPr>
+              <w:t>n_estimators</w:t>
+            </w:r>
+            <w:proofErr w:type="spellEnd"/>
+            <w:r>
+              <w:rPr>
+                <w:rFonts w:cstheme="minorHAnsi"/>
+                <w:color w:val="000000"/>
+                <w:sz w:val="28"/>
+                <w:szCs w:val="28"/>
+              </w:rPr>
+              <w:t xml:space="preserve"> </w:t>
+            </w:r>
+          </w:p>
+        </w:tc>
+        <w:tc>
+          <w:tcPr>
+            <w:tcW w:w="3212" w:type="dxa"/>
+          </w:tcPr>
+          <w:p>
+            <w:pPr>
+              <w:rPr>
+                <w:rFonts w:cstheme="minorHAnsi"/>
+                <w:color w:val="000000"/>
+                <w:sz w:val="28"/>
+                <w:szCs w:val="28"/>
+              </w:rPr>
+            </w:pPr>
+            <w:r>
+              <w:rPr>
+                <w:rFonts w:cstheme="minorHAnsi"/>
+                <w:color w:val="000000"/>
+                <w:sz w:val="28"/>
+                <w:szCs w:val="28"/>
+              </w:rPr>
+              <w:t>0.85</w:t>
+            </w:r>
+          </w:p>
+          <w:p>
+            <w:pPr>
+              <w:rPr>
+                <w:rFonts w:cstheme="minorHAnsi"/>
+                <w:color w:val="000000"/>
+                <w:sz w:val="28"/>
+                <w:szCs w:val="28"/>
+              </w:rPr>
+            </w:pPr>
+            <w:r>
+              <w:rPr>
+                <w:rFonts w:cstheme="minorHAnsi"/>
+                <w:color w:val="000000"/>
+                <w:sz w:val="28"/>
+                <w:szCs w:val="28"/>
+              </w:rPr>
+              <w:t>12</w:t>
+            </w:r>
+          </w:p>
+          <w:p>
+            <w:pPr>
+              <w:rPr>
+                <w:rFonts w:cstheme="minorHAnsi"/>
+                <w:color w:val="000000"/>
+                <w:sz w:val="28"/>
+                <w:szCs w:val="28"/>
+              </w:rPr>
+            </w:pPr>
+            <w:r>
+              <w:rPr>
+                <w:rFonts w:cstheme="minorHAnsi"/>
+                <w:color w:val="000000"/>
+                <w:sz w:val="28"/>
+                <w:szCs w:val="28"/>
+              </w:rPr>
+              <w:t>5</w:t>
+            </w:r>
+          </w:p>
+          <w:p>
+            <w:pPr>
+              <w:rPr>
+                <w:rFonts w:cstheme="minorHAnsi"/>
+                <w:color w:val="000000"/>
+                <w:sz w:val="28"/>
+                <w:szCs w:val="28"/>
+              </w:rPr>
+            </w:pPr>
+            <w:r>
+              <w:rPr>
+                <w:rFonts w:cstheme="minorHAnsi"/>
+                <w:color w:val="000000"/>
+                <w:sz w:val="28"/>
+                <w:szCs w:val="28"/>
+              </w:rPr>
+              <w:t>1</w:t>
+            </w:r>
+          </w:p>
+          <w:p>
+            <w:pPr>
+              <w:rPr>
+                <w:rFonts w:cstheme="minorHAnsi"/>
+                <w:color w:val="000000"/>
+                <w:sz w:val="28"/>
+                <w:szCs w:val="28"/>
+              </w:rPr>
+            </w:pPr>
+            <w:r>
+              <w:rPr>
+                <w:rFonts w:cstheme="minorHAnsi"/>
+                <w:color w:val="000000"/>
+                <w:sz w:val="28"/>
+                <w:szCs w:val="28"/>
+              </w:rPr>
+              <w:t>2</w:t>
+            </w:r>
+          </w:p>
+          <w:p>
+            <w:pPr>
+              <w:rPr>
+                <w:rFonts w:cstheme="minorHAnsi"/>
+                <w:color w:val="000000"/>
+                <w:sz w:val="28"/>
+                <w:szCs w:val="28"/>
+              </w:rPr>
+            </w:pPr>
+            <w:r>
+              <w:rPr>
+                <w:rFonts w:cstheme="minorHAnsi"/>
+                <w:color w:val="000000"/>
+                <w:sz w:val="28"/>
+                <w:szCs w:val="28"/>
+              </w:rPr>
+              <w:t>19</w:t>
+            </w:r>
+          </w:p>
+        </w:tc>
+        <w:tc>
+          <w:tcPr>
+            <w:tcW w:w="3119" w:type="dxa"/>
+          </w:tcPr>
+          <w:p>
+            <w:pPr>
+              <w:rPr>
+                <w:rFonts w:cstheme="minorHAnsi"/>
+                <w:color w:val="000000"/>
+                <w:sz w:val="28"/>
+                <w:szCs w:val="28"/>
+              </w:rPr>
+            </w:pPr>
+            <w:r>
+              <w:rPr>
+                <w:rFonts w:cstheme="minorHAnsi"/>
+                <w:color w:val="000000"/>
+                <w:sz w:val="28"/>
+                <w:szCs w:val="28"/>
+              </w:rPr>
+              <w:t>0.70</w:t>
+            </w:r>
+          </w:p>
+        </w:tc>
+      </w:tr>
+    </w:tbl>
+    <w:p>
+      <w:pPr>
+        <w:rPr>
+          <w:rFonts w:cstheme="minorHAnsi"/>
+          <w:color w:val="000000"/>
+          <w:sz w:val="28"/>
+          <w:szCs w:val="28"/>
+        </w:rPr>
+      </w:pPr>
+    </w:p>
+    <w:p>
+      <w:pPr>
+        <w:rPr>
+          <w:rFonts w:cstheme="minorHAnsi"/>
+          <w:color w:val="000000"/>
+          <w:sz w:val="28"/>
+          <w:szCs w:val="28"/>
+        </w:rPr>
+      </w:pPr>
+      <w:r>
+        <w:rPr>
+          <w:rFonts w:cstheme="minorHAnsi"/>
+          <w:color w:val="000000"/>
+          <w:sz w:val="28"/>
+          <w:szCs w:val="28"/>
+        </w:rPr>
+        <w:br w:type="page"/>
+      </w:r>
+    </w:p>
+    <w:p>
+      <w:pPr>
+        <w:pStyle w:val="Heading2"/>
+      </w:pPr>
+      <w:r>
+        <w:lastRenderedPageBreak/>
+        <w:t>4</w:t>
+      </w:r>
+      <w:r>
+        <w:t xml:space="preserve"> Classification report RF</w:t>
       </w:r>
     </w:p>
     <w:p>
@@ -3256,10 +5238,10 @@
           <w:noProof/>
         </w:rPr>
         <w:drawing>
-          <wp:inline distT="0" distB="0" distL="0" distR="0" wp14:anchorId="5506B392" wp14:editId="1034EAB8">
-            <wp:extent cx="5760720" cy="5226685"/>
-            <wp:effectExtent l="0" t="0" r="0" b="0"/>
-            <wp:docPr id="10" name="Picture 10"/>
+          <wp:inline distT="0" distB="0" distL="0" distR="0" wp14:anchorId="2E80950D" wp14:editId="36E6FF60">
+            <wp:extent cx="3756074" cy="4111560"/>
+            <wp:effectExtent l="0" t="0" r="0" b="3810"/>
+            <wp:docPr id="7" name="Picture 7"/>
             <wp:cNvGraphicFramePr>
               <a:graphicFrameLocks xmlns:a="http://schemas.openxmlformats.org/drawingml/2006/main" noChangeAspect="1"/>
             </wp:cNvGraphicFramePr>
@@ -3279,6 +5261,82 @@
                   <pic:spPr>
                     <a:xfrm>
                       <a:off x="0" y="0"/>
+                      <a:ext cx="3759985" cy="4115842"/>
+                    </a:xfrm>
+                    <a:prstGeom prst="rect">
+                      <a:avLst/>
+                    </a:prstGeom>
+                  </pic:spPr>
+                </pic:pic>
+              </a:graphicData>
+            </a:graphic>
+          </wp:inline>
+        </w:drawing>
+      </w:r>
+    </w:p>
+    <w:p>
+      <w:pPr>
+        <w:rPr>
+          <w:rFonts w:cstheme="minorHAnsi"/>
+        </w:rPr>
+      </w:pPr>
+      <w:r>
+        <w:rPr>
+          <w:rFonts w:cstheme="minorHAnsi"/>
+        </w:rPr>
+        <w:br w:type="page"/>
+      </w:r>
+    </w:p>
+    <w:p>
+      <w:pPr>
+        <w:pStyle w:val="Heading2"/>
+        <w:rPr>
+          <w:rFonts w:asciiTheme="minorHAnsi" w:hAnsiTheme="minorHAnsi" w:cstheme="minorHAnsi"/>
+        </w:rPr>
+      </w:pPr>
+      <w:r>
+        <w:rPr>
+          <w:rFonts w:asciiTheme="minorHAnsi" w:hAnsiTheme="minorHAnsi" w:cstheme="minorHAnsi"/>
+        </w:rPr>
+        <w:lastRenderedPageBreak/>
+        <w:t>5</w:t>
+      </w:r>
+      <w:r>
+        <w:rPr>
+          <w:rFonts w:asciiTheme="minorHAnsi" w:hAnsiTheme="minorHAnsi" w:cstheme="minorHAnsi"/>
+        </w:rPr>
+        <w:t xml:space="preserve"> Images </w:t>
+      </w:r>
+    </w:p>
+    <w:p>
+      <w:r>
+        <w:rPr>
+          <w:noProof/>
+        </w:rPr>
+        <w:drawing>
+          <wp:inline distT="0" distB="0" distL="0" distR="0" wp14:anchorId="5891C771" wp14:editId="6B9D2B91">
+            <wp:extent cx="5760720" cy="5226685"/>
+            <wp:effectExtent l="0" t="0" r="0" b="0"/>
+            <wp:docPr id="10" name="Picture 10"/>
+            <wp:cNvGraphicFramePr>
+              <a:graphicFrameLocks xmlns:a="http://schemas.openxmlformats.org/drawingml/2006/main" noChangeAspect="1"/>
+            </wp:cNvGraphicFramePr>
+            <a:graphic xmlns:a="http://schemas.openxmlformats.org/drawingml/2006/main">
+              <a:graphicData uri="http://schemas.openxmlformats.org/drawingml/2006/picture">
+                <pic:pic xmlns:pic="http://schemas.openxmlformats.org/drawingml/2006/picture">
+                  <pic:nvPicPr>
+                    <pic:cNvPr id="1" name=""/>
+                    <pic:cNvPicPr/>
+                  </pic:nvPicPr>
+                  <pic:blipFill>
+                    <a:blip r:embed="rId17"/>
+                    <a:stretch>
+                      <a:fillRect/>
+                    </a:stretch>
+                  </pic:blipFill>
+                  <pic:spPr>
+                    <a:xfrm>
+                      <a:off x="0" y="0"/>
                       <a:ext cx="5760720" cy="5226685"/>
                     </a:xfrm>
                     <a:prstGeom prst="rect">
@@ -3299,16 +5357,6 @@
     </w:p>
     <w:p>
       <w:pPr>
-        <w:rPr>
-          <w:rFonts w:cstheme="minorHAnsi"/>
-          <w:color w:val="000000"/>
-          <w:sz w:val="28"/>
-          <w:szCs w:val="28"/>
-        </w:rPr>
-      </w:pPr>
-    </w:p>
-    <w:p>
-      <w:pPr>
         <w:jc w:val="center"/>
         <w:rPr>
           <w:rFonts w:cstheme="minorHAnsi"/>
@@ -3316,7 +5364,7 @@
       </w:pPr>
     </w:p>
     <w:sectPr>
-      <w:footerReference w:type="default" r:id="rId17"/>
+      <w:footerReference w:type="default" r:id="rId18"/>
       <w:pgSz w:w="11906" w:h="16838"/>
       <w:pgMar w:top="1417" w:right="1417" w:bottom="1417" w:left="1417" w:header="708" w:footer="708" w:gutter="0"/>
       <w:cols w:space="708"/>
@@ -3658,6 +5706,155 @@
     </w:lvl>
   </w:abstractNum>
   <w:abstractNum w:abstractNumId="2" w15:restartNumberingAfterBreak="0">
+    <w:nsid w:val="25B07C2B"/>
+    <w:multiLevelType w:val="multilevel"/>
+    <w:tmpl w:val="B46AED20"/>
+    <w:lvl w:ilvl="0">
+      <w:start w:val="1"/>
+      <w:numFmt w:val="bullet"/>
+      <w:lvlText w:val=""/>
+      <w:lvlJc w:val="left"/>
+      <w:pPr>
+        <w:tabs>
+          <w:tab w:val="num" w:pos="720"/>
+        </w:tabs>
+        <w:ind w:left="720" w:hanging="360"/>
+      </w:pPr>
+      <w:rPr>
+        <w:rFonts w:ascii="Symbol" w:hAnsi="Symbol" w:hint="default"/>
+        <w:sz w:val="20"/>
+      </w:rPr>
+    </w:lvl>
+    <w:lvl w:ilvl="1" w:tentative="1">
+      <w:start w:val="1"/>
+      <w:numFmt w:val="bullet"/>
+      <w:lvlText w:val="o"/>
+      <w:lvlJc w:val="left"/>
+      <w:pPr>
+        <w:tabs>
+          <w:tab w:val="num" w:pos="1440"/>
+        </w:tabs>
+        <w:ind w:left="1440" w:hanging="360"/>
+      </w:pPr>
+      <w:rPr>
+        <w:rFonts w:ascii="Courier New" w:hAnsi="Courier New" w:hint="default"/>
+        <w:sz w:val="20"/>
+      </w:rPr>
+    </w:lvl>
+    <w:lvl w:ilvl="2" w:tentative="1">
+      <w:start w:val="1"/>
+      <w:numFmt w:val="bullet"/>
+      <w:lvlText w:val=""/>
+      <w:lvlJc w:val="left"/>
+      <w:pPr>
+        <w:tabs>
+          <w:tab w:val="num" w:pos="2160"/>
+        </w:tabs>
+        <w:ind w:left="2160" w:hanging="360"/>
+      </w:pPr>
+      <w:rPr>
+        <w:rFonts w:ascii="Wingdings" w:hAnsi="Wingdings" w:hint="default"/>
+        <w:sz w:val="20"/>
+      </w:rPr>
+    </w:lvl>
+    <w:lvl w:ilvl="3" w:tentative="1">
+      <w:start w:val="1"/>
+      <w:numFmt w:val="bullet"/>
+      <w:lvlText w:val=""/>
+      <w:lvlJc w:val="left"/>
+      <w:pPr>
+        <w:tabs>
+          <w:tab w:val="num" w:pos="2880"/>
+        </w:tabs>
+        <w:ind w:left="2880" w:hanging="360"/>
+      </w:pPr>
+      <w:rPr>
+        <w:rFonts w:ascii="Wingdings" w:hAnsi="Wingdings" w:hint="default"/>
+        <w:sz w:val="20"/>
+      </w:rPr>
+    </w:lvl>
+    <w:lvl w:ilvl="4" w:tentative="1">
+      <w:start w:val="1"/>
+      <w:numFmt w:val="bullet"/>
+      <w:lvlText w:val=""/>
+      <w:lvlJc w:val="left"/>
+      <w:pPr>
+        <w:tabs>
+          <w:tab w:val="num" w:pos="3600"/>
+        </w:tabs>
+        <w:ind w:left="3600" w:hanging="360"/>
+      </w:pPr>
+      <w:rPr>
+        <w:rFonts w:ascii="Wingdings" w:hAnsi="Wingdings" w:hint="default"/>
+        <w:sz w:val="20"/>
+      </w:rPr>
+    </w:lvl>
+    <w:lvl w:ilvl="5" w:tentative="1">
+      <w:start w:val="1"/>
+      <w:numFmt w:val="bullet"/>
+      <w:lvlText w:val=""/>
+      <w:lvlJc w:val="left"/>
+      <w:pPr>
+        <w:tabs>
+          <w:tab w:val="num" w:pos="4320"/>
+        </w:tabs>
+        <w:ind w:left="4320" w:hanging="360"/>
+      </w:pPr>
+      <w:rPr>
+        <w:rFonts w:ascii="Wingdings" w:hAnsi="Wingdings" w:hint="default"/>
+        <w:sz w:val="20"/>
+      </w:rPr>
+    </w:lvl>
+    <w:lvl w:ilvl="6" w:tentative="1">
+      <w:start w:val="1"/>
+      <w:numFmt w:val="bullet"/>
+      <w:lvlText w:val=""/>
+      <w:lvlJc w:val="left"/>
+      <w:pPr>
+        <w:tabs>
+          <w:tab w:val="num" w:pos="5040"/>
+        </w:tabs>
+        <w:ind w:left="5040" w:hanging="360"/>
+      </w:pPr>
+      <w:rPr>
+        <w:rFonts w:ascii="Wingdings" w:hAnsi="Wingdings" w:hint="default"/>
+        <w:sz w:val="20"/>
+      </w:rPr>
+    </w:lvl>
+    <w:lvl w:ilvl="7" w:tentative="1">
+      <w:start w:val="1"/>
+      <w:numFmt w:val="bullet"/>
+      <w:lvlText w:val=""/>
+      <w:lvlJc w:val="left"/>
+      <w:pPr>
+        <w:tabs>
+          <w:tab w:val="num" w:pos="5760"/>
+        </w:tabs>
+        <w:ind w:left="5760" w:hanging="360"/>
+      </w:pPr>
+      <w:rPr>
+        <w:rFonts w:ascii="Wingdings" w:hAnsi="Wingdings" w:hint="default"/>
+        <w:sz w:val="20"/>
+      </w:rPr>
+    </w:lvl>
+    <w:lvl w:ilvl="8" w:tentative="1">
+      <w:start w:val="1"/>
+      <w:numFmt w:val="bullet"/>
+      <w:lvlText w:val=""/>
+      <w:lvlJc w:val="left"/>
+      <w:pPr>
+        <w:tabs>
+          <w:tab w:val="num" w:pos="6480"/>
+        </w:tabs>
+        <w:ind w:left="6480" w:hanging="360"/>
+      </w:pPr>
+      <w:rPr>
+        <w:rFonts w:ascii="Wingdings" w:hAnsi="Wingdings" w:hint="default"/>
+        <w:sz w:val="20"/>
+      </w:rPr>
+    </w:lvl>
+  </w:abstractNum>
+  <w:abstractNum w:abstractNumId="3" w15:restartNumberingAfterBreak="0">
     <w:nsid w:val="3FFB434B"/>
     <w:multiLevelType w:val="hybridMultilevel"/>
     <w:tmpl w:val="6D1640D0"/>
@@ -3769,7 +5966,7 @@
       </w:rPr>
     </w:lvl>
   </w:abstractNum>
-  <w:abstractNum w:abstractNumId="3" w15:restartNumberingAfterBreak="0">
+  <w:abstractNum w:abstractNumId="4" w15:restartNumberingAfterBreak="0">
     <w:nsid w:val="6BF7297B"/>
     <w:multiLevelType w:val="hybridMultilevel"/>
     <w:tmpl w:val="0F6047E0"/>
@@ -3882,7 +6079,7 @@
       </w:rPr>
     </w:lvl>
   </w:abstractNum>
-  <w:abstractNum w:abstractNumId="4" w15:restartNumberingAfterBreak="0">
+  <w:abstractNum w:abstractNumId="5" w15:restartNumberingAfterBreak="0">
     <w:nsid w:val="7D9227A4"/>
     <w:multiLevelType w:val="hybridMultilevel"/>
     <w:tmpl w:val="D7685270"/>
@@ -3996,10 +6193,10 @@
     </w:lvl>
   </w:abstractNum>
   <w:num w:numId="1">
-    <w:abstractNumId w:val="3"/>
+    <w:abstractNumId w:val="4"/>
   </w:num>
   <w:num w:numId="2">
-    <w:abstractNumId w:val="2"/>
+    <w:abstractNumId w:val="3"/>
   </w:num>
   <w:num w:numId="3">
     <w:abstractNumId w:val="0"/>
@@ -4008,7 +6205,10 @@
     <w:abstractNumId w:val="1"/>
   </w:num>
   <w:num w:numId="5">
-    <w:abstractNumId w:val="4"/>
+    <w:abstractNumId w:val="5"/>
+  </w:num>
+  <w:num w:numId="6">
+    <w:abstractNumId w:val="2"/>
   </w:num>
 </w:numbering>
 </file>
@@ -4710,6 +6910,74 @@
       <w:szCs w:val="20"/>
     </w:rPr>
   </w:style>
+  <w:style w:type="character" w:styleId="CommentReference">
+    <w:name w:val="annotation reference"/>
+    <w:basedOn w:val="DefaultParagraphFont"/>
+    <w:uiPriority w:val="99"/>
+    <w:semiHidden/>
+    <w:unhideWhenUsed/>
+    <w:rsid w:val="0046147D"/>
+    <w:rPr>
+      <w:sz w:val="16"/>
+      <w:szCs w:val="16"/>
+    </w:rPr>
+  </w:style>
+  <w:style w:type="paragraph" w:styleId="CommentText">
+    <w:name w:val="annotation text"/>
+    <w:basedOn w:val="Normal"/>
+    <w:link w:val="CommentTextChar"/>
+    <w:uiPriority w:val="99"/>
+    <w:semiHidden/>
+    <w:unhideWhenUsed/>
+    <w:rsid w:val="0046147D"/>
+    <w:pPr>
+      <w:spacing w:line="240" w:lineRule="auto"/>
+    </w:pPr>
+    <w:rPr>
+      <w:sz w:val="20"/>
+      <w:szCs w:val="20"/>
+    </w:rPr>
+  </w:style>
+  <w:style w:type="character" w:customStyle="1" w:styleId="CommentTextChar">
+    <w:name w:val="Comment Text Char"/>
+    <w:basedOn w:val="DefaultParagraphFont"/>
+    <w:link w:val="CommentText"/>
+    <w:uiPriority w:val="99"/>
+    <w:semiHidden/>
+    <w:rsid w:val="0046147D"/>
+    <w:rPr>
+      <w:sz w:val="20"/>
+      <w:szCs w:val="20"/>
+    </w:rPr>
+  </w:style>
+  <w:style w:type="paragraph" w:styleId="CommentSubject">
+    <w:name w:val="annotation subject"/>
+    <w:basedOn w:val="CommentText"/>
+    <w:next w:val="CommentText"/>
+    <w:link w:val="CommentSubjectChar"/>
+    <w:uiPriority w:val="99"/>
+    <w:semiHidden/>
+    <w:unhideWhenUsed/>
+    <w:rsid w:val="0046147D"/>
+    <w:rPr>
+      <w:b/>
+      <w:bCs/>
+    </w:rPr>
+  </w:style>
+  <w:style w:type="character" w:customStyle="1" w:styleId="CommentSubjectChar">
+    <w:name w:val="Comment Subject Char"/>
+    <w:basedOn w:val="CommentTextChar"/>
+    <w:link w:val="CommentSubject"/>
+    <w:uiPriority w:val="99"/>
+    <w:semiHidden/>
+    <w:rsid w:val="0046147D"/>
+    <w:rPr>
+      <w:b/>
+      <w:bCs/>
+      <w:sz w:val="20"/>
+      <w:szCs w:val="20"/>
+    </w:rPr>
+  </w:style>
 </w:styles>
 </file>
 

</xml_diff>

<commit_message>
Feedback resolved from task 2
</commit_message>
<xml_diff>
--- a/Machine learning assignment.docx
+++ b/Machine learning assignment.docx
@@ -1,6 +1,6 @@
 
 <file path=word/document.xml><?xml version="1.0" encoding="utf-8"?>
-<w:document xmlns:wpc="http://schemas.microsoft.com/office/word/2010/wordprocessingCanvas" xmlns:cx="http://schemas.microsoft.com/office/drawing/2014/chartex" xmlns:cx1="http://schemas.microsoft.com/office/drawing/2015/9/8/chartex" xmlns:cx2="http://schemas.microsoft.com/office/drawing/2015/10/21/chartex" xmlns:cx3="http://schemas.microsoft.com/office/drawing/2016/5/9/chartex" xmlns:cx4="http://schemas.microsoft.com/office/drawing/2016/5/10/chartex" xmlns:cx5="http://schemas.microsoft.com/office/drawing/2016/5/11/chartex" xmlns:cx6="http://schemas.microsoft.com/office/drawing/2016/5/12/chartex" xmlns:cx7="http://schemas.microsoft.com/office/drawing/2016/5/13/chartex" xmlns:cx8="http://schemas.microsoft.com/office/drawing/2016/5/14/chartex" xmlns:mc="http://schemas.openxmlformats.org/markup-compatibility/2006" xmlns:aink="http://schemas.microsoft.com/office/drawing/2016/ink" xmlns:am3d="http://schemas.microsoft.com/office/drawing/2017/model3d" xmlns:o="urn:schemas-microsoft-com:office:office" xmlns:r="http://schemas.openxmlformats.org/officeDocument/2006/relationships" xmlns:m="http://schemas.openxmlformats.org/officeDocument/2006/math" xmlns:v="urn:schemas-microsoft-com:vml" xmlns:wp14="http://schemas.microsoft.com/office/word/2010/wordprocessingDrawing" xmlns:wp="http://schemas.openxmlformats.org/drawingml/2006/wordprocessingDrawing" xmlns:w10="urn:schemas-microsoft-com:office:word" xmlns:w="http://schemas.openxmlformats.org/wordprocessingml/2006/main" xmlns:w14="http://schemas.microsoft.com/office/word/2010/wordml" xmlns:w15="http://schemas.microsoft.com/office/word/2012/wordml" xmlns:w16cex="http://schemas.microsoft.com/office/word/2018/wordml/cex" xmlns:w16cid="http://schemas.microsoft.com/office/word/2016/wordml/cid" xmlns:w16="http://schemas.microsoft.com/office/word/2018/wordml" xmlns:w16se="http://schemas.microsoft.com/office/word/2015/wordml/symex" xmlns:wpg="http://schemas.microsoft.com/office/word/2010/wordprocessingGroup" xmlns:wpi="http://schemas.microsoft.com/office/word/2010/wordprocessingInk" xmlns:wne="http://schemas.microsoft.com/office/word/2006/wordml" xmlns:wps="http://schemas.microsoft.com/office/word/2010/wordprocessingShape" mc:Ignorable="w14 w15 w16se w16cid w16 w16cex wp14">
+<w:document xmlns:wpc="http://schemas.microsoft.com/office/word/2010/wordprocessingCanvas" xmlns:cx="http://schemas.microsoft.com/office/drawing/2014/chartex" xmlns:cx1="http://schemas.microsoft.com/office/drawing/2015/9/8/chartex" xmlns:cx2="http://schemas.microsoft.com/office/drawing/2015/10/21/chartex" xmlns:cx3="http://schemas.microsoft.com/office/drawing/2016/5/9/chartex" xmlns:cx4="http://schemas.microsoft.com/office/drawing/2016/5/10/chartex" xmlns:cx5="http://schemas.microsoft.com/office/drawing/2016/5/11/chartex" xmlns:cx6="http://schemas.microsoft.com/office/drawing/2016/5/12/chartex" xmlns:cx7="http://schemas.microsoft.com/office/drawing/2016/5/13/chartex" xmlns:cx8="http://schemas.microsoft.com/office/drawing/2016/5/14/chartex" xmlns:mc="http://schemas.openxmlformats.org/markup-compatibility/2006" xmlns:aink="http://schemas.microsoft.com/office/drawing/2016/ink" xmlns:am3d="http://schemas.microsoft.com/office/drawing/2017/model3d" xmlns:o="urn:schemas-microsoft-com:office:office" xmlns:r="http://schemas.openxmlformats.org/officeDocument/2006/relationships" xmlns:m="http://schemas.openxmlformats.org/officeDocument/2006/math" xmlns:v="urn:schemas-microsoft-com:vml" xmlns:wp14="http://schemas.microsoft.com/office/word/2010/wordprocessingDrawing" xmlns:wp="http://schemas.openxmlformats.org/drawingml/2006/wordprocessingDrawing" xmlns:w10="urn:schemas-microsoft-com:office:word" xmlns:w="http://schemas.openxmlformats.org/wordprocessingml/2006/main" xmlns:w14="http://schemas.microsoft.com/office/word/2010/wordml" xmlns:w15="http://schemas.microsoft.com/office/word/2012/wordml" xmlns:w16cex="http://schemas.microsoft.com/office/word/2018/wordml/cex" xmlns:w16cid="http://schemas.microsoft.com/office/word/2016/wordml/cid" xmlns:w16="http://schemas.microsoft.com/office/word/2018/wordml" xmlns:w16sdtdh="http://schemas.microsoft.com/office/word/2020/wordml/sdtdatahash" xmlns:w16se="http://schemas.microsoft.com/office/word/2015/wordml/symex" xmlns:wpg="http://schemas.microsoft.com/office/word/2010/wordprocessingGroup" xmlns:wpi="http://schemas.microsoft.com/office/word/2010/wordprocessingInk" xmlns:wne="http://schemas.microsoft.com/office/word/2006/wordml" xmlns:wps="http://schemas.microsoft.com/office/word/2010/wordprocessingShape" mc:Ignorable="w14 w15 w16se w16cid w16 w16cex w16sdtdh wp14">
   <w:body>
     <w:p>
       <w:pPr>
@@ -142,7 +142,7 @@
               </wp:inline>
             </w:drawing>
           </mc:Choice>
-          <mc:Fallback xmlns:w16sdtdh="http://schemas.microsoft.com/office/word/2020/wordml/sdtdatahash">
+          <mc:Fallback>
             <w:pict>
               <v:group w14:anchorId="6B83B3C1" id="Group 37229" o:spid="_x0000_s1026" style="width:369.85pt;height:.5pt;mso-position-horizontal-relative:char;mso-position-vertical-relative:line" coordsize="46969,60" o:gfxdata="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">
                 <v:shape id="Shape 46073" o:spid="_x0000_s1027" style="position:absolute;width:46969;height:91;visibility:visible;mso-wrap-style:square;v-text-anchor:top" coordsize="4696968,9144" o:gfxdata="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" path="m,l4696968,r,9144l,9144,,e" fillcolor="#4471c4" stroked="f" strokeweight="0">
@@ -328,7 +328,7 @@
               </wp:inline>
             </w:drawing>
           </mc:Choice>
-          <mc:Fallback xmlns:w16sdtdh="http://schemas.microsoft.com/office/word/2020/wordml/sdtdatahash">
+          <mc:Fallback>
             <w:pict>
               <v:group w14:anchorId="2075669A" id="Group 37230" o:spid="_x0000_s1026" style="width:369.85pt;height:.5pt;mso-position-horizontal-relative:char;mso-position-vertical-relative:line" coordsize="46969,60" o:gfxdata="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">
                 <v:shape id="Shape 46075" o:spid="_x0000_s1027" style="position:absolute;width:46969;height:91;visibility:visible;mso-wrap-style:square;v-text-anchor:top" coordsize="4696968,9144" o:gfxdata="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" path="m,l4696968,r,9144l,9144,,e" fillcolor="#4471c4" stroked="f" strokeweight="0">
@@ -437,20 +437,8 @@
           <w:szCs w:val="24"/>
           <w:lang w:val="en-US"/>
         </w:rPr>
-        <w:t xml:space="preserve">Name: Joost </w:t>
-      </w:r>
-      <w:proofErr w:type="spellStart"/>
-      <w:r>
-        <w:rPr>
-          <w:rFonts w:cstheme="minorHAnsi"/>
-          <w:color w:val="000000"/>
-          <w:sz w:val="24"/>
-          <w:szCs w:val="24"/>
-          <w:lang w:val="en-US"/>
-        </w:rPr>
-        <w:t>Oudesluijs</w:t>
-      </w:r>
-      <w:proofErr w:type="spellEnd"/>
+        <w:t>Name: Joost Oudesluijs</w:t>
+      </w:r>
     </w:p>
     <w:p>
       <w:pPr>
@@ -621,7 +609,6 @@
         </w:rPr>
         <w:t xml:space="preserve">r. </w:t>
       </w:r>
-      <w:proofErr w:type="spellStart"/>
       <w:r>
         <w:rPr>
           <w:rFonts w:cstheme="minorHAnsi"/>
@@ -630,40 +617,7 @@
           <w:szCs w:val="24"/>
           <w:lang w:val="en-US"/>
         </w:rPr>
-        <w:t>Güven</w:t>
-      </w:r>
-      <w:proofErr w:type="spellEnd"/>
-      <w:r>
-        <w:rPr>
-          <w:rFonts w:cstheme="minorHAnsi"/>
-          <w:iCs/>
-          <w:sz w:val="24"/>
-          <w:szCs w:val="24"/>
-          <w:lang w:val="en-US"/>
-        </w:rPr>
-        <w:t xml:space="preserve"> Ç and Dr. </w:t>
-      </w:r>
-      <w:proofErr w:type="spellStart"/>
-      <w:r>
-        <w:rPr>
-          <w:rFonts w:cstheme="minorHAnsi"/>
-          <w:iCs/>
-          <w:sz w:val="24"/>
-          <w:szCs w:val="24"/>
-          <w:lang w:val="en-US"/>
-        </w:rPr>
-        <w:t>Önal</w:t>
-      </w:r>
-      <w:proofErr w:type="spellEnd"/>
-      <w:r>
-        <w:rPr>
-          <w:rFonts w:cstheme="minorHAnsi"/>
-          <w:iCs/>
-          <w:sz w:val="24"/>
-          <w:szCs w:val="24"/>
-          <w:lang w:val="en-US"/>
-        </w:rPr>
-        <w:t>, I.</w:t>
+        <w:t>Güven Ç and Dr. Önal, I.</w:t>
       </w:r>
     </w:p>
     <w:p>
@@ -1085,7 +1039,7 @@
                 <v:stroke joinstyle="miter"/>
                 <v:path gradientshapeok="t" o:connecttype="rect"/>
               </v:shapetype>
-              <v:shape id="Text Box 9" o:spid="_x0000_s1026" type="#_x0000_t202" style="position:absolute;left:0;text-align:left;margin-left:273.85pt;margin-top:107.25pt;width:198.45pt;height:.05pt;z-index:251662336;visibility:visible;mso-wrap-style:square;mso-wrap-distance-left:9pt;mso-wrap-distance-top:0;mso-wrap-distance-right:9pt;mso-wrap-distance-bottom:0;mso-position-horizontal:absolute;mso-position-horizontal-relative:text;mso-position-vertical:absolute;mso-position-vertical-relative:text;v-text-anchor:top" o:gfxdata="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" stroked="f">
+              <v:shape id="Text Box 9" o:spid="_x0000_s1026" type="#_x0000_t202" style="position:absolute;left:0;text-align:left;margin-left:273.85pt;margin-top:107.25pt;width:198.45pt;height:.05pt;z-index:251662336;visibility:visible;mso-wrap-style:square;mso-wrap-distance-left:9pt;mso-wrap-distance-top:0;mso-wrap-distance-right:9pt;mso-wrap-distance-bottom:0;mso-position-horizontal:absolute;mso-position-horizontal-relative:text;mso-position-vertical:absolute;mso-position-vertical-relative:text;v-text-anchor:top" o:gfxdata="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" stroked="f">
                 <v:textbox style="mso-fit-shape-to-text:t" inset="0,0,0,0">
                   <w:txbxContent>
                     <w:p>
@@ -1126,23 +1080,7 @@
           <w:rFonts w:cstheme="minorHAnsi"/>
           <w:lang w:val="en-US"/>
         </w:rPr>
-        <w:t>The Support Vector Machine (SVM) is an algorithm that fits a hyperplane to classify all datapoints to categories in an N-dimensional space (</w:t>
-      </w:r>
-      <w:proofErr w:type="spellStart"/>
-      <w:r>
-        <w:rPr>
-          <w:rFonts w:cstheme="minorHAnsi"/>
-          <w:lang w:val="en-US"/>
-        </w:rPr>
-        <w:t>Ghandi</w:t>
-      </w:r>
-      <w:proofErr w:type="spellEnd"/>
-      <w:r>
-        <w:rPr>
-          <w:rFonts w:cstheme="minorHAnsi"/>
-          <w:lang w:val="en-US"/>
-        </w:rPr>
-        <w:t xml:space="preserve">, 2018). This hyperplane (the black line in the image below) maximizes the distance or margin (light blue area) between the different classes. The Support Vectors are the closest points to the classifier and determine the position of the hyperplane. </w:t>
+        <w:t xml:space="preserve">The Support Vector Machine (SVM) is an algorithm that fits a hyperplane to classify all datapoints to categories in an N-dimensional space (Ghandi, 2018). This hyperplane (the black line in the image below) maximizes the distance or margin (light blue area) between the different classes. The Support Vectors are the closest points to the classifier and determine the position of the hyperplane. </w:t>
       </w:r>
     </w:p>
     <w:p>
@@ -1159,23 +1097,7 @@
           <w:rFonts w:cstheme="minorHAnsi"/>
           <w:lang w:val="en-US"/>
         </w:rPr>
-        <w:t>To correctly classify the datapoints, a kernel function projects low-dimensional data into a higher-dimensional space. Enhancing the dimensions makes it possible to appropriately divide the observations into different classes. Therefore, Support Vector Machines work more effectively in higher dimensional spaces, or in datasets with a high number of input features (</w:t>
-      </w:r>
-      <w:proofErr w:type="spellStart"/>
-      <w:r>
-        <w:rPr>
-          <w:rFonts w:cstheme="minorHAnsi"/>
-          <w:lang w:val="en-US"/>
-        </w:rPr>
-        <w:t>Ghandi</w:t>
-      </w:r>
-      <w:proofErr w:type="spellEnd"/>
-      <w:r>
-        <w:rPr>
-          <w:rFonts w:cstheme="minorHAnsi"/>
-          <w:lang w:val="en-US"/>
-        </w:rPr>
-        <w:t>, 2018). Since SVM can handle multiclass classification problems and works well with a high number of input features, this model is applied for task 1.</w:t>
+        <w:t>To correctly classify the datapoints, a kernel function projects low-dimensional data into a higher-dimensional space. Enhancing the dimensions makes it possible to appropriately divide the observations into different classes. Therefore, Support Vector Machines work more effectively in higher dimensional spaces, or in datasets with a high number of input features (Ghandi, 2018). Since SVM can handle multiclass classification problems and works well with a high number of input features, this model is applied for task 1.</w:t>
       </w:r>
     </w:p>
     <w:p>
@@ -1251,103 +1173,7 @@
           <w:rFonts w:cstheme="minorHAnsi"/>
           <w:lang w:val="en-US"/>
         </w:rPr>
-        <w:t xml:space="preserve">To optimize this model, a pipeline is created in which multiple hyperparameter settings are evaluated. This is done using the </w:t>
-      </w:r>
-      <w:proofErr w:type="spellStart"/>
-      <w:r>
-        <w:rPr>
-          <w:rFonts w:cstheme="minorHAnsi"/>
-          <w:lang w:val="en-US"/>
-        </w:rPr>
-        <w:t>GridSearchCV</w:t>
-      </w:r>
-      <w:proofErr w:type="spellEnd"/>
-      <w:r>
-        <w:rPr>
-          <w:rFonts w:cstheme="minorHAnsi"/>
-          <w:lang w:val="en-US"/>
-        </w:rPr>
-        <w:t xml:space="preserve"> function from scikit-learn, where five-fold cross-validation is applied. This means that every part of the training data is used four times for training and one time for validation purposes (Souza, </w:t>
-      </w:r>
-      <w:proofErr w:type="spellStart"/>
-      <w:r>
-        <w:rPr>
-          <w:rFonts w:cstheme="minorHAnsi"/>
-          <w:lang w:val="en-US"/>
-        </w:rPr>
-        <w:t>Matwin</w:t>
-      </w:r>
-      <w:proofErr w:type="spellEnd"/>
-      <w:r>
-        <w:rPr>
-          <w:rFonts w:cstheme="minorHAnsi"/>
-          <w:lang w:val="en-US"/>
-        </w:rPr>
-        <w:t xml:space="preserve">, </w:t>
-      </w:r>
-      <w:proofErr w:type="spellStart"/>
-      <w:r>
-        <w:rPr>
-          <w:rFonts w:cstheme="minorHAnsi"/>
-          <w:lang w:val="en-US"/>
-        </w:rPr>
-        <w:t>Japkowicz</w:t>
-      </w:r>
-      <w:proofErr w:type="spellEnd"/>
-      <w:r>
-        <w:rPr>
-          <w:rFonts w:cstheme="minorHAnsi"/>
-          <w:lang w:val="en-US"/>
-        </w:rPr>
-        <w:t>, 2002). In the first part of the pipeline, Principal Component Analysis (PCA) is applied to reduce the dimensionality and the noise of the data (</w:t>
-      </w:r>
-      <w:proofErr w:type="spellStart"/>
-      <w:r>
-        <w:rPr>
-          <w:rFonts w:cstheme="minorHAnsi"/>
-          <w:lang w:val="en-US"/>
-        </w:rPr>
-        <w:t>Husson</w:t>
-      </w:r>
-      <w:proofErr w:type="spellEnd"/>
-      <w:r>
-        <w:rPr>
-          <w:rFonts w:cstheme="minorHAnsi"/>
-          <w:lang w:val="en-US"/>
-        </w:rPr>
-        <w:t xml:space="preserve"> et al., 2010). During the grid search, the </w:t>
-      </w:r>
-      <w:proofErr w:type="spellStart"/>
-      <w:r>
-        <w:rPr>
-          <w:rFonts w:cstheme="minorHAnsi"/>
-          <w:lang w:val="en-US"/>
-        </w:rPr>
-        <w:t>n_components</w:t>
-      </w:r>
-      <w:proofErr w:type="spellEnd"/>
-      <w:r>
-        <w:rPr>
-          <w:rFonts w:cstheme="minorHAnsi"/>
-          <w:lang w:val="en-US"/>
-        </w:rPr>
-        <w:t xml:space="preserve"> parameter for PCA ranged from 75 to 100 percent with increments of 1 percent. The result of this is that 90 percent of all </w:t>
-      </w:r>
-      <w:proofErr w:type="gramStart"/>
-      <w:r>
-        <w:rPr>
-          <w:rFonts w:cstheme="minorHAnsi"/>
-          <w:lang w:val="en-US"/>
-        </w:rPr>
-        <w:t>variance</w:t>
-      </w:r>
-      <w:proofErr w:type="gramEnd"/>
-      <w:r>
-        <w:rPr>
-          <w:rFonts w:cstheme="minorHAnsi"/>
-          <w:lang w:val="en-US"/>
-        </w:rPr>
-        <w:t xml:space="preserve"> can be explained using only 58 features, which is a reduction of 726 dimensions. The cost parameter (C) is the second parameter that was tuned to find a good number of samples that is allowed in the margin, to find the lowest overall error (scikit-learn, 2021). Values between 1 and 6 are used, with increments of 1. To transform low dimensional input to a higher dimensional space, multiple kernels can be applied; a polynomial function, the Radial Basis Function (RBF) and a sigmoid function. </w:t>
+        <w:t xml:space="preserve">To optimize this model, a pipeline is created in which multiple hyperparameter settings are evaluated. This is done using the GridSearchCV function from scikit-learn, where five-fold cross-validation is applied. This means that every part of the training data is used four times for training and one time for validation purposes (Souza, Matwin, Japkowicz, 2002). In the first part of the pipeline, Principal Component Analysis (PCA) is applied to reduce the dimensionality and the noise of the data (Husson et al., 2010). During the grid search, the n_components parameter for PCA ranged from 75 to 100 percent with increments of 1 percent. The result of this is that 90 percent of all variance can be explained using only 58 features, which is a reduction of 726 dimensions. The cost parameter (C) is the second parameter that was tuned to find a good number of samples that is allowed in the margin, to find the lowest overall error (scikit-learn, 2021). Values between 1 and 6 are used, with increments of 1. To transform low dimensional input to a higher dimensional space, multiple kernels can be applied; a polynomial function, the Radial Basis Function (RBF) and a sigmoid function. </w:t>
       </w:r>
     </w:p>
     <w:p>
@@ -1498,39 +1324,7 @@
           <w:rFonts w:cstheme="minorHAnsi"/>
           <w:lang w:val="en-US"/>
         </w:rPr>
-        <w:t xml:space="preserve">Random Forest (RF) is based on decision trees. Decision trees are a supervised learning model and are often used for classification tasks (James et al., 2013). The architecture of the decision tree is comparable to a regular tree; it has roots, nodes, branches, and leaves. The root node is the starting point of the tree and splits every node with recursive partitioning based on the largest information gain (Sato &amp; </w:t>
-      </w:r>
-      <w:proofErr w:type="spellStart"/>
-      <w:r>
-        <w:rPr>
-          <w:rFonts w:cstheme="minorHAnsi"/>
-          <w:lang w:val="en-US"/>
-        </w:rPr>
-        <w:t>Tsukimoto</w:t>
-      </w:r>
-      <w:proofErr w:type="spellEnd"/>
-      <w:r>
-        <w:rPr>
-          <w:rFonts w:cstheme="minorHAnsi"/>
-          <w:lang w:val="en-US"/>
-        </w:rPr>
-        <w:t xml:space="preserve">, 2001). At each coming leaf node, the data is split into partitions based on the feature with the second largest information gain. This process is repeated until a base case is reached or when the label is small enough given the </w:t>
-      </w:r>
-      <w:proofErr w:type="spellStart"/>
-      <w:r>
-        <w:rPr>
-          <w:rFonts w:cstheme="minorHAnsi"/>
-          <w:lang w:val="en-US"/>
-        </w:rPr>
-        <w:t>min_samples_leaf</w:t>
-      </w:r>
-      <w:proofErr w:type="spellEnd"/>
-      <w:r>
-        <w:rPr>
-          <w:rFonts w:cstheme="minorHAnsi"/>
-          <w:lang w:val="en-US"/>
-        </w:rPr>
-        <w:t xml:space="preserve"> parameter input. </w:t>
+        <w:t xml:space="preserve">Random Forest (RF) is based on decision trees. Decision trees are a supervised learning model and are often used for classification tasks (James et al., 2013). The architecture of the decision tree is comparable to a regular tree; it has roots, nodes, branches, and leaves. The root node is the starting point of the tree and splits every node with recursive partitioning based on the largest information gain (Sato &amp; Tsukimoto, 2001). At each coming leaf node, the data is split into partitions based on the feature with the second largest information gain. This process is repeated until a base case is reached or when the label is small enough given the min_samples_leaf parameter input. </w:t>
       </w:r>
     </w:p>
     <w:p>
@@ -1623,7 +1417,7 @@
           </mc:Choice>
           <mc:Fallback>
             <w:pict>
-              <v:shape w14:anchorId="692D588F" id="Text Box 11" o:spid="_x0000_s1027" type="#_x0000_t202" style="position:absolute;left:0;text-align:left;margin-left:238.05pt;margin-top:188.65pt;width:212.65pt;height:.05pt;z-index:251665408;visibility:visible;mso-wrap-style:square;mso-wrap-distance-left:9pt;mso-wrap-distance-top:0;mso-wrap-distance-right:9pt;mso-wrap-distance-bottom:0;mso-position-horizontal:absolute;mso-position-horizontal-relative:text;mso-position-vertical:absolute;mso-position-vertical-relative:text;v-text-anchor:top" o:gfxdata="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" stroked="f">
+              <v:shape w14:anchorId="692D588F" id="Text Box 11" o:spid="_x0000_s1027" type="#_x0000_t202" style="position:absolute;left:0;text-align:left;margin-left:238.05pt;margin-top:188.65pt;width:212.65pt;height:.05pt;z-index:251665408;visibility:visible;mso-wrap-style:square;mso-wrap-distance-left:9pt;mso-wrap-distance-top:0;mso-wrap-distance-right:9pt;mso-wrap-distance-bottom:0;mso-position-horizontal:absolute;mso-position-horizontal-relative:text;mso-position-vertical:absolute;mso-position-vertical-relative:text;v-text-anchor:top" o:gfxdata="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" stroked="f">
                 <v:textbox style="mso-fit-shape-to-text:t" inset="0,0,0,0">
                   <w:txbxContent>
                     <w:p>
@@ -1724,23 +1518,7 @@
           <w:rFonts w:cstheme="minorHAnsi"/>
           <w:lang w:val="en-US"/>
         </w:rPr>
-        <w:t>Although decision trees are transparent and easily interpretable, this model is quite prone to overfitting. To overcome this problem, Random Forests are introduced. RFs are different from decision trees in the sense that they generate multiple trees. The process of generating multiple trees is done by randomly sampling the training data and random subsets of features when splitting nodes (</w:t>
-      </w:r>
-      <w:proofErr w:type="spellStart"/>
-      <w:r>
-        <w:rPr>
-          <w:rFonts w:cstheme="minorHAnsi"/>
-          <w:lang w:val="en-US"/>
-        </w:rPr>
-        <w:t>Koehrsen</w:t>
-      </w:r>
-      <w:proofErr w:type="spellEnd"/>
-      <w:r>
-        <w:rPr>
-          <w:rFonts w:cstheme="minorHAnsi"/>
-          <w:lang w:val="en-US"/>
-        </w:rPr>
-        <w:t>, 2018). The random selection of features in each node allows the features that would otherwise be overlooked, to be used in the model (Strobl et al., 2008). The model is then trained with these random samples and subsets to decrease the total variance. However, different combinations of features could generate different predictions, which means that the final prediction is based on a majority vote.</w:t>
+        <w:t>Although decision trees are transparent and easily interpretable, this model is quite prone to overfitting. To overcome this problem, Random Forests are introduced. RFs are different from decision trees in the sense that they generate multiple trees. The process of generating multiple trees is done by randomly sampling the training data and random subsets of features when splitting nodes (Koehrsen, 2018). The random selection of features in each node allows the features that would otherwise be overlooked, to be used in the model (Strobl et al., 2008). The model is then trained with these random samples and subsets to decrease the total variance. However, different combinations of features could generate different predictions, which means that the final prediction is based on a majority vote.</w:t>
       </w:r>
     </w:p>
     <w:p>
@@ -1778,87 +1556,7 @@
           <w:rFonts w:cstheme="minorHAnsi"/>
           <w:lang w:val="en-US"/>
         </w:rPr>
-        <w:t xml:space="preserve">The input to the classifier is the same as for the SVM model, so it will not be discussed here again. To increase performance of the RF, hyperparameters can be tuned in multiple ways. To find the optimal number of decision trees that comprise the random forest, the </w:t>
-      </w:r>
-      <w:proofErr w:type="spellStart"/>
-      <w:r>
-        <w:rPr>
-          <w:rFonts w:cstheme="minorHAnsi"/>
-          <w:lang w:val="en-US"/>
-        </w:rPr>
-        <w:t>n_estimator</w:t>
-      </w:r>
-      <w:proofErr w:type="spellEnd"/>
-      <w:r>
-        <w:rPr>
-          <w:rFonts w:cstheme="minorHAnsi"/>
-          <w:lang w:val="en-US"/>
-        </w:rPr>
-        <w:t xml:space="preserve"> parameter is included in the grid search. To prevent a situation in which every leave is pure and to prevent potential overfitting, the </w:t>
-      </w:r>
-      <w:proofErr w:type="spellStart"/>
-      <w:r>
-        <w:rPr>
-          <w:rFonts w:cstheme="minorHAnsi"/>
-          <w:lang w:val="en-US"/>
-        </w:rPr>
-        <w:t>max_depth</w:t>
-      </w:r>
-      <w:proofErr w:type="spellEnd"/>
-      <w:r>
-        <w:rPr>
-          <w:rFonts w:cstheme="minorHAnsi"/>
-          <w:lang w:val="en-US"/>
-        </w:rPr>
-        <w:t xml:space="preserve"> parameter is tuned. To consider different splits in features, the </w:t>
-      </w:r>
-      <w:proofErr w:type="spellStart"/>
-      <w:r>
-        <w:rPr>
-          <w:rFonts w:cstheme="minorHAnsi"/>
-          <w:lang w:val="en-US"/>
-        </w:rPr>
-        <w:t>max_features</w:t>
-      </w:r>
-      <w:proofErr w:type="spellEnd"/>
-      <w:r>
-        <w:rPr>
-          <w:rFonts w:cstheme="minorHAnsi"/>
-          <w:lang w:val="en-US"/>
-        </w:rPr>
-        <w:t xml:space="preserve"> parameter is also tuned. To set a penalty at the minimum number of samples used per leaf node, the </w:t>
-      </w:r>
-      <w:proofErr w:type="spellStart"/>
-      <w:r>
-        <w:rPr>
-          <w:rFonts w:cstheme="minorHAnsi"/>
-          <w:lang w:val="en-US"/>
-        </w:rPr>
-        <w:t>min_samples_leaf</w:t>
-      </w:r>
-      <w:proofErr w:type="spellEnd"/>
-      <w:r>
-        <w:rPr>
-          <w:rFonts w:cstheme="minorHAnsi"/>
-          <w:lang w:val="en-US"/>
-        </w:rPr>
-        <w:t xml:space="preserve"> parameter is included. The parameter </w:t>
-      </w:r>
-      <w:proofErr w:type="spellStart"/>
-      <w:r>
-        <w:rPr>
-          <w:rFonts w:cstheme="minorHAnsi"/>
-          <w:lang w:val="en-US"/>
-        </w:rPr>
-        <w:t>min_samples_split</w:t>
-      </w:r>
-      <w:proofErr w:type="spellEnd"/>
-      <w:r>
-        <w:rPr>
-          <w:rFonts w:cstheme="minorHAnsi"/>
-          <w:lang w:val="en-US"/>
-        </w:rPr>
-        <w:t xml:space="preserve"> is also included to set a </w:t>
+        <w:t xml:space="preserve">The input to the classifier is the same as for the SVM model, so it will not be discussed here again. To increase performance of the RF, hyperparameters can be tuned in multiple ways. To find the optimal number of decision trees that comprise the random forest, the n_estimator parameter is included in the grid search. To prevent a situation in which every leave is pure and to prevent potential overfitting, the max_depth parameter is tuned. To consider different splits in features, the max_features parameter is also tuned. To set a penalty at the minimum number of samples used per leaf node, the min_samples_leaf parameter is included. The parameter min_samples_split is also included to set a </w:t>
       </w:r>
       <w:r>
         <w:rPr>
@@ -1866,39 +1564,7 @@
           <w:lang w:val="en-US"/>
         </w:rPr>
         <w:lastRenderedPageBreak/>
-        <w:t xml:space="preserve">baseline for the minimum number of samples required to split an internal node. The grid search to find the optimal hyperparameters is added to a pipeline. </w:t>
-      </w:r>
-      <w:proofErr w:type="spellStart"/>
-      <w:r>
-        <w:rPr>
-          <w:rFonts w:cstheme="minorHAnsi"/>
-          <w:lang w:val="en-US"/>
-        </w:rPr>
-        <w:t>GridSearchCV</w:t>
-      </w:r>
-      <w:proofErr w:type="spellEnd"/>
-      <w:r>
-        <w:rPr>
-          <w:rFonts w:cstheme="minorHAnsi"/>
-          <w:lang w:val="en-US"/>
-        </w:rPr>
-        <w:t xml:space="preserve"> is again used, with a range from 1 to 20 with increments of 1, and a cross-validation of 5. The </w:t>
-      </w:r>
-      <w:proofErr w:type="spellStart"/>
-      <w:r>
-        <w:rPr>
-          <w:rFonts w:cstheme="minorHAnsi"/>
-          <w:lang w:val="en-US"/>
-        </w:rPr>
-        <w:t>n_components</w:t>
-      </w:r>
-      <w:proofErr w:type="spellEnd"/>
-      <w:r>
-        <w:rPr>
-          <w:rFonts w:cstheme="minorHAnsi"/>
-          <w:lang w:val="en-US"/>
-        </w:rPr>
-        <w:t xml:space="preserve"> parameter for PCA is also included in the grid search, with a range from 80 to 100 percent explained variance with increment of 1. Lastly, an untuned model without PCA was also executed.</w:t>
+        <w:t>baseline for the minimum number of samples required to split an internal node. The grid search to find the optimal hyperparameters is added to a pipeline. GridSearchCV is again used, with a range from 1 to 20 with increments of 1, and a cross-validation of 5. The n_components parameter for PCA is also included in the grid search, with a range from 80 to 100 percent explained variance with increment of 1. Lastly, an untuned model without PCA was also executed.</w:t>
       </w:r>
     </w:p>
     <w:p>
@@ -1936,23 +1602,7 @@
           <w:rFonts w:cstheme="minorHAnsi"/>
           <w:lang w:val="en-US"/>
         </w:rPr>
-        <w:t xml:space="preserve">The best settings for the </w:t>
-      </w:r>
-      <w:proofErr w:type="spellStart"/>
-      <w:r>
-        <w:rPr>
-          <w:rFonts w:cstheme="minorHAnsi"/>
-          <w:lang w:val="en-US"/>
-        </w:rPr>
-        <w:t>RandomForestClassifier</w:t>
-      </w:r>
-      <w:proofErr w:type="spellEnd"/>
-      <w:r>
-        <w:rPr>
-          <w:rFonts w:cstheme="minorHAnsi"/>
-          <w:lang w:val="en-US"/>
-        </w:rPr>
-        <w:t xml:space="preserve"> from scikit-learn was the untuned model, with a training set accuracy of approximately 100 percent. The second-best model is the tuned version, the hyperparameter settings of which can be found in Appendix 3. </w:t>
+        <w:t xml:space="preserve">The best settings for the RandomForestClassifier from scikit-learn was the untuned model, with a training set accuracy of approximately 100 percent. The second-best model is the tuned version, the hyperparameter settings of which can be found in Appendix 3. </w:t>
       </w:r>
     </w:p>
     <w:p>
@@ -2730,14 +2380,31 @@
         <w:rPr>
           <w:lang w:val="en-US"/>
         </w:rPr>
-        <w:t xml:space="preserve">performs a simple coin toss. </w:t>
-      </w:r>
-      <w:commentRangeStart w:id="0"/>
-      <w:r>
-        <w:rPr>
-          <w:lang w:val="en-US"/>
-        </w:rPr>
-        <w:t xml:space="preserve">A coin toss would </w:t>
+        <w:t xml:space="preserve">performs </w:t>
+      </w:r>
+      <w:r>
+        <w:rPr>
+          <w:lang w:val="en-US"/>
+        </w:rPr>
+        <w:t>random guessing</w:t>
+      </w:r>
+      <w:r>
+        <w:rPr>
+          <w:lang w:val="en-US"/>
+        </w:rPr>
+        <w:t xml:space="preserve">. </w:t>
+      </w:r>
+      <w:r>
+        <w:rPr>
+          <w:lang w:val="en-US"/>
+        </w:rPr>
+        <w:t xml:space="preserve">Random guessing </w:t>
+      </w:r>
+      <w:r>
+        <w:rPr>
+          <w:lang w:val="en-US"/>
+        </w:rPr>
+        <w:t xml:space="preserve">would </w:t>
       </w:r>
       <w:r>
         <w:rPr>
@@ -2761,25 +2428,19 @@
         <w:rPr>
           <w:lang w:val="en-US"/>
         </w:rPr>
-        <w:t xml:space="preserve">0.042 for each image label </w:t>
-      </w:r>
-      <w:r>
-        <w:rPr>
-          <w:lang w:val="en-US"/>
-        </w:rPr>
-        <w:t xml:space="preserve">times the </w:t>
-      </w:r>
-      <w:r>
-        <w:rPr>
-          <w:lang w:val="en-US"/>
-        </w:rPr>
-        <w:t xml:space="preserve">power of the amount of </w:t>
-      </w:r>
-      <w:r>
-        <w:rPr>
-          <w:lang w:val="en-US"/>
-        </w:rPr>
-        <w:t>each observation</w:t>
+        <w:t xml:space="preserve">0.042 </w:t>
+      </w:r>
+      <w:r>
+        <w:rPr>
+          <w:lang w:val="en-US"/>
+        </w:rPr>
+        <w:t xml:space="preserve">(1/24) </w:t>
+      </w:r>
+      <w:r>
+        <w:rPr>
+          <w:lang w:val="en-US"/>
+        </w:rPr>
+        <w:t>for each hand, to the power of the number of hands in the image</w:t>
       </w:r>
       <w:r>
         <w:rPr>
@@ -2791,13 +2452,79 @@
         <w:rPr>
           <w:lang w:val="en-US"/>
         </w:rPr>
-        <w:t>This means that the</w:t>
-      </w:r>
-      <w:r>
-        <w:rPr>
-          <w:lang w:val="en-US"/>
-        </w:rPr>
-        <w:t xml:space="preserve"> model could be enhanced </w:t>
+        <w:t xml:space="preserve">So </w:t>
+      </w:r>
+      <w:r>
+        <w:rPr>
+          <w:lang w:val="en-US"/>
+        </w:rPr>
+        <w:t xml:space="preserve">if we had </w:t>
+      </w:r>
+      <w:r>
+        <w:rPr>
+          <w:lang w:val="en-US"/>
+        </w:rPr>
+        <w:t xml:space="preserve">two </w:t>
+      </w:r>
+      <w:r>
+        <w:rPr>
+          <w:lang w:val="en-US"/>
+        </w:rPr>
+        <w:t xml:space="preserve">hands </w:t>
+      </w:r>
+      <w:r>
+        <w:rPr>
+          <w:lang w:val="en-US"/>
+        </w:rPr>
+        <w:t xml:space="preserve">in one </w:t>
+      </w:r>
+      <w:r>
+        <w:rPr>
+          <w:lang w:val="en-US"/>
+        </w:rPr>
+        <w:t xml:space="preserve">image </w:t>
+      </w:r>
+      <w:r>
+        <w:rPr>
+          <w:lang w:val="en-US"/>
+        </w:rPr>
+        <w:t xml:space="preserve">the probability of random guessing would be 0.00178 (0.042^2). </w:t>
+      </w:r>
+      <w:r>
+        <w:rPr>
+          <w:lang w:val="en-US"/>
+        </w:rPr>
+        <w:t xml:space="preserve">Hence </w:t>
+      </w:r>
+      <w:r>
+        <w:rPr>
+          <w:lang w:val="en-US"/>
+        </w:rPr>
+        <w:t>our model predicts a lot better than random guessing</w:t>
+      </w:r>
+      <w:r>
+        <w:rPr>
+          <w:lang w:val="en-US"/>
+        </w:rPr>
+        <w:t xml:space="preserve">, but </w:t>
+      </w:r>
+      <w:r>
+        <w:rPr>
+          <w:lang w:val="en-US"/>
+        </w:rPr>
+        <w:t xml:space="preserve">could </w:t>
+      </w:r>
+      <w:r>
+        <w:rPr>
+          <w:lang w:val="en-US"/>
+        </w:rPr>
+        <w:t xml:space="preserve">still </w:t>
+      </w:r>
+      <w:r>
+        <w:rPr>
+          <w:lang w:val="en-US"/>
+        </w:rPr>
+        <w:t xml:space="preserve">be enhanced </w:t>
       </w:r>
       <w:r>
         <w:rPr>
@@ -2809,27 +2536,181 @@
         <w:rPr>
           <w:lang w:val="en-US"/>
         </w:rPr>
-        <w:t xml:space="preserve"> 28 percent points, but </w:t>
-      </w:r>
-      <w:r>
-        <w:rPr>
-          <w:lang w:val="en-US"/>
-        </w:rPr>
-        <w:t xml:space="preserve">it </w:t>
-      </w:r>
-      <w:r>
-        <w:rPr>
-          <w:lang w:val="en-US"/>
-        </w:rPr>
-        <w:t xml:space="preserve">has a proper starting point already. </w:t>
-      </w:r>
-      <w:commentRangeEnd w:id="0"/>
-      <w:r>
-        <w:rPr>
-          <w:rStyle w:val="CommentReference"/>
-          <w:lang w:val="en-US"/>
-        </w:rPr>
-        <w:commentReference w:id="0"/>
+        <w:t xml:space="preserve"> 28 percent points</w:t>
+      </w:r>
+      <w:r>
+        <w:rPr>
+          <w:lang w:val="en-US"/>
+        </w:rPr>
+        <w:t>.</w:t>
+      </w:r>
+      <w:r>
+        <w:rPr>
+          <w:lang w:val="en-US"/>
+        </w:rPr>
+        <w:t xml:space="preserve"> </w:t>
+      </w:r>
+      <w:r>
+        <w:rPr>
+          <w:lang w:val="en-US"/>
+        </w:rPr>
+        <w:t xml:space="preserve">This is the </w:t>
+      </w:r>
+      <w:r>
+        <w:rPr>
+          <w:lang w:val="en-US"/>
+        </w:rPr>
+        <w:t xml:space="preserve">difference between </w:t>
+      </w:r>
+      <w:r>
+        <w:rPr>
+          <w:lang w:val="en-US"/>
+        </w:rPr>
+        <w:t xml:space="preserve">the </w:t>
+      </w:r>
+      <w:r>
+        <w:rPr>
+          <w:lang w:val="en-US"/>
+        </w:rPr>
+        <w:t xml:space="preserve">result from the </w:t>
+      </w:r>
+      <w:r>
+        <w:rPr>
+          <w:lang w:val="en-US"/>
+        </w:rPr>
+        <w:t>SVM</w:t>
+      </w:r>
+      <w:r>
+        <w:rPr>
+          <w:lang w:val="en-US"/>
+        </w:rPr>
+        <w:t xml:space="preserve"> model </w:t>
+      </w:r>
+      <w:r>
+        <w:rPr>
+          <w:lang w:val="en-US"/>
+        </w:rPr>
+        <w:t>(0.88)</w:t>
+      </w:r>
+      <w:r>
+        <w:rPr>
+          <w:lang w:val="en-US"/>
+        </w:rPr>
+        <w:t xml:space="preserve"> </w:t>
+      </w:r>
+      <w:r>
+        <w:rPr>
+          <w:lang w:val="en-US"/>
+        </w:rPr>
+        <w:t>from task 1</w:t>
+      </w:r>
+      <w:r>
+        <w:rPr>
+          <w:lang w:val="en-US"/>
+        </w:rPr>
+        <w:t xml:space="preserve"> and </w:t>
+      </w:r>
+      <w:r>
+        <w:rPr>
+          <w:lang w:val="en-US"/>
+        </w:rPr>
+        <w:t>the</w:t>
+      </w:r>
+      <w:r>
+        <w:rPr>
+          <w:lang w:val="en-US"/>
+        </w:rPr>
+        <w:t xml:space="preserve"> performance </w:t>
+      </w:r>
+      <w:r>
+        <w:rPr>
+          <w:lang w:val="en-US"/>
+        </w:rPr>
+        <w:t xml:space="preserve">of the </w:t>
+      </w:r>
+      <w:r>
+        <w:rPr>
+          <w:lang w:val="en-US"/>
+        </w:rPr>
+        <w:t xml:space="preserve">model </w:t>
+      </w:r>
+      <w:r>
+        <w:rPr>
+          <w:lang w:val="en-US"/>
+        </w:rPr>
+        <w:t xml:space="preserve">(.60) </w:t>
+      </w:r>
+      <w:r>
+        <w:rPr>
+          <w:lang w:val="en-US"/>
+        </w:rPr>
+        <w:t xml:space="preserve">on </w:t>
+      </w:r>
+      <w:r>
+        <w:rPr>
+          <w:lang w:val="en-US"/>
+        </w:rPr>
+        <w:t>task 2</w:t>
+      </w:r>
+      <w:r>
+        <w:rPr>
+          <w:lang w:val="en-US"/>
+        </w:rPr>
+        <w:t xml:space="preserve"> data</w:t>
+      </w:r>
+      <w:r>
+        <w:rPr>
+          <w:lang w:val="en-US"/>
+        </w:rPr>
+        <w:t xml:space="preserve">. </w:t>
+      </w:r>
+      <w:r>
+        <w:rPr>
+          <w:lang w:val="en-US"/>
+        </w:rPr>
+        <w:t xml:space="preserve">Therefore </w:t>
+      </w:r>
+      <w:r>
+        <w:rPr>
+          <w:lang w:val="en-US"/>
+        </w:rPr>
+        <w:t xml:space="preserve">the model </w:t>
+      </w:r>
+      <w:r>
+        <w:rPr>
+          <w:lang w:val="en-US"/>
+        </w:rPr>
+        <w:t xml:space="preserve">is not perfect, but </w:t>
+      </w:r>
+      <w:r>
+        <w:rPr>
+          <w:lang w:val="en-US"/>
+        </w:rPr>
+        <w:t xml:space="preserve">does a </w:t>
+      </w:r>
+      <w:r>
+        <w:rPr>
+          <w:lang w:val="en-US"/>
+        </w:rPr>
+        <w:t>decent</w:t>
+      </w:r>
+      <w:r>
+        <w:rPr>
+          <w:lang w:val="en-US"/>
+        </w:rPr>
+        <w:t xml:space="preserve"> job</w:t>
+      </w:r>
+      <w:r>
+        <w:rPr>
+          <w:lang w:val="en-US"/>
+        </w:rPr>
+        <w:t xml:space="preserve"> overall</w:t>
+      </w:r>
+      <w:r>
+        <w:rPr>
+          <w:lang w:val="en-US"/>
+        </w:rPr>
+        <w:t xml:space="preserve">. </w:t>
       </w:r>
     </w:p>
     <w:p>
@@ -2959,36 +2840,27 @@
           <w:lang w:val="en-US" w:eastAsia="en-GB"/>
         </w:rPr>
       </w:pPr>
-      <w:proofErr w:type="spellStart"/>
       <w:r>
         <w:rPr>
           <w:rFonts w:eastAsia="Times New Roman" w:cstheme="minorHAnsi"/>
           <w:lang w:val="en-US" w:eastAsia="en-GB"/>
         </w:rPr>
-        <w:t>Breiman</w:t>
-      </w:r>
-      <w:proofErr w:type="spellEnd"/>
-      <w:r>
+        <w:t>Breiman, L. (2001). Random forests. Machine learning, 45, 5-32.</w:t>
+      </w:r>
+    </w:p>
+    <w:p>
+      <w:pPr>
+        <w:spacing w:before="100" w:beforeAutospacing="1" w:after="100" w:afterAutospacing="1" w:line="276" w:lineRule="auto"/>
         <w:rPr>
           <w:rFonts w:eastAsia="Times New Roman" w:cstheme="minorHAnsi"/>
           <w:lang w:val="en-US" w:eastAsia="en-GB"/>
         </w:rPr>
-        <w:t>, L. (2001). Random forests. Machine learning, 45, 5-32.</w:t>
-      </w:r>
-    </w:p>
-    <w:p>
-      <w:pPr>
-        <w:spacing w:before="100" w:beforeAutospacing="1" w:after="100" w:afterAutospacing="1" w:line="276" w:lineRule="auto"/>
+      </w:pPr>
+      <w:r>
         <w:rPr>
           <w:rFonts w:eastAsia="Times New Roman" w:cstheme="minorHAnsi"/>
           <w:lang w:val="en-US" w:eastAsia="en-GB"/>
         </w:rPr>
-      </w:pPr>
-      <w:r>
-        <w:rPr>
-          <w:rFonts w:eastAsia="Times New Roman" w:cstheme="minorHAnsi"/>
-          <w:lang w:val="en-US" w:eastAsia="en-GB"/>
-        </w:rPr>
         <w:t>Gandhi, R. (2018b, July 5). Support Vector Machine — Introduction to Machine Learning Algorithms. Retrieved from https://towardsdatascience.com/support-vector-machine-introduction-to-machine-learning-algorithms-934a444fca47</w:t>
       </w:r>
     </w:p>
@@ -3000,23 +2872,14 @@
           <w:lang w:val="en-US"/>
         </w:rPr>
       </w:pPr>
-      <w:proofErr w:type="spellStart"/>
-      <w:r>
-        <w:rPr>
-          <w:rFonts w:cstheme="minorHAnsi"/>
-          <w:lang w:val="en-US"/>
-        </w:rPr>
-        <w:t>Koehrsen</w:t>
-      </w:r>
-      <w:proofErr w:type="spellEnd"/>
-      <w:r>
-        <w:rPr>
-          <w:rFonts w:cstheme="minorHAnsi"/>
-          <w:lang w:val="en-US"/>
-        </w:rPr>
-        <w:t xml:space="preserve">, W. (2018, December 1). An Implementation and Explanation of the Random Forest in Python. Retrieved from </w:t>
-      </w:r>
-      <w:hyperlink r:id="rId16" w:history="1">
+      <w:r>
+        <w:rPr>
+          <w:rFonts w:cstheme="minorHAnsi"/>
+          <w:lang w:val="en-US"/>
+        </w:rPr>
+        <w:t xml:space="preserve">Koehrsen, W. (2018, December 1). An Implementation and Explanation of the Random Forest in Python. Retrieved from </w:t>
+      </w:r>
+      <w:hyperlink r:id="rId12" w:history="1">
         <w:r>
           <w:rPr>
             <w:rStyle w:val="Hyperlink"/>
@@ -3048,39 +2911,7 @@
           <w:rFonts w:cstheme="minorHAnsi"/>
           <w:lang w:val="en-US"/>
         </w:rPr>
-        <w:t xml:space="preserve">Sato, </w:t>
-      </w:r>
-      <w:proofErr w:type="gramStart"/>
-      <w:r>
-        <w:rPr>
-          <w:rFonts w:cstheme="minorHAnsi"/>
-          <w:lang w:val="en-US"/>
-        </w:rPr>
-        <w:t>M.</w:t>
-      </w:r>
-      <w:proofErr w:type="gramEnd"/>
-      <w:r>
-        <w:rPr>
-          <w:rFonts w:cstheme="minorHAnsi"/>
-          <w:lang w:val="en-US"/>
-        </w:rPr>
-        <w:t xml:space="preserve"> and H. </w:t>
-      </w:r>
-      <w:proofErr w:type="spellStart"/>
-      <w:r>
-        <w:rPr>
-          <w:rFonts w:cstheme="minorHAnsi"/>
-          <w:lang w:val="en-US"/>
-        </w:rPr>
-        <w:t>Tsukimoto</w:t>
-      </w:r>
-      <w:proofErr w:type="spellEnd"/>
-      <w:r>
-        <w:rPr>
-          <w:rFonts w:cstheme="minorHAnsi"/>
-          <w:lang w:val="en-US"/>
-        </w:rPr>
-        <w:t>. 2001. Rule extraction from neural networks via decision tree induction. In Proceedings of the International Joint Conference on Neural Networks.</w:t>
+        <w:t>Sato, M. and H. Tsukimoto. 2001. Rule extraction from neural networks via decision tree induction. In Proceedings of the International Joint Conference on Neural Networks.</w:t>
       </w:r>
     </w:p>
     <w:p>
@@ -3099,11 +2930,10 @@
           <w:rFonts w:asciiTheme="minorHAnsi" w:hAnsiTheme="minorHAnsi" w:cstheme="minorHAnsi"/>
           <w:sz w:val="22"/>
           <w:szCs w:val="22"/>
-          <w:lang w:val="en-US"/>
-        </w:rPr>
-        <w:t xml:space="preserve">Strobl, C., </w:t>
-      </w:r>
-      <w:proofErr w:type="spellStart"/>
+          <w:lang w:val="nl-NL"/>
+        </w:rPr>
+        <w:t xml:space="preserve">Strobl, C., Boulesteix, A. L., Kneib, T., Augustin, T., &amp; Zeileis, A. (2008). </w:t>
+      </w:r>
       <w:r>
         <w:rPr>
           <w:rFonts w:asciiTheme="minorHAnsi" w:hAnsiTheme="minorHAnsi" w:cstheme="minorHAnsi"/>
@@ -3111,57 +2941,7 @@
           <w:szCs w:val="22"/>
           <w:lang w:val="en-US"/>
         </w:rPr>
-        <w:t>Boulesteix</w:t>
-      </w:r>
-      <w:proofErr w:type="spellEnd"/>
-      <w:r>
-        <w:rPr>
-          <w:rFonts w:asciiTheme="minorHAnsi" w:hAnsiTheme="minorHAnsi" w:cstheme="minorHAnsi"/>
-          <w:sz w:val="22"/>
-          <w:szCs w:val="22"/>
-          <w:lang w:val="en-US"/>
-        </w:rPr>
-        <w:t xml:space="preserve">, A. L., </w:t>
-      </w:r>
-      <w:proofErr w:type="spellStart"/>
-      <w:r>
-        <w:rPr>
-          <w:rFonts w:asciiTheme="minorHAnsi" w:hAnsiTheme="minorHAnsi" w:cstheme="minorHAnsi"/>
-          <w:sz w:val="22"/>
-          <w:szCs w:val="22"/>
-          <w:lang w:val="en-US"/>
-        </w:rPr>
-        <w:t>Kneib</w:t>
-      </w:r>
-      <w:proofErr w:type="spellEnd"/>
-      <w:r>
-        <w:rPr>
-          <w:rFonts w:asciiTheme="minorHAnsi" w:hAnsiTheme="minorHAnsi" w:cstheme="minorHAnsi"/>
-          <w:sz w:val="22"/>
-          <w:szCs w:val="22"/>
-          <w:lang w:val="en-US"/>
-        </w:rPr>
-        <w:t xml:space="preserve">, T., Augustin, T., &amp; </w:t>
-      </w:r>
-      <w:proofErr w:type="spellStart"/>
-      <w:r>
-        <w:rPr>
-          <w:rFonts w:asciiTheme="minorHAnsi" w:hAnsiTheme="minorHAnsi" w:cstheme="minorHAnsi"/>
-          <w:sz w:val="22"/>
-          <w:szCs w:val="22"/>
-          <w:lang w:val="en-US"/>
-        </w:rPr>
-        <w:t>Zeileis</w:t>
-      </w:r>
-      <w:proofErr w:type="spellEnd"/>
-      <w:r>
-        <w:rPr>
-          <w:rFonts w:asciiTheme="minorHAnsi" w:hAnsiTheme="minorHAnsi" w:cstheme="minorHAnsi"/>
-          <w:sz w:val="22"/>
-          <w:szCs w:val="22"/>
-          <w:lang w:val="en-US"/>
-        </w:rPr>
-        <w:t>, A. (2008). Conditional variable importance for random forests. BMC bioinformatics, 9, 307.</w:t>
+        <w:t>Conditional variable importance for random forests. BMC bioinformatics, 9, 307.</w:t>
       </w:r>
     </w:p>
     <w:p>
@@ -3178,7 +2958,7 @@
         </w:rPr>
         <w:t xml:space="preserve">Scikit-learn (2021). </w:t>
       </w:r>
-      <w:hyperlink r:id="rId17" w:anchor="module-sklearn.preprocessing" w:tooltip="sklearn.preprocessing" w:history="1">
+      <w:hyperlink r:id="rId13" w:anchor="module-sklearn.preprocessing" w:tooltip="sklearn.preprocessing" w:history="1">
         <w:r>
           <w:rPr>
             <w:rStyle w:val="Hyperlink"/>
@@ -3197,7 +2977,7 @@
         </w:rPr>
         <w:t xml:space="preserve">.StandardScaler. Retrieved from </w:t>
       </w:r>
-      <w:hyperlink r:id="rId18" w:history="1">
+      <w:hyperlink r:id="rId14" w:history="1">
         <w:r>
           <w:rPr>
             <w:rStyle w:val="Hyperlink"/>
@@ -3227,39 +3007,7 @@
           <w:rFonts w:cstheme="minorHAnsi"/>
           <w:lang w:val="en-US"/>
         </w:rPr>
-        <w:t xml:space="preserve">Souza, J., </w:t>
-      </w:r>
-      <w:proofErr w:type="spellStart"/>
-      <w:r>
-        <w:rPr>
-          <w:rFonts w:cstheme="minorHAnsi"/>
-          <w:lang w:val="en-US"/>
-        </w:rPr>
-        <w:t>Matwin</w:t>
-      </w:r>
-      <w:proofErr w:type="spellEnd"/>
-      <w:r>
-        <w:rPr>
-          <w:rFonts w:cstheme="minorHAnsi"/>
-          <w:lang w:val="en-US"/>
-        </w:rPr>
-        <w:t xml:space="preserve">, S., </w:t>
-      </w:r>
-      <w:proofErr w:type="spellStart"/>
-      <w:r>
-        <w:rPr>
-          <w:rFonts w:cstheme="minorHAnsi"/>
-          <w:lang w:val="en-US"/>
-        </w:rPr>
-        <w:t>Japkowicz</w:t>
-      </w:r>
-      <w:proofErr w:type="spellEnd"/>
-      <w:r>
-        <w:rPr>
-          <w:rFonts w:cstheme="minorHAnsi"/>
-          <w:lang w:val="en-US"/>
-        </w:rPr>
-        <w:t xml:space="preserve">, N. (2002). </w:t>
+        <w:t xml:space="preserve">Souza, J., Matwin, S., Japkowicz, N. (2002). </w:t>
       </w:r>
       <w:r>
         <w:rPr>
@@ -3447,25 +3195,7 @@
           <w:color w:val="000000"/>
           <w:lang w:val="en-US"/>
         </w:rPr>
-        <w:t xml:space="preserve">applying </w:t>
-      </w:r>
-      <w:proofErr w:type="spellStart"/>
-      <w:r>
-        <w:rPr>
-          <w:rFonts w:cstheme="minorHAnsi"/>
-          <w:color w:val="000000"/>
-          <w:lang w:val="en-US"/>
-        </w:rPr>
-        <w:t>GridSearch</w:t>
-      </w:r>
-      <w:proofErr w:type="spellEnd"/>
-      <w:r>
-        <w:rPr>
-          <w:rFonts w:cstheme="minorHAnsi"/>
-          <w:color w:val="000000"/>
-          <w:lang w:val="en-US"/>
-        </w:rPr>
-        <w:t xml:space="preserve"> for task 1</w:t>
+        <w:t>applying GridSearch for task 1</w:t>
       </w:r>
     </w:p>
     <w:p>
@@ -3520,18 +3250,8 @@
           <w:color w:val="000000"/>
           <w:lang w:val="en-US"/>
         </w:rPr>
-        <w:t xml:space="preserve">Joost </w:t>
-      </w:r>
-      <w:proofErr w:type="spellStart"/>
-      <w:r>
-        <w:rPr>
-          <w:rFonts w:cstheme="minorHAnsi"/>
-          <w:color w:val="000000"/>
-          <w:lang w:val="en-US"/>
-        </w:rPr>
-        <w:t>Oudesluijs</w:t>
-      </w:r>
-      <w:proofErr w:type="spellEnd"/>
+        <w:t>Joost Oudesluijs</w:t>
+      </w:r>
     </w:p>
     <w:p>
       <w:pPr>
@@ -3733,7 +3453,6 @@
         </w:rPr>
         <w:t xml:space="preserve">applying </w:t>
       </w:r>
-      <w:proofErr w:type="spellStart"/>
       <w:r>
         <w:rPr>
           <w:rFonts w:cstheme="minorHAnsi"/>
@@ -3766,7 +3485,6 @@
         </w:rPr>
         <w:t>earch</w:t>
       </w:r>
-      <w:proofErr w:type="spellEnd"/>
       <w:r>
         <w:rPr>
           <w:rFonts w:cstheme="minorHAnsi"/>
@@ -4008,7 +3726,7 @@
                     <pic:cNvPicPr/>
                   </pic:nvPicPr>
                   <pic:blipFill>
-                    <a:blip r:embed="rId19">
+                    <a:blip r:embed="rId15">
                       <a:extLst>
                         <a:ext uri="{28A0092B-C50C-407E-A947-70E740481C1C}">
                           <a14:useLocalDpi xmlns:a14="http://schemas.microsoft.com/office/drawing/2010/main" val="0"/>
@@ -4228,7 +3946,6 @@
                 <w:lang w:val="en-US"/>
               </w:rPr>
             </w:pPr>
-            <w:proofErr w:type="spellStart"/>
             <w:r>
               <w:rPr>
                 <w:rFonts w:cstheme="minorHAnsi"/>
@@ -4237,18 +3954,7 @@
                 <w:szCs w:val="28"/>
                 <w:lang w:val="en-US"/>
               </w:rPr>
-              <w:t>n_components</w:t>
-            </w:r>
-            <w:proofErr w:type="spellEnd"/>
-            <w:r>
-              <w:rPr>
-                <w:rFonts w:cstheme="minorHAnsi"/>
-                <w:color w:val="000000"/>
-                <w:sz w:val="28"/>
-                <w:szCs w:val="28"/>
-                <w:lang w:val="en-US"/>
-              </w:rPr>
-              <w:t xml:space="preserve"> (PCA)</w:t>
+              <w:t>n_components (PCA)</w:t>
             </w:r>
           </w:p>
           <w:p>
@@ -4261,7 +3967,6 @@
                 <w:lang w:val="en-US"/>
               </w:rPr>
             </w:pPr>
-            <w:proofErr w:type="spellStart"/>
             <w:r>
               <w:rPr>
                 <w:rFonts w:cstheme="minorHAnsi"/>
@@ -4270,18 +3975,7 @@
                 <w:szCs w:val="28"/>
                 <w:lang w:val="en-US"/>
               </w:rPr>
-              <w:t>max_depth</w:t>
-            </w:r>
-            <w:proofErr w:type="spellEnd"/>
-            <w:r>
-              <w:rPr>
-                <w:rFonts w:cstheme="minorHAnsi"/>
-                <w:color w:val="000000"/>
-                <w:sz w:val="28"/>
-                <w:szCs w:val="28"/>
-                <w:lang w:val="en-US"/>
-              </w:rPr>
-              <w:t xml:space="preserve"> </w:t>
+              <w:t xml:space="preserve">max_depth </w:t>
             </w:r>
           </w:p>
           <w:p>
@@ -4294,7 +3988,6 @@
                 <w:lang w:val="en-US"/>
               </w:rPr>
             </w:pPr>
-            <w:proofErr w:type="spellStart"/>
             <w:r>
               <w:rPr>
                 <w:rFonts w:cstheme="minorHAnsi"/>
@@ -4303,18 +3996,7 @@
                 <w:szCs w:val="28"/>
                 <w:lang w:val="en-US"/>
               </w:rPr>
-              <w:t>max_features</w:t>
-            </w:r>
-            <w:proofErr w:type="spellEnd"/>
-            <w:r>
-              <w:rPr>
-                <w:rFonts w:cstheme="minorHAnsi"/>
-                <w:color w:val="000000"/>
-                <w:sz w:val="28"/>
-                <w:szCs w:val="28"/>
-                <w:lang w:val="en-US"/>
-              </w:rPr>
-              <w:t xml:space="preserve"> </w:t>
+              <w:t xml:space="preserve">max_features </w:t>
             </w:r>
           </w:p>
           <w:p>
@@ -4327,7 +4009,6 @@
                 <w:lang w:val="en-US"/>
               </w:rPr>
             </w:pPr>
-            <w:proofErr w:type="spellStart"/>
             <w:r>
               <w:rPr>
                 <w:rFonts w:cstheme="minorHAnsi"/>
@@ -4336,18 +4017,7 @@
                 <w:szCs w:val="28"/>
                 <w:lang w:val="en-US"/>
               </w:rPr>
-              <w:t>min_samples_leaf</w:t>
-            </w:r>
-            <w:proofErr w:type="spellEnd"/>
-            <w:r>
-              <w:rPr>
-                <w:rFonts w:cstheme="minorHAnsi"/>
-                <w:color w:val="000000"/>
-                <w:sz w:val="28"/>
-                <w:szCs w:val="28"/>
-                <w:lang w:val="en-US"/>
-              </w:rPr>
-              <w:t xml:space="preserve"> </w:t>
+              <w:t xml:space="preserve">min_samples_leaf </w:t>
             </w:r>
           </w:p>
           <w:p>
@@ -4360,7 +4030,6 @@
                 <w:lang w:val="en-US"/>
               </w:rPr>
             </w:pPr>
-            <w:proofErr w:type="spellStart"/>
             <w:r>
               <w:rPr>
                 <w:rFonts w:cstheme="minorHAnsi"/>
@@ -4369,18 +4038,7 @@
                 <w:szCs w:val="28"/>
                 <w:lang w:val="en-US"/>
               </w:rPr>
-              <w:t>min_samples_split</w:t>
-            </w:r>
-            <w:proofErr w:type="spellEnd"/>
-            <w:r>
-              <w:rPr>
-                <w:rFonts w:cstheme="minorHAnsi"/>
-                <w:color w:val="000000"/>
-                <w:sz w:val="28"/>
-                <w:szCs w:val="28"/>
-                <w:lang w:val="en-US"/>
-              </w:rPr>
-              <w:t xml:space="preserve"> </w:t>
+              <w:t xml:space="preserve">min_samples_split </w:t>
             </w:r>
           </w:p>
           <w:p>
@@ -4393,7 +4051,6 @@
                 <w:lang w:val="en-US"/>
               </w:rPr>
             </w:pPr>
-            <w:proofErr w:type="spellStart"/>
             <w:r>
               <w:rPr>
                 <w:rFonts w:cstheme="minorHAnsi"/>
@@ -4402,18 +4059,7 @@
                 <w:szCs w:val="28"/>
                 <w:lang w:val="en-US"/>
               </w:rPr>
-              <w:t>n_estimators</w:t>
-            </w:r>
-            <w:proofErr w:type="spellEnd"/>
-            <w:r>
-              <w:rPr>
-                <w:rFonts w:cstheme="minorHAnsi"/>
-                <w:color w:val="000000"/>
-                <w:sz w:val="28"/>
-                <w:szCs w:val="28"/>
-                <w:lang w:val="en-US"/>
-              </w:rPr>
-              <w:t xml:space="preserve"> </w:t>
+              <w:t xml:space="preserve">n_estimators </w:t>
             </w:r>
           </w:p>
         </w:tc>
@@ -4674,7 +4320,7 @@
                     <pic:cNvPicPr/>
                   </pic:nvPicPr>
                   <pic:blipFill>
-                    <a:blip r:embed="rId20"/>
+                    <a:blip r:embed="rId16"/>
                     <a:stretch>
                       <a:fillRect/>
                     </a:stretch>
@@ -4702,103 +4348,9 @@
           <w:lang w:val="en-US"/>
         </w:rPr>
       </w:pPr>
-      <w:r>
-        <w:rPr>
-          <w:rFonts w:cstheme="minorHAnsi"/>
-          <w:lang w:val="en-US"/>
-        </w:rPr>
-        <w:br w:type="page"/>
-      </w:r>
-    </w:p>
-    <w:p>
-      <w:pPr>
-        <w:pStyle w:val="Heading2"/>
-        <w:rPr>
-          <w:rFonts w:asciiTheme="minorHAnsi" w:hAnsiTheme="minorHAnsi" w:cstheme="minorHAnsi"/>
-          <w:lang w:val="en-US"/>
-        </w:rPr>
-      </w:pPr>
-      <w:r>
-        <w:rPr>
-          <w:rFonts w:asciiTheme="minorHAnsi" w:hAnsiTheme="minorHAnsi" w:cstheme="minorHAnsi"/>
-          <w:lang w:val="en-US"/>
-        </w:rPr>
-        <w:lastRenderedPageBreak/>
-        <w:t xml:space="preserve">5 Images </w:t>
-      </w:r>
-    </w:p>
-    <w:p>
-      <w:pPr>
-        <w:rPr>
-          <w:lang w:val="en-US"/>
-        </w:rPr>
-      </w:pPr>
-      <w:r>
-        <w:rPr>
-          <w:noProof/>
-          <w:lang w:val="en-US"/>
-        </w:rPr>
-        <w:drawing>
-          <wp:inline distT="0" distB="0" distL="0" distR="0" wp14:anchorId="5891C771" wp14:editId="6B9D2B91">
-            <wp:extent cx="5760720" cy="5226685"/>
-            <wp:effectExtent l="0" t="0" r="0" b="0"/>
-            <wp:docPr id="10" name="Picture 10"/>
-            <wp:cNvGraphicFramePr>
-              <a:graphicFrameLocks xmlns:a="http://schemas.openxmlformats.org/drawingml/2006/main" noChangeAspect="1"/>
-            </wp:cNvGraphicFramePr>
-            <a:graphic xmlns:a="http://schemas.openxmlformats.org/drawingml/2006/main">
-              <a:graphicData uri="http://schemas.openxmlformats.org/drawingml/2006/picture">
-                <pic:pic xmlns:pic="http://schemas.openxmlformats.org/drawingml/2006/picture">
-                  <pic:nvPicPr>
-                    <pic:cNvPr id="1" name=""/>
-                    <pic:cNvPicPr/>
-                  </pic:nvPicPr>
-                  <pic:blipFill>
-                    <a:blip r:embed="rId21"/>
-                    <a:stretch>
-                      <a:fillRect/>
-                    </a:stretch>
-                  </pic:blipFill>
-                  <pic:spPr>
-                    <a:xfrm>
-                      <a:off x="0" y="0"/>
-                      <a:ext cx="5760720" cy="5226685"/>
-                    </a:xfrm>
-                    <a:prstGeom prst="rect">
-                      <a:avLst/>
-                    </a:prstGeom>
-                  </pic:spPr>
-                </pic:pic>
-              </a:graphicData>
-            </a:graphic>
-          </wp:inline>
-        </w:drawing>
-      </w:r>
-    </w:p>
-    <w:p>
-      <w:pPr>
-        <w:rPr>
-          <w:lang w:val="en-US"/>
-        </w:rPr>
-      </w:pPr>
-      <w:r>
-        <w:rPr>
-          <w:lang w:val="en-US"/>
-        </w:rPr>
-        <w:t>Image 1: Images of example sign language letters and their labels</w:t>
-      </w:r>
-    </w:p>
-    <w:p>
-      <w:pPr>
-        <w:jc w:val="center"/>
-        <w:rPr>
-          <w:rFonts w:cstheme="minorHAnsi"/>
-          <w:lang w:val="en-US"/>
-        </w:rPr>
-      </w:pPr>
     </w:p>
     <w:sectPr>
-      <w:footerReference w:type="default" r:id="rId22"/>
+      <w:footerReference w:type="default" r:id="rId17"/>
       <w:pgSz w:w="11906" w:h="16838"/>
       <w:pgMar w:top="1417" w:right="1417" w:bottom="1417" w:left="1417" w:header="708" w:footer="708" w:gutter="0"/>
       <w:cols w:space="708"/>
@@ -4808,53 +4360,8 @@
 </w:document>
 </file>
 
-<file path=word/comments.xml><?xml version="1.0" encoding="utf-8"?>
-<w:comments xmlns:wpc="http://schemas.microsoft.com/office/word/2010/wordprocessingCanvas" xmlns:cx="http://schemas.microsoft.com/office/drawing/2014/chartex" xmlns:cx1="http://schemas.microsoft.com/office/drawing/2015/9/8/chartex" xmlns:cx2="http://schemas.microsoft.com/office/drawing/2015/10/21/chartex" xmlns:cx3="http://schemas.microsoft.com/office/drawing/2016/5/9/chartex" xmlns:cx4="http://schemas.microsoft.com/office/drawing/2016/5/10/chartex" xmlns:cx5="http://schemas.microsoft.com/office/drawing/2016/5/11/chartex" xmlns:cx6="http://schemas.microsoft.com/office/drawing/2016/5/12/chartex" xmlns:cx7="http://schemas.microsoft.com/office/drawing/2016/5/13/chartex" xmlns:cx8="http://schemas.microsoft.com/office/drawing/2016/5/14/chartex" xmlns:mc="http://schemas.openxmlformats.org/markup-compatibility/2006" xmlns:aink="http://schemas.microsoft.com/office/drawing/2016/ink" xmlns:am3d="http://schemas.microsoft.com/office/drawing/2017/model3d" xmlns:o="urn:schemas-microsoft-com:office:office" xmlns:r="http://schemas.openxmlformats.org/officeDocument/2006/relationships" xmlns:m="http://schemas.openxmlformats.org/officeDocument/2006/math" xmlns:v="urn:schemas-microsoft-com:vml" xmlns:wp14="http://schemas.microsoft.com/office/word/2010/wordprocessingDrawing" xmlns:wp="http://schemas.openxmlformats.org/drawingml/2006/wordprocessingDrawing" xmlns:w10="urn:schemas-microsoft-com:office:word" xmlns:w="http://schemas.openxmlformats.org/wordprocessingml/2006/main" xmlns:w14="http://schemas.microsoft.com/office/word/2010/wordml" xmlns:w15="http://schemas.microsoft.com/office/word/2012/wordml" xmlns:w16cex="http://schemas.microsoft.com/office/word/2018/wordml/cex" xmlns:w16cid="http://schemas.microsoft.com/office/word/2016/wordml/cid" xmlns:w16="http://schemas.microsoft.com/office/word/2018/wordml" xmlns:w16se="http://schemas.microsoft.com/office/word/2015/wordml/symex" xmlns:wpg="http://schemas.microsoft.com/office/word/2010/wordprocessingGroup" xmlns:wpi="http://schemas.microsoft.com/office/word/2010/wordprocessingInk" xmlns:wne="http://schemas.microsoft.com/office/word/2006/wordml" xmlns:wps="http://schemas.microsoft.com/office/word/2010/wordprocessingShape" mc:Ignorable="w14 w15 w16se w16cid w16 w16cex wp14">
-  <w:comment w:id="0" w:author="J.H. Schutte" w:date="2021-06-14T11:59:00Z" w:initials="JS">
-    <w:p>
-      <w:pPr>
-        <w:pStyle w:val="CommentText"/>
-      </w:pPr>
-      <w:r>
-        <w:rPr>
-          <w:rStyle w:val="CommentReference"/>
-        </w:rPr>
-        <w:annotationRef/>
-      </w:r>
-      <w:r>
-        <w:t>I don’t really understand where this came from. Could you add a bit more explanation</w:t>
-      </w:r>
-      <w:r>
-        <w:t xml:space="preserve"> and/or the calculation</w:t>
-      </w:r>
-      <w:r>
-        <w:t>?</w:t>
-      </w:r>
-    </w:p>
-  </w:comment>
-</w:comments>
-</file>
-
-<file path=word/commentsExtended.xml><?xml version="1.0" encoding="utf-8"?>
-<w15:commentsEx xmlns:wpc="http://schemas.microsoft.com/office/word/2010/wordprocessingCanvas" xmlns:cx="http://schemas.microsoft.com/office/drawing/2014/chartex" xmlns:cx1="http://schemas.microsoft.com/office/drawing/2015/9/8/chartex" xmlns:cx2="http://schemas.microsoft.com/office/drawing/2015/10/21/chartex" xmlns:cx3="http://schemas.microsoft.com/office/drawing/2016/5/9/chartex" xmlns:cx4="http://schemas.microsoft.com/office/drawing/2016/5/10/chartex" xmlns:cx5="http://schemas.microsoft.com/office/drawing/2016/5/11/chartex" xmlns:cx6="http://schemas.microsoft.com/office/drawing/2016/5/12/chartex" xmlns:cx7="http://schemas.microsoft.com/office/drawing/2016/5/13/chartex" xmlns:cx8="http://schemas.microsoft.com/office/drawing/2016/5/14/chartex" xmlns:mc="http://schemas.openxmlformats.org/markup-compatibility/2006" xmlns:aink="http://schemas.microsoft.com/office/drawing/2016/ink" xmlns:am3d="http://schemas.microsoft.com/office/drawing/2017/model3d" xmlns:o="urn:schemas-microsoft-com:office:office" xmlns:r="http://schemas.openxmlformats.org/officeDocument/2006/relationships" xmlns:m="http://schemas.openxmlformats.org/officeDocument/2006/math" xmlns:v="urn:schemas-microsoft-com:vml" xmlns:wp14="http://schemas.microsoft.com/office/word/2010/wordprocessingDrawing" xmlns:wp="http://schemas.openxmlformats.org/drawingml/2006/wordprocessingDrawing" xmlns:w10="urn:schemas-microsoft-com:office:word" xmlns:w="http://schemas.openxmlformats.org/wordprocessingml/2006/main" xmlns:w14="http://schemas.microsoft.com/office/word/2010/wordml" xmlns:w15="http://schemas.microsoft.com/office/word/2012/wordml" xmlns:w16cex="http://schemas.microsoft.com/office/word/2018/wordml/cex" xmlns:w16cid="http://schemas.microsoft.com/office/word/2016/wordml/cid" xmlns:w16="http://schemas.microsoft.com/office/word/2018/wordml" xmlns:w16se="http://schemas.microsoft.com/office/word/2015/wordml/symex" xmlns:wpg="http://schemas.microsoft.com/office/word/2010/wordprocessingGroup" xmlns:wpi="http://schemas.microsoft.com/office/word/2010/wordprocessingInk" xmlns:wne="http://schemas.microsoft.com/office/word/2006/wordml" xmlns:wps="http://schemas.microsoft.com/office/word/2010/wordprocessingShape" mc:Ignorable="w14 w15 w16se w16cid w16 w16cex wp14">
-  <w15:commentEx w15:paraId="31DAFE37" w15:done="0"/>
-</w15:commentsEx>
-</file>
-
-<file path=word/commentsExtensible.xml><?xml version="1.0" encoding="utf-8"?>
-<w16cex:commentsExtensible xmlns:wpc="http://schemas.microsoft.com/office/word/2010/wordprocessingCanvas" xmlns:cx="http://schemas.microsoft.com/office/drawing/2014/chartex" xmlns:cx1="http://schemas.microsoft.com/office/drawing/2015/9/8/chartex" xmlns:cx2="http://schemas.microsoft.com/office/drawing/2015/10/21/chartex" xmlns:cx3="http://schemas.microsoft.com/office/drawing/2016/5/9/chartex" xmlns:cx4="http://schemas.microsoft.com/office/drawing/2016/5/10/chartex" xmlns:cx5="http://schemas.microsoft.com/office/drawing/2016/5/11/chartex" xmlns:cx6="http://schemas.microsoft.com/office/drawing/2016/5/12/chartex" xmlns:cx7="http://schemas.microsoft.com/office/drawing/2016/5/13/chartex" xmlns:cx8="http://schemas.microsoft.com/office/drawing/2016/5/14/chartex" xmlns:mc="http://schemas.openxmlformats.org/markup-compatibility/2006" xmlns:aink="http://schemas.microsoft.com/office/drawing/2016/ink" xmlns:am3d="http://schemas.microsoft.com/office/drawing/2017/model3d" xmlns:o="urn:schemas-microsoft-com:office:office" xmlns:r="http://schemas.openxmlformats.org/officeDocument/2006/relationships" xmlns:m="http://schemas.openxmlformats.org/officeDocument/2006/math" xmlns:v="urn:schemas-microsoft-com:vml" xmlns:wp14="http://schemas.microsoft.com/office/word/2010/wordprocessingDrawing" xmlns:wp="http://schemas.openxmlformats.org/drawingml/2006/wordprocessingDrawing" xmlns:w10="urn:schemas-microsoft-com:office:word" xmlns:w="http://schemas.openxmlformats.org/wordprocessingml/2006/main" xmlns:w14="http://schemas.microsoft.com/office/word/2010/wordml" xmlns:w15="http://schemas.microsoft.com/office/word/2012/wordml" xmlns:w16cex="http://schemas.microsoft.com/office/word/2018/wordml/cex" xmlns:w16cid="http://schemas.microsoft.com/office/word/2016/wordml/cid" xmlns:w16="http://schemas.microsoft.com/office/word/2018/wordml" xmlns:w16se="http://schemas.microsoft.com/office/word/2015/wordml/symex" xmlns:wpg="http://schemas.microsoft.com/office/word/2010/wordprocessingGroup" xmlns:wpi="http://schemas.microsoft.com/office/word/2010/wordprocessingInk" xmlns:wne="http://schemas.microsoft.com/office/word/2006/wordml" xmlns:wps="http://schemas.microsoft.com/office/word/2010/wordprocessingShape" mc:Ignorable="w14 w15 w16se w16cid w16 w16cex wp14">
-  <w16cex:commentExtensible w16cex:durableId="2471C314" w16cex:dateUtc="2021-06-14T09:59:00Z"/>
-</w16cex:commentsExtensible>
-</file>
-
-<file path=word/commentsIds.xml><?xml version="1.0" encoding="utf-8"?>
-<w16cid:commentsIds xmlns:wpc="http://schemas.microsoft.com/office/word/2010/wordprocessingCanvas" xmlns:cx="http://schemas.microsoft.com/office/drawing/2014/chartex" xmlns:cx1="http://schemas.microsoft.com/office/drawing/2015/9/8/chartex" xmlns:cx2="http://schemas.microsoft.com/office/drawing/2015/10/21/chartex" xmlns:cx3="http://schemas.microsoft.com/office/drawing/2016/5/9/chartex" xmlns:cx4="http://schemas.microsoft.com/office/drawing/2016/5/10/chartex" xmlns:cx5="http://schemas.microsoft.com/office/drawing/2016/5/11/chartex" xmlns:cx6="http://schemas.microsoft.com/office/drawing/2016/5/12/chartex" xmlns:cx7="http://schemas.microsoft.com/office/drawing/2016/5/13/chartex" xmlns:cx8="http://schemas.microsoft.com/office/drawing/2016/5/14/chartex" xmlns:mc="http://schemas.openxmlformats.org/markup-compatibility/2006" xmlns:aink="http://schemas.microsoft.com/office/drawing/2016/ink" xmlns:am3d="http://schemas.microsoft.com/office/drawing/2017/model3d" xmlns:o="urn:schemas-microsoft-com:office:office" xmlns:r="http://schemas.openxmlformats.org/officeDocument/2006/relationships" xmlns:m="http://schemas.openxmlformats.org/officeDocument/2006/math" xmlns:v="urn:schemas-microsoft-com:vml" xmlns:wp14="http://schemas.microsoft.com/office/word/2010/wordprocessingDrawing" xmlns:wp="http://schemas.openxmlformats.org/drawingml/2006/wordprocessingDrawing" xmlns:w10="urn:schemas-microsoft-com:office:word" xmlns:w="http://schemas.openxmlformats.org/wordprocessingml/2006/main" xmlns:w14="http://schemas.microsoft.com/office/word/2010/wordml" xmlns:w15="http://schemas.microsoft.com/office/word/2012/wordml" xmlns:w16cex="http://schemas.microsoft.com/office/word/2018/wordml/cex" xmlns:w16cid="http://schemas.microsoft.com/office/word/2016/wordml/cid" xmlns:w16="http://schemas.microsoft.com/office/word/2018/wordml" xmlns:w16se="http://schemas.microsoft.com/office/word/2015/wordml/symex" xmlns:wpg="http://schemas.microsoft.com/office/word/2010/wordprocessingGroup" xmlns:wpi="http://schemas.microsoft.com/office/word/2010/wordprocessingInk" xmlns:wne="http://schemas.microsoft.com/office/word/2006/wordml" xmlns:wps="http://schemas.microsoft.com/office/word/2010/wordprocessingShape" mc:Ignorable="w14 w15 w16se w16cid w16 w16cex wp14">
-  <w16cid:commentId w16cid:paraId="31DAFE37" w16cid:durableId="2471C314"/>
-</w16cid:commentsIds>
-</file>
-
 <file path=word/endnotes.xml><?xml version="1.0" encoding="utf-8"?>
-<w:endnotes xmlns:wpc="http://schemas.microsoft.com/office/word/2010/wordprocessingCanvas" xmlns:cx="http://schemas.microsoft.com/office/drawing/2014/chartex" xmlns:cx1="http://schemas.microsoft.com/office/drawing/2015/9/8/chartex" xmlns:cx2="http://schemas.microsoft.com/office/drawing/2015/10/21/chartex" xmlns:cx3="http://schemas.microsoft.com/office/drawing/2016/5/9/chartex" xmlns:cx4="http://schemas.microsoft.com/office/drawing/2016/5/10/chartex" xmlns:cx5="http://schemas.microsoft.com/office/drawing/2016/5/11/chartex" xmlns:cx6="http://schemas.microsoft.com/office/drawing/2016/5/12/chartex" xmlns:cx7="http://schemas.microsoft.com/office/drawing/2016/5/13/chartex" xmlns:cx8="http://schemas.microsoft.com/office/drawing/2016/5/14/chartex" xmlns:mc="http://schemas.openxmlformats.org/markup-compatibility/2006" xmlns:aink="http://schemas.microsoft.com/office/drawing/2016/ink" xmlns:am3d="http://schemas.microsoft.com/office/drawing/2017/model3d" xmlns:o="urn:schemas-microsoft-com:office:office" xmlns:r="http://schemas.openxmlformats.org/officeDocument/2006/relationships" xmlns:m="http://schemas.openxmlformats.org/officeDocument/2006/math" xmlns:v="urn:schemas-microsoft-com:vml" xmlns:wp14="http://schemas.microsoft.com/office/word/2010/wordprocessingDrawing" xmlns:wp="http://schemas.openxmlformats.org/drawingml/2006/wordprocessingDrawing" xmlns:w10="urn:schemas-microsoft-com:office:word" xmlns:w="http://schemas.openxmlformats.org/wordprocessingml/2006/main" xmlns:w14="http://schemas.microsoft.com/office/word/2010/wordml" xmlns:w15="http://schemas.microsoft.com/office/word/2012/wordml" xmlns:w16cex="http://schemas.microsoft.com/office/word/2018/wordml/cex" xmlns:w16cid="http://schemas.microsoft.com/office/word/2016/wordml/cid" xmlns:w16="http://schemas.microsoft.com/office/word/2018/wordml" xmlns:w16se="http://schemas.microsoft.com/office/word/2015/wordml/symex" xmlns:wpg="http://schemas.microsoft.com/office/word/2010/wordprocessingGroup" xmlns:wpi="http://schemas.microsoft.com/office/word/2010/wordprocessingInk" xmlns:wne="http://schemas.microsoft.com/office/word/2006/wordml" xmlns:wps="http://schemas.microsoft.com/office/word/2010/wordprocessingShape" mc:Ignorable="w14 w15 w16se w16cid w16 w16cex wp14">
+<w:endnotes xmlns:wpc="http://schemas.microsoft.com/office/word/2010/wordprocessingCanvas" xmlns:cx="http://schemas.microsoft.com/office/drawing/2014/chartex" xmlns:cx1="http://schemas.microsoft.com/office/drawing/2015/9/8/chartex" xmlns:cx2="http://schemas.microsoft.com/office/drawing/2015/10/21/chartex" xmlns:cx3="http://schemas.microsoft.com/office/drawing/2016/5/9/chartex" xmlns:cx4="http://schemas.microsoft.com/office/drawing/2016/5/10/chartex" xmlns:cx5="http://schemas.microsoft.com/office/drawing/2016/5/11/chartex" xmlns:cx6="http://schemas.microsoft.com/office/drawing/2016/5/12/chartex" xmlns:cx7="http://schemas.microsoft.com/office/drawing/2016/5/13/chartex" xmlns:cx8="http://schemas.microsoft.com/office/drawing/2016/5/14/chartex" xmlns:mc="http://schemas.openxmlformats.org/markup-compatibility/2006" xmlns:aink="http://schemas.microsoft.com/office/drawing/2016/ink" xmlns:am3d="http://schemas.microsoft.com/office/drawing/2017/model3d" xmlns:o="urn:schemas-microsoft-com:office:office" xmlns:r="http://schemas.openxmlformats.org/officeDocument/2006/relationships" xmlns:m="http://schemas.openxmlformats.org/officeDocument/2006/math" xmlns:v="urn:schemas-microsoft-com:vml" xmlns:wp14="http://schemas.microsoft.com/office/word/2010/wordprocessingDrawing" xmlns:wp="http://schemas.openxmlformats.org/drawingml/2006/wordprocessingDrawing" xmlns:w10="urn:schemas-microsoft-com:office:word" xmlns:w="http://schemas.openxmlformats.org/wordprocessingml/2006/main" xmlns:w14="http://schemas.microsoft.com/office/word/2010/wordml" xmlns:w15="http://schemas.microsoft.com/office/word/2012/wordml" xmlns:w16cex="http://schemas.microsoft.com/office/word/2018/wordml/cex" xmlns:w16cid="http://schemas.microsoft.com/office/word/2016/wordml/cid" xmlns:w16="http://schemas.microsoft.com/office/word/2018/wordml" xmlns:w16sdtdh="http://schemas.microsoft.com/office/word/2020/wordml/sdtdatahash" xmlns:w16se="http://schemas.microsoft.com/office/word/2015/wordml/symex" xmlns:wpg="http://schemas.microsoft.com/office/word/2010/wordprocessingGroup" xmlns:wpi="http://schemas.microsoft.com/office/word/2010/wordprocessingInk" xmlns:wne="http://schemas.microsoft.com/office/word/2006/wordml" xmlns:wps="http://schemas.microsoft.com/office/word/2010/wordprocessingShape" mc:Ignorable="w14 w15 w16se w16cid w16 w16cex w16sdtdh wp14">
   <w:endnote w:type="separator" w:id="-1">
     <w:p>
       <w:pPr>
@@ -4879,7 +4386,7 @@
 </file>
 
 <file path=word/footer1.xml><?xml version="1.0" encoding="utf-8"?>
-<w:ftr xmlns:wpc="http://schemas.microsoft.com/office/word/2010/wordprocessingCanvas" xmlns:cx="http://schemas.microsoft.com/office/drawing/2014/chartex" xmlns:cx1="http://schemas.microsoft.com/office/drawing/2015/9/8/chartex" xmlns:cx2="http://schemas.microsoft.com/office/drawing/2015/10/21/chartex" xmlns:cx3="http://schemas.microsoft.com/office/drawing/2016/5/9/chartex" xmlns:cx4="http://schemas.microsoft.com/office/drawing/2016/5/10/chartex" xmlns:cx5="http://schemas.microsoft.com/office/drawing/2016/5/11/chartex" xmlns:cx6="http://schemas.microsoft.com/office/drawing/2016/5/12/chartex" xmlns:cx7="http://schemas.microsoft.com/office/drawing/2016/5/13/chartex" xmlns:cx8="http://schemas.microsoft.com/office/drawing/2016/5/14/chartex" xmlns:mc="http://schemas.openxmlformats.org/markup-compatibility/2006" xmlns:aink="http://schemas.microsoft.com/office/drawing/2016/ink" xmlns:am3d="http://schemas.microsoft.com/office/drawing/2017/model3d" xmlns:o="urn:schemas-microsoft-com:office:office" xmlns:r="http://schemas.openxmlformats.org/officeDocument/2006/relationships" xmlns:m="http://schemas.openxmlformats.org/officeDocument/2006/math" xmlns:v="urn:schemas-microsoft-com:vml" xmlns:wp14="http://schemas.microsoft.com/office/word/2010/wordprocessingDrawing" xmlns:wp="http://schemas.openxmlformats.org/drawingml/2006/wordprocessingDrawing" xmlns:w10="urn:schemas-microsoft-com:office:word" xmlns:w="http://schemas.openxmlformats.org/wordprocessingml/2006/main" xmlns:w14="http://schemas.microsoft.com/office/word/2010/wordml" xmlns:w15="http://schemas.microsoft.com/office/word/2012/wordml" xmlns:w16cex="http://schemas.microsoft.com/office/word/2018/wordml/cex" xmlns:w16cid="http://schemas.microsoft.com/office/word/2016/wordml/cid" xmlns:w16="http://schemas.microsoft.com/office/word/2018/wordml" xmlns:w16se="http://schemas.microsoft.com/office/word/2015/wordml/symex" xmlns:wpg="http://schemas.microsoft.com/office/word/2010/wordprocessingGroup" xmlns:wpi="http://schemas.microsoft.com/office/word/2010/wordprocessingInk" xmlns:wne="http://schemas.microsoft.com/office/word/2006/wordml" xmlns:wps="http://schemas.microsoft.com/office/word/2010/wordprocessingShape" mc:Ignorable="w14 w15 w16se w16cid w16 w16cex wp14">
+<w:ftr xmlns:wpc="http://schemas.microsoft.com/office/word/2010/wordprocessingCanvas" xmlns:cx="http://schemas.microsoft.com/office/drawing/2014/chartex" xmlns:cx1="http://schemas.microsoft.com/office/drawing/2015/9/8/chartex" xmlns:cx2="http://schemas.microsoft.com/office/drawing/2015/10/21/chartex" xmlns:cx3="http://schemas.microsoft.com/office/drawing/2016/5/9/chartex" xmlns:cx4="http://schemas.microsoft.com/office/drawing/2016/5/10/chartex" xmlns:cx5="http://schemas.microsoft.com/office/drawing/2016/5/11/chartex" xmlns:cx6="http://schemas.microsoft.com/office/drawing/2016/5/12/chartex" xmlns:cx7="http://schemas.microsoft.com/office/drawing/2016/5/13/chartex" xmlns:cx8="http://schemas.microsoft.com/office/drawing/2016/5/14/chartex" xmlns:mc="http://schemas.openxmlformats.org/markup-compatibility/2006" xmlns:aink="http://schemas.microsoft.com/office/drawing/2016/ink" xmlns:am3d="http://schemas.microsoft.com/office/drawing/2017/model3d" xmlns:o="urn:schemas-microsoft-com:office:office" xmlns:r="http://schemas.openxmlformats.org/officeDocument/2006/relationships" xmlns:m="http://schemas.openxmlformats.org/officeDocument/2006/math" xmlns:v="urn:schemas-microsoft-com:vml" xmlns:wp14="http://schemas.microsoft.com/office/word/2010/wordprocessingDrawing" xmlns:wp="http://schemas.openxmlformats.org/drawingml/2006/wordprocessingDrawing" xmlns:w10="urn:schemas-microsoft-com:office:word" xmlns:w="http://schemas.openxmlformats.org/wordprocessingml/2006/main" xmlns:w14="http://schemas.microsoft.com/office/word/2010/wordml" xmlns:w15="http://schemas.microsoft.com/office/word/2012/wordml" xmlns:w16cex="http://schemas.microsoft.com/office/word/2018/wordml/cex" xmlns:w16cid="http://schemas.microsoft.com/office/word/2016/wordml/cid" xmlns:w16="http://schemas.microsoft.com/office/word/2018/wordml" xmlns:w16sdtdh="http://schemas.microsoft.com/office/word/2020/wordml/sdtdatahash" xmlns:w16se="http://schemas.microsoft.com/office/word/2015/wordml/symex" xmlns:wpg="http://schemas.microsoft.com/office/word/2010/wordprocessingGroup" xmlns:wpi="http://schemas.microsoft.com/office/word/2010/wordprocessingInk" xmlns:wne="http://schemas.microsoft.com/office/word/2006/wordml" xmlns:wps="http://schemas.microsoft.com/office/word/2010/wordprocessingShape" mc:Ignorable="w14 w15 w16se w16cid w16 w16cex w16sdtdh wp14">
   <w:sdt>
     <w:sdtPr>
       <w:id w:val="1111471308"/>
@@ -4932,7 +4439,7 @@
 </file>
 
 <file path=word/footnotes.xml><?xml version="1.0" encoding="utf-8"?>
-<w:footnotes xmlns:wpc="http://schemas.microsoft.com/office/word/2010/wordprocessingCanvas" xmlns:cx="http://schemas.microsoft.com/office/drawing/2014/chartex" xmlns:cx1="http://schemas.microsoft.com/office/drawing/2015/9/8/chartex" xmlns:cx2="http://schemas.microsoft.com/office/drawing/2015/10/21/chartex" xmlns:cx3="http://schemas.microsoft.com/office/drawing/2016/5/9/chartex" xmlns:cx4="http://schemas.microsoft.com/office/drawing/2016/5/10/chartex" xmlns:cx5="http://schemas.microsoft.com/office/drawing/2016/5/11/chartex" xmlns:cx6="http://schemas.microsoft.com/office/drawing/2016/5/12/chartex" xmlns:cx7="http://schemas.microsoft.com/office/drawing/2016/5/13/chartex" xmlns:cx8="http://schemas.microsoft.com/office/drawing/2016/5/14/chartex" xmlns:mc="http://schemas.openxmlformats.org/markup-compatibility/2006" xmlns:aink="http://schemas.microsoft.com/office/drawing/2016/ink" xmlns:am3d="http://schemas.microsoft.com/office/drawing/2017/model3d" xmlns:o="urn:schemas-microsoft-com:office:office" xmlns:r="http://schemas.openxmlformats.org/officeDocument/2006/relationships" xmlns:m="http://schemas.openxmlformats.org/officeDocument/2006/math" xmlns:v="urn:schemas-microsoft-com:vml" xmlns:wp14="http://schemas.microsoft.com/office/word/2010/wordprocessingDrawing" xmlns:wp="http://schemas.openxmlformats.org/drawingml/2006/wordprocessingDrawing" xmlns:w10="urn:schemas-microsoft-com:office:word" xmlns:w="http://schemas.openxmlformats.org/wordprocessingml/2006/main" xmlns:w14="http://schemas.microsoft.com/office/word/2010/wordml" xmlns:w15="http://schemas.microsoft.com/office/word/2012/wordml" xmlns:w16cex="http://schemas.microsoft.com/office/word/2018/wordml/cex" xmlns:w16cid="http://schemas.microsoft.com/office/word/2016/wordml/cid" xmlns:w16="http://schemas.microsoft.com/office/word/2018/wordml" xmlns:w16se="http://schemas.microsoft.com/office/word/2015/wordml/symex" xmlns:wpg="http://schemas.microsoft.com/office/word/2010/wordprocessingGroup" xmlns:wpi="http://schemas.microsoft.com/office/word/2010/wordprocessingInk" xmlns:wne="http://schemas.microsoft.com/office/word/2006/wordml" xmlns:wps="http://schemas.microsoft.com/office/word/2010/wordprocessingShape" mc:Ignorable="w14 w15 w16se w16cid w16 w16cex wp14">
+<w:footnotes xmlns:wpc="http://schemas.microsoft.com/office/word/2010/wordprocessingCanvas" xmlns:cx="http://schemas.microsoft.com/office/drawing/2014/chartex" xmlns:cx1="http://schemas.microsoft.com/office/drawing/2015/9/8/chartex" xmlns:cx2="http://schemas.microsoft.com/office/drawing/2015/10/21/chartex" xmlns:cx3="http://schemas.microsoft.com/office/drawing/2016/5/9/chartex" xmlns:cx4="http://schemas.microsoft.com/office/drawing/2016/5/10/chartex" xmlns:cx5="http://schemas.microsoft.com/office/drawing/2016/5/11/chartex" xmlns:cx6="http://schemas.microsoft.com/office/drawing/2016/5/12/chartex" xmlns:cx7="http://schemas.microsoft.com/office/drawing/2016/5/13/chartex" xmlns:cx8="http://schemas.microsoft.com/office/drawing/2016/5/14/chartex" xmlns:mc="http://schemas.openxmlformats.org/markup-compatibility/2006" xmlns:aink="http://schemas.microsoft.com/office/drawing/2016/ink" xmlns:am3d="http://schemas.microsoft.com/office/drawing/2017/model3d" xmlns:o="urn:schemas-microsoft-com:office:office" xmlns:r="http://schemas.openxmlformats.org/officeDocument/2006/relationships" xmlns:m="http://schemas.openxmlformats.org/officeDocument/2006/math" xmlns:v="urn:schemas-microsoft-com:vml" xmlns:wp14="http://schemas.microsoft.com/office/word/2010/wordprocessingDrawing" xmlns:wp="http://schemas.openxmlformats.org/drawingml/2006/wordprocessingDrawing" xmlns:w10="urn:schemas-microsoft-com:office:word" xmlns:w="http://schemas.openxmlformats.org/wordprocessingml/2006/main" xmlns:w14="http://schemas.microsoft.com/office/word/2010/wordml" xmlns:w15="http://schemas.microsoft.com/office/word/2012/wordml" xmlns:w16cex="http://schemas.microsoft.com/office/word/2018/wordml/cex" xmlns:w16cid="http://schemas.microsoft.com/office/word/2016/wordml/cid" xmlns:w16="http://schemas.microsoft.com/office/word/2018/wordml" xmlns:w16sdtdh="http://schemas.microsoft.com/office/word/2020/wordml/sdtdatahash" xmlns:w16se="http://schemas.microsoft.com/office/word/2015/wordml/symex" xmlns:wpg="http://schemas.microsoft.com/office/word/2010/wordprocessingGroup" xmlns:wpi="http://schemas.microsoft.com/office/word/2010/wordprocessingInk" xmlns:wne="http://schemas.microsoft.com/office/word/2006/wordml" xmlns:wps="http://schemas.microsoft.com/office/word/2010/wordprocessingShape" mc:Ignorable="w14 w15 w16se w16cid w16 w16cex w16sdtdh wp14">
   <w:footnote w:type="separator" w:id="-1">
     <w:p>
       <w:pPr>
@@ -4957,7 +4464,7 @@
 </file>
 
 <file path=word/numbering.xml><?xml version="1.0" encoding="utf-8"?>
-<w:numbering xmlns:wpc="http://schemas.microsoft.com/office/word/2010/wordprocessingCanvas" xmlns:cx="http://schemas.microsoft.com/office/drawing/2014/chartex" xmlns:cx1="http://schemas.microsoft.com/office/drawing/2015/9/8/chartex" xmlns:cx2="http://schemas.microsoft.com/office/drawing/2015/10/21/chartex" xmlns:cx3="http://schemas.microsoft.com/office/drawing/2016/5/9/chartex" xmlns:cx4="http://schemas.microsoft.com/office/drawing/2016/5/10/chartex" xmlns:cx5="http://schemas.microsoft.com/office/drawing/2016/5/11/chartex" xmlns:cx6="http://schemas.microsoft.com/office/drawing/2016/5/12/chartex" xmlns:cx7="http://schemas.microsoft.com/office/drawing/2016/5/13/chartex" xmlns:cx8="http://schemas.microsoft.com/office/drawing/2016/5/14/chartex" xmlns:mc="http://schemas.openxmlformats.org/markup-compatibility/2006" xmlns:aink="http://schemas.microsoft.com/office/drawing/2016/ink" xmlns:am3d="http://schemas.microsoft.com/office/drawing/2017/model3d" xmlns:o="urn:schemas-microsoft-com:office:office" xmlns:r="http://schemas.openxmlformats.org/officeDocument/2006/relationships" xmlns:m="http://schemas.openxmlformats.org/officeDocument/2006/math" xmlns:v="urn:schemas-microsoft-com:vml" xmlns:wp14="http://schemas.microsoft.com/office/word/2010/wordprocessingDrawing" xmlns:wp="http://schemas.openxmlformats.org/drawingml/2006/wordprocessingDrawing" xmlns:w10="urn:schemas-microsoft-com:office:word" xmlns:w="http://schemas.openxmlformats.org/wordprocessingml/2006/main" xmlns:w14="http://schemas.microsoft.com/office/word/2010/wordml" xmlns:w15="http://schemas.microsoft.com/office/word/2012/wordml" xmlns:w16cex="http://schemas.microsoft.com/office/word/2018/wordml/cex" xmlns:w16cid="http://schemas.microsoft.com/office/word/2016/wordml/cid" xmlns:w16="http://schemas.microsoft.com/office/word/2018/wordml" xmlns:w16se="http://schemas.microsoft.com/office/word/2015/wordml/symex" xmlns:wpg="http://schemas.microsoft.com/office/word/2010/wordprocessingGroup" xmlns:wpi="http://schemas.microsoft.com/office/word/2010/wordprocessingInk" xmlns:wne="http://schemas.microsoft.com/office/word/2006/wordml" xmlns:wps="http://schemas.microsoft.com/office/word/2010/wordprocessingShape" mc:Ignorable="w14 w15 w16se w16cid w16 w16cex wp14">
+<w:numbering xmlns:wpc="http://schemas.microsoft.com/office/word/2010/wordprocessingCanvas" xmlns:cx="http://schemas.microsoft.com/office/drawing/2014/chartex" xmlns:cx1="http://schemas.microsoft.com/office/drawing/2015/9/8/chartex" xmlns:cx2="http://schemas.microsoft.com/office/drawing/2015/10/21/chartex" xmlns:cx3="http://schemas.microsoft.com/office/drawing/2016/5/9/chartex" xmlns:cx4="http://schemas.microsoft.com/office/drawing/2016/5/10/chartex" xmlns:cx5="http://schemas.microsoft.com/office/drawing/2016/5/11/chartex" xmlns:cx6="http://schemas.microsoft.com/office/drawing/2016/5/12/chartex" xmlns:cx7="http://schemas.microsoft.com/office/drawing/2016/5/13/chartex" xmlns:cx8="http://schemas.microsoft.com/office/drawing/2016/5/14/chartex" xmlns:mc="http://schemas.openxmlformats.org/markup-compatibility/2006" xmlns:aink="http://schemas.microsoft.com/office/drawing/2016/ink" xmlns:am3d="http://schemas.microsoft.com/office/drawing/2017/model3d" xmlns:o="urn:schemas-microsoft-com:office:office" xmlns:r="http://schemas.openxmlformats.org/officeDocument/2006/relationships" xmlns:m="http://schemas.openxmlformats.org/officeDocument/2006/math" xmlns:v="urn:schemas-microsoft-com:vml" xmlns:wp14="http://schemas.microsoft.com/office/word/2010/wordprocessingDrawing" xmlns:wp="http://schemas.openxmlformats.org/drawingml/2006/wordprocessingDrawing" xmlns:w10="urn:schemas-microsoft-com:office:word" xmlns:w="http://schemas.openxmlformats.org/wordprocessingml/2006/main" xmlns:w14="http://schemas.microsoft.com/office/word/2010/wordml" xmlns:w15="http://schemas.microsoft.com/office/word/2012/wordml" xmlns:w16cex="http://schemas.microsoft.com/office/word/2018/wordml/cex" xmlns:w16cid="http://schemas.microsoft.com/office/word/2016/wordml/cid" xmlns:w16="http://schemas.microsoft.com/office/word/2018/wordml" xmlns:w16sdtdh="http://schemas.microsoft.com/office/word/2020/wordml/sdtdatahash" xmlns:w16se="http://schemas.microsoft.com/office/word/2015/wordml/symex" xmlns:wpg="http://schemas.microsoft.com/office/word/2010/wordprocessingGroup" xmlns:wpi="http://schemas.microsoft.com/office/word/2010/wordprocessingInk" xmlns:wne="http://schemas.microsoft.com/office/word/2006/wordml" xmlns:wps="http://schemas.microsoft.com/office/word/2010/wordprocessingShape" mc:Ignorable="w14 w15 w16se w16cid w16 w16cex w16sdtdh wp14">
   <w:abstractNum w:abstractNumId="0" w15:restartNumberingAfterBreak="0">
     <w:nsid w:val="06645B39"/>
     <w:multiLevelType w:val="hybridMultilevel"/>
@@ -5808,16 +5315,8 @@
 </w:numbering>
 </file>
 
-<file path=word/people.xml><?xml version="1.0" encoding="utf-8"?>
-<w15:people xmlns:wpc="http://schemas.microsoft.com/office/word/2010/wordprocessingCanvas" xmlns:cx="http://schemas.microsoft.com/office/drawing/2014/chartex" xmlns:cx1="http://schemas.microsoft.com/office/drawing/2015/9/8/chartex" xmlns:cx2="http://schemas.microsoft.com/office/drawing/2015/10/21/chartex" xmlns:cx3="http://schemas.microsoft.com/office/drawing/2016/5/9/chartex" xmlns:cx4="http://schemas.microsoft.com/office/drawing/2016/5/10/chartex" xmlns:cx5="http://schemas.microsoft.com/office/drawing/2016/5/11/chartex" xmlns:cx6="http://schemas.microsoft.com/office/drawing/2016/5/12/chartex" xmlns:cx7="http://schemas.microsoft.com/office/drawing/2016/5/13/chartex" xmlns:cx8="http://schemas.microsoft.com/office/drawing/2016/5/14/chartex" xmlns:mc="http://schemas.openxmlformats.org/markup-compatibility/2006" xmlns:aink="http://schemas.microsoft.com/office/drawing/2016/ink" xmlns:am3d="http://schemas.microsoft.com/office/drawing/2017/model3d" xmlns:o="urn:schemas-microsoft-com:office:office" xmlns:r="http://schemas.openxmlformats.org/officeDocument/2006/relationships" xmlns:m="http://schemas.openxmlformats.org/officeDocument/2006/math" xmlns:v="urn:schemas-microsoft-com:vml" xmlns:wp14="http://schemas.microsoft.com/office/word/2010/wordprocessingDrawing" xmlns:wp="http://schemas.openxmlformats.org/drawingml/2006/wordprocessingDrawing" xmlns:w10="urn:schemas-microsoft-com:office:word" xmlns:w="http://schemas.openxmlformats.org/wordprocessingml/2006/main" xmlns:w14="http://schemas.microsoft.com/office/word/2010/wordml" xmlns:w15="http://schemas.microsoft.com/office/word/2012/wordml" xmlns:w16cex="http://schemas.microsoft.com/office/word/2018/wordml/cex" xmlns:w16cid="http://schemas.microsoft.com/office/word/2016/wordml/cid" xmlns:w16="http://schemas.microsoft.com/office/word/2018/wordml" xmlns:w16se="http://schemas.microsoft.com/office/word/2015/wordml/symex" xmlns:wpg="http://schemas.microsoft.com/office/word/2010/wordprocessingGroup" xmlns:wpi="http://schemas.microsoft.com/office/word/2010/wordprocessingInk" xmlns:wne="http://schemas.microsoft.com/office/word/2006/wordml" xmlns:wps="http://schemas.microsoft.com/office/word/2010/wordprocessingShape" mc:Ignorable="w14 w15 w16se w16cid w16 w16cex wp14">
-  <w15:person w15:author="J.H. Schutte">
-    <w15:presenceInfo w15:providerId="AD" w15:userId="S::j.h.schutte@tilburguniversity.edu::93e84dcb-c2a2-41fd-abb3-b4cc7438f608"/>
-  </w15:person>
-</w15:people>
-</file>
-
 <file path=word/styles.xml><?xml version="1.0" encoding="utf-8"?>
-<w:styles xmlns:mc="http://schemas.openxmlformats.org/markup-compatibility/2006" xmlns:r="http://schemas.openxmlformats.org/officeDocument/2006/relationships" xmlns:w="http://schemas.openxmlformats.org/wordprocessingml/2006/main" xmlns:w14="http://schemas.microsoft.com/office/word/2010/wordml" xmlns:w15="http://schemas.microsoft.com/office/word/2012/wordml" xmlns:w16cex="http://schemas.microsoft.com/office/word/2018/wordml/cex" xmlns:w16cid="http://schemas.microsoft.com/office/word/2016/wordml/cid" xmlns:w16="http://schemas.microsoft.com/office/word/2018/wordml" xmlns:w16se="http://schemas.microsoft.com/office/word/2015/wordml/symex" mc:Ignorable="w14 w15 w16se w16cid w16 w16cex">
+<w:styles xmlns:mc="http://schemas.openxmlformats.org/markup-compatibility/2006" xmlns:r="http://schemas.openxmlformats.org/officeDocument/2006/relationships" xmlns:w="http://schemas.openxmlformats.org/wordprocessingml/2006/main" xmlns:w14="http://schemas.microsoft.com/office/word/2010/wordml" xmlns:w15="http://schemas.microsoft.com/office/word/2012/wordml" xmlns:w16cex="http://schemas.microsoft.com/office/word/2018/wordml/cex" xmlns:w16cid="http://schemas.microsoft.com/office/word/2016/wordml/cid" xmlns:w16="http://schemas.microsoft.com/office/word/2018/wordml" xmlns:w16sdtdh="http://schemas.microsoft.com/office/word/2020/wordml/sdtdatahash" xmlns:w16se="http://schemas.microsoft.com/office/word/2015/wordml/symex" mc:Ignorable="w14 w15 w16se w16cid w16 w16cex w16sdtdh">
   <w:docDefaults>
     <w:rPrDefault>
       <w:rPr>

</xml_diff>